<commit_message>
1st version of documentation.
</commit_message>
<xml_diff>
--- a/docs/基于串行数据的全并行FFT设计方案及性能评估报告.docx
+++ b/docs/基于串行数据的全并行FFT设计方案及性能评估报告.docx
@@ -3,6 +3,9 @@
 <w:document xmlns:wpc="http://schemas.microsoft.com/office/word/2010/wordprocessingCanvas" xmlns:mc="http://schemas.openxmlformats.org/markup-compatibility/2006" xmlns:o="urn:schemas-microsoft-com:office:office" xmlns:r="http://schemas.openxmlformats.org/officeDocument/2006/relationships" xmlns:m="http://schemas.openxmlformats.org/officeDocument/2006/math" xmlns:v="urn:schemas-microsoft-com:vml" xmlns:wp14="http://schemas.microsoft.com/office/word/2010/wordprocessingDrawing" xmlns:wp="http://schemas.openxmlformats.org/drawingml/2006/wordprocessingDrawing" xmlns:w10="urn:schemas-microsoft-com:office:word" xmlns:w="http://schemas.openxmlformats.org/wordprocessingml/2006/main" xmlns:w14="http://schemas.microsoft.com/office/word/2010/wordml" xmlns:wpg="http://schemas.microsoft.com/office/word/2010/wordprocessingGroup" xmlns:wpi="http://schemas.microsoft.com/office/word/2010/wordprocessingInk" xmlns:wne="http://schemas.microsoft.com/office/word/2006/wordml" xmlns:wps="http://schemas.microsoft.com/office/word/2010/wordprocessingShape" mc:Ignorable="w14 wp14">
   <w:body>
     <w:p>
+      <w:pPr>
+        <w:pStyle w:val="a8"/>
+      </w:pPr>
       <w:r>
         <w:rPr>
           <w:rFonts w:hint="eastAsia"/>
@@ -22,7 +25,33 @@
         <w:t>设计方案及性能评估报告</w:t>
       </w:r>
     </w:p>
-    <w:p/>
+    <w:p>
+      <w:pPr>
+        <w:jc w:val="center"/>
+        <w:rPr>
+          <w:rFonts w:hint="eastAsia"/>
+        </w:rPr>
+      </w:pPr>
+      <w:r>
+        <w:rPr>
+          <w:rFonts w:hint="eastAsia"/>
+        </w:rPr>
+        <w:t>袁健生</w:t>
+      </w:r>
+      <w:bookmarkStart w:id="0" w:name="_GoBack"/>
+      <w:bookmarkEnd w:id="0"/>
+    </w:p>
+    <w:p>
+      <w:pPr>
+        <w:jc w:val="center"/>
+        <w:rPr>
+          <w:rFonts w:hint="eastAsia"/>
+        </w:rPr>
+      </w:pPr>
+      <w:r>
+        <w:t>2015/9/20</w:t>
+      </w:r>
+    </w:p>
     <w:p>
       <w:pPr>
         <w:pStyle w:val="a3"/>
@@ -100,10 +129,10 @@
             <v:path o:extrusionok="f" gradientshapeok="t" o:connecttype="rect"/>
             <o:lock v:ext="edit" aspectratio="t"/>
           </v:shapetype>
-          <v:shape id="_x0000_i1025" type="#_x0000_t75" style="width:10.15pt;height:13.4pt" o:ole="">
+          <v:shape id="_x0000_i1025" type="#_x0000_t75" style="width:10.35pt;height:13.65pt" o:ole="">
             <v:imagedata r:id="rId6" o:title=""/>
           </v:shape>
-          <o:OLEObject Type="Embed" ProgID="Equation.DSMT4" ShapeID="_x0000_i1025" DrawAspect="Content" ObjectID="_1504098292" r:id="rId7"/>
+          <o:OLEObject Type="Embed" ProgID="Equation.DSMT4" ShapeID="_x0000_i1025" DrawAspect="Content" ObjectID="_1504274201" r:id="rId7"/>
         </w:object>
       </w:r>
       <w:r>
@@ -290,10 +319,10 @@
           <w:szCs w:val="24"/>
         </w:rPr>
         <w:object w:dxaOrig="200" w:dyaOrig="220">
-          <v:shape id="_x0000_i1026" type="#_x0000_t75" style="width:9.7pt;height:11.55pt" o:ole="">
+          <v:shape id="_x0000_i1026" type="#_x0000_t75" style="width:9.8pt;height:11.45pt" o:ole="">
             <v:imagedata r:id="rId8" o:title=""/>
           </v:shape>
-          <o:OLEObject Type="Embed" ProgID="Equation.DSMT4" ShapeID="_x0000_i1026" DrawAspect="Content" ObjectID="_1504098293" r:id="rId9"/>
+          <o:OLEObject Type="Embed" ProgID="Equation.DSMT4" ShapeID="_x0000_i1026" DrawAspect="Content" ObjectID="_1504274202" r:id="rId9"/>
         </w:object>
       </w:r>
       <w:r>
@@ -614,16 +643,7 @@
           <w:sz w:val="24"/>
           <w:szCs w:val="24"/>
         </w:rPr>
-        <w:t>电路</w:t>
-      </w:r>
-      <w:proofErr w:type="gramStart"/>
-      <w:r>
-        <w:rPr>
-          <w:rFonts w:ascii="Times New Roman" w:hAnsi="Times New Roman" w:cs="Times New Roman" w:hint="eastAsia"/>
-          <w:sz w:val="24"/>
-          <w:szCs w:val="24"/>
-        </w:rPr>
-        <w:t>只需要</w:t>
+        <w:t>电路只需要</w:t>
       </w:r>
       <w:r>
         <w:rPr>
@@ -633,7 +653,6 @@
         </w:rPr>
         <w:t>单比特</w:t>
       </w:r>
-      <w:proofErr w:type="gramEnd"/>
       <w:r>
         <w:rPr>
           <w:rFonts w:ascii="Times New Roman" w:hAnsi="Times New Roman" w:cs="Times New Roman"/>
@@ -664,18 +683,8 @@
           <w:sz w:val="24"/>
           <w:szCs w:val="24"/>
         </w:rPr>
-        <w:t>就可以适应</w:t>
-      </w:r>
-      <w:proofErr w:type="gramStart"/>
-      <w:r>
-        <w:rPr>
-          <w:rFonts w:ascii="Times New Roman" w:hAnsi="Times New Roman" w:cs="Times New Roman" w:hint="eastAsia"/>
-          <w:sz w:val="24"/>
-          <w:szCs w:val="24"/>
-        </w:rPr>
-        <w:t>不同位宽的</w:t>
-      </w:r>
-      <w:proofErr w:type="gramEnd"/>
+        <w:t>就可以适应不同位宽的</w:t>
+      </w:r>
       <w:r>
         <w:rPr>
           <w:rFonts w:ascii="Times New Roman" w:hAnsi="Times New Roman" w:cs="Times New Roman" w:hint="eastAsia"/>
@@ -774,15 +783,7 @@
           <w:szCs w:val="24"/>
         </w:rPr>
         <w:lastRenderedPageBreak/>
-        <w:t>串行输入</w:t>
-      </w:r>
-      <w:r>
-        <w:rPr>
-          <w:rFonts w:ascii="Times New Roman" w:hAnsi="Times New Roman" w:cs="Times New Roman" w:hint="eastAsia"/>
-          <w:sz w:val="24"/>
-          <w:szCs w:val="24"/>
-        </w:rPr>
-        <w:t>的优势</w:t>
+        <w:t>数据输入</w:t>
       </w:r>
     </w:p>
     <w:p>
@@ -792,10 +793,10 @@
       </w:pPr>
       <w:r>
         <w:object w:dxaOrig="5291" w:dyaOrig="2060">
-          <v:shape id="_x0000_i1027" type="#_x0000_t75" style="width:264.45pt;height:102.9pt" o:ole="">
+          <v:shape id="_x0000_i1030" type="#_x0000_t75" style="width:264.55pt;height:103.1pt" o:ole="">
             <v:imagedata r:id="rId11" o:title=""/>
           </v:shape>
-          <o:OLEObject Type="Embed" ProgID="Visio.Drawing.11" ShapeID="_x0000_i1027" DrawAspect="Content" ObjectID="_1504098294" r:id="rId12"/>
+          <o:OLEObject Type="Embed" ProgID="Visio.Drawing.11" ShapeID="_x0000_i1030" DrawAspect="Content" ObjectID="_1504274203" r:id="rId12"/>
         </w:object>
       </w:r>
     </w:p>
@@ -846,7 +847,7 @@
       <w:pPr>
         <w:spacing w:line="360" w:lineRule="auto"/>
         <w:rPr>
-          <w:rFonts w:ascii="Times New Roman" w:hAnsi="Times New Roman" w:cs="Times New Roman"/>
+          <w:rFonts w:ascii="Times New Roman" w:hAnsi="Times New Roman" w:cs="Times New Roman" w:hint="eastAsia"/>
           <w:sz w:val="24"/>
           <w:szCs w:val="24"/>
         </w:rPr>
@@ -865,6 +866,54 @@
           <w:sz w:val="24"/>
           <w:szCs w:val="24"/>
         </w:rPr>
+        <w:t>本设计</w:t>
+      </w:r>
+      <w:r>
+        <w:rPr>
+          <w:rFonts w:ascii="Times New Roman" w:hAnsi="Times New Roman" w:cs="Times New Roman" w:hint="eastAsia"/>
+          <w:sz w:val="24"/>
+          <w:szCs w:val="24"/>
+        </w:rPr>
+        <w:t>输入数据为定点数，位宽为</w:t>
+      </w:r>
+      <w:r>
+        <w:rPr>
+          <w:rFonts w:ascii="Times New Roman" w:hAnsi="Times New Roman" w:cs="Times New Roman" w:hint="eastAsia"/>
+          <w:sz w:val="24"/>
+          <w:szCs w:val="24"/>
+        </w:rPr>
+        <w:t>16</w:t>
+      </w:r>
+      <w:r>
+        <w:rPr>
+          <w:rFonts w:ascii="Times New Roman" w:hAnsi="Times New Roman" w:cs="Times New Roman" w:hint="eastAsia"/>
+          <w:sz w:val="24"/>
+          <w:szCs w:val="24"/>
+        </w:rPr>
+        <w:t>位</w:t>
+      </w:r>
+      <w:r>
+        <w:rPr>
+          <w:rFonts w:ascii="Times New Roman" w:hAnsi="Times New Roman" w:cs="Times New Roman" w:hint="eastAsia"/>
+          <w:sz w:val="24"/>
+          <w:szCs w:val="24"/>
+        </w:rPr>
+        <w:t>，输入方式为串行输入</w:t>
+      </w:r>
+      <w:r>
+        <w:rPr>
+          <w:rFonts w:ascii="Times New Roman" w:hAnsi="Times New Roman" w:cs="Times New Roman" w:hint="eastAsia"/>
+          <w:sz w:val="24"/>
+          <w:szCs w:val="24"/>
+        </w:rPr>
+        <w:t>。</w:t>
+      </w:r>
+      <w:r>
+        <w:rPr>
+          <w:rFonts w:ascii="Times New Roman" w:hAnsi="Times New Roman" w:cs="Times New Roman" w:hint="eastAsia"/>
+          <w:sz w:val="24"/>
+          <w:szCs w:val="24"/>
+        </w:rPr>
         <w:t>如图</w:t>
       </w:r>
       <w:r>
@@ -881,7 +930,15 @@
           <w:sz w:val="24"/>
           <w:szCs w:val="24"/>
         </w:rPr>
-        <w:t>所示，串行的蝶形运算电路串行的输入和输出数据，可以在</w:t>
+        <w:t>所示，串行的蝶形运算电路串行地</w:t>
+      </w:r>
+      <w:r>
+        <w:rPr>
+          <w:rFonts w:ascii="Times New Roman" w:hAnsi="Times New Roman" w:cs="Times New Roman" w:hint="eastAsia"/>
+          <w:sz w:val="24"/>
+          <w:szCs w:val="24"/>
+        </w:rPr>
+        <w:t>输入和输出数据，可以在</w:t>
       </w:r>
       <w:r>
         <w:rPr>
@@ -899,7 +956,6 @@
         </w:rPr>
         <w:t>的情况下适应</w:t>
       </w:r>
-      <w:proofErr w:type="gramStart"/>
       <w:r>
         <w:rPr>
           <w:rFonts w:ascii="Times New Roman" w:hAnsi="Times New Roman" w:cs="Times New Roman" w:hint="eastAsia"/>
@@ -914,24 +970,31 @@
           <w:sz w:val="24"/>
           <w:szCs w:val="24"/>
         </w:rPr>
-        <w:t>位宽的</w:t>
-      </w:r>
-      <w:proofErr w:type="gramEnd"/>
-      <w:r>
-        <w:rPr>
-          <w:rFonts w:ascii="Times New Roman" w:hAnsi="Times New Roman" w:cs="Times New Roman" w:hint="eastAsia"/>
-          <w:sz w:val="24"/>
-          <w:szCs w:val="24"/>
-        </w:rPr>
-        <w:t>数据输入</w:t>
-      </w:r>
-      <w:r>
-        <w:rPr>
-          <w:rFonts w:ascii="Times New Roman" w:hAnsi="Times New Roman" w:cs="Times New Roman" w:hint="eastAsia"/>
-          <w:sz w:val="24"/>
-          <w:szCs w:val="24"/>
-        </w:rPr>
-        <w:t>。另外，由于只需要处理单比特运算，所以硬件电路中只需要</w:t>
+        <w:t>位宽的数据输入</w:t>
+      </w:r>
+      <w:r>
+        <w:rPr>
+          <w:rFonts w:ascii="Times New Roman" w:hAnsi="Times New Roman" w:cs="Times New Roman" w:hint="eastAsia"/>
+          <w:sz w:val="24"/>
+          <w:szCs w:val="24"/>
+        </w:rPr>
+        <w:t>。另外，由于只需要处理单比特运算，所以</w:t>
+      </w:r>
+      <w:r>
+        <w:rPr>
+          <w:rFonts w:ascii="Times New Roman" w:hAnsi="Times New Roman" w:cs="Times New Roman" w:hint="eastAsia"/>
+          <w:sz w:val="24"/>
+          <w:szCs w:val="24"/>
+        </w:rPr>
+        <w:t>串行的蝶形运算</w:t>
+      </w:r>
+      <w:r>
+        <w:rPr>
+          <w:rFonts w:ascii="Times New Roman" w:hAnsi="Times New Roman" w:cs="Times New Roman" w:hint="eastAsia"/>
+          <w:sz w:val="24"/>
+          <w:szCs w:val="24"/>
+        </w:rPr>
+        <w:t>电路中只需要</w:t>
       </w:r>
       <w:r>
         <w:rPr>
@@ -949,6 +1012,16 @@
         </w:rPr>
         <w:t>的加法器。</w:t>
       </w:r>
+    </w:p>
+    <w:p>
+      <w:pPr>
+        <w:spacing w:line="360" w:lineRule="auto"/>
+        <w:rPr>
+          <w:rFonts w:ascii="Times New Roman" w:hAnsi="Times New Roman" w:cs="Times New Roman"/>
+          <w:sz w:val="24"/>
+          <w:szCs w:val="24"/>
+        </w:rPr>
+      </w:pPr>
     </w:p>
     <w:p>
       <w:pPr>
@@ -1013,10 +1086,10 @@
           <w:position w:val="-12"/>
         </w:rPr>
         <w:object w:dxaOrig="420" w:dyaOrig="380">
-          <v:shape id="_x0000_i1028" type="#_x0000_t75" style="width:21.25pt;height:18.9pt" o:ole="">
+          <v:shape id="_x0000_i1027" type="#_x0000_t75" style="width:21.25pt;height:19.1pt" o:ole="">
             <v:imagedata r:id="rId13" o:title=""/>
           </v:shape>
-          <o:OLEObject Type="Embed" ProgID="Equation.DSMT4" ShapeID="_x0000_i1028" DrawAspect="Content" ObjectID="_1504098295" r:id="rId14"/>
+          <o:OLEObject Type="Embed" ProgID="Equation.DSMT4" ShapeID="_x0000_i1027" DrawAspect="Content" ObjectID="_1504274204" r:id="rId14"/>
         </w:object>
       </w:r>
       <w:r>
@@ -1041,7 +1114,7 @@
         <w:spacing w:line="360" w:lineRule="auto"/>
         <w:ind w:firstLine="420"/>
         <w:rPr>
-          <w:rFonts w:ascii="Times New Roman" w:hAnsi="Times New Roman" w:cs="Times New Roman" w:hint="eastAsia"/>
+          <w:rFonts w:ascii="Times New Roman" w:hAnsi="Times New Roman" w:cs="Times New Roman"/>
           <w:sz w:val="24"/>
           <w:szCs w:val="24"/>
         </w:rPr>
@@ -1107,16 +1180,13 @@
       <w:pPr>
         <w:spacing w:line="360" w:lineRule="auto"/>
         <w:ind w:left="1260" w:firstLine="420"/>
-        <w:rPr>
-          <w:rFonts w:hint="eastAsia"/>
-        </w:rPr>
       </w:pPr>
       <w:r>
         <w:object w:dxaOrig="5865" w:dyaOrig="3374">
-          <v:shape id="_x0000_i1038" type="#_x0000_t75" style="width:293.1pt;height:168.9pt" o:ole="">
+          <v:shape id="_x0000_i1028" type="#_x0000_t75" style="width:292.9pt;height:169.1pt" o:ole="">
             <v:imagedata r:id="rId15" o:title=""/>
           </v:shape>
-          <o:OLEObject Type="Embed" ProgID="Visio.Drawing.11" ShapeID="_x0000_i1038" DrawAspect="Content" ObjectID="_1504098296" r:id="rId16"/>
+          <o:OLEObject Type="Embed" ProgID="Visio.Drawing.11" ShapeID="_x0000_i1028" DrawAspect="Content" ObjectID="_1504274205" r:id="rId16"/>
         </w:object>
       </w:r>
     </w:p>
@@ -1154,7 +1224,7 @@
         <w:spacing w:line="360" w:lineRule="auto"/>
         <w:ind w:firstLineChars="200" w:firstLine="480"/>
         <w:rPr>
-          <w:rFonts w:ascii="Times New Roman" w:hAnsi="Times New Roman" w:cs="Times New Roman" w:hint="eastAsia"/>
+          <w:rFonts w:ascii="Times New Roman" w:hAnsi="Times New Roman" w:cs="Times New Roman"/>
           <w:sz w:val="24"/>
           <w:szCs w:val="24"/>
         </w:rPr>
@@ -1173,15 +1243,7 @@
           <w:sz w:val="24"/>
           <w:szCs w:val="24"/>
         </w:rPr>
-        <w:t>最短，被乘数采用</w:t>
-      </w:r>
-      <w:r>
-        <w:rPr>
-          <w:rFonts w:ascii="Times New Roman" w:hAnsi="Times New Roman" w:cs="Times New Roman" w:hint="eastAsia"/>
-          <w:sz w:val="24"/>
-          <w:szCs w:val="24"/>
-        </w:rPr>
-        <w:t>正则</w:t>
+        <w:t>最短，被乘数采用正则</w:t>
       </w:r>
       <w:r>
         <w:rPr>
@@ -1205,7 +1267,7 @@
         <w:spacing w:line="360" w:lineRule="auto"/>
         <w:ind w:firstLineChars="200" w:firstLine="480"/>
         <w:rPr>
-          <w:rFonts w:ascii="Times New Roman" w:hAnsi="Times New Roman" w:cs="Times New Roman"/>
+          <w:rFonts w:ascii="Times New Roman" w:hAnsi="Times New Roman" w:cs="Times New Roman" w:hint="eastAsia"/>
           <w:sz w:val="24"/>
           <w:szCs w:val="24"/>
         </w:rPr>
@@ -1272,15 +1334,40 @@
           <w:sz w:val="24"/>
           <w:szCs w:val="24"/>
         </w:rPr>
-        <w:t>二进制补码相似，是一种</w:t>
-      </w:r>
-      <w:r>
-        <w:rPr>
-          <w:rFonts w:ascii="Times New Roman" w:hAnsi="Times New Roman" w:cs="Times New Roman" w:hint="eastAsia"/>
-          <w:sz w:val="24"/>
-          <w:szCs w:val="24"/>
-        </w:rPr>
-        <w:t>权重码</w:t>
+        <w:t>二进制补码相似，</w:t>
+      </w:r>
+      <w:r>
+        <w:rPr>
+          <w:rFonts w:ascii="Times New Roman" w:hAnsi="Times New Roman" w:cs="Times New Roman" w:hint="eastAsia"/>
+          <w:sz w:val="24"/>
+          <w:szCs w:val="24"/>
+        </w:rPr>
+        <w:t>也</w:t>
+      </w:r>
+      <w:r>
+        <w:rPr>
+          <w:rFonts w:ascii="Times New Roman" w:hAnsi="Times New Roman" w:cs="Times New Roman"/>
+          <w:sz w:val="24"/>
+          <w:szCs w:val="24"/>
+        </w:rPr>
+        <w:t>是一种</w:t>
+      </w:r>
+      <w:r>
+        <w:rPr>
+          <w:rFonts w:ascii="Times New Roman" w:hAnsi="Times New Roman" w:cs="Times New Roman" w:hint="eastAsia"/>
+          <w:sz w:val="24"/>
+          <w:szCs w:val="24"/>
+        </w:rPr>
+        <w:t>权</w:t>
+      </w:r>
+      <w:r>
+        <w:rPr>
+          <w:rFonts w:ascii="Times New Roman" w:hAnsi="Times New Roman" w:cs="Times New Roman" w:hint="eastAsia"/>
+          <w:sz w:val="24"/>
+          <w:szCs w:val="24"/>
+        </w:rPr>
+        <w:lastRenderedPageBreak/>
+        <w:t>重码</w:t>
       </w:r>
       <w:r>
         <w:rPr>
@@ -1436,6 +1523,46 @@
       </w:r>
       <w:r>
         <w:rPr>
+          <w:rFonts w:ascii="Times New Roman" w:hAnsi="Times New Roman" w:cs="Times New Roman" w:hint="eastAsia"/>
+          <w:sz w:val="24"/>
+          <w:szCs w:val="24"/>
+        </w:rPr>
+        <w:t>在</w:t>
+      </w:r>
+      <w:r>
+        <w:rPr>
+          <w:rFonts w:ascii="Times New Roman" w:hAnsi="Times New Roman" w:cs="Times New Roman"/>
+          <w:sz w:val="24"/>
+          <w:szCs w:val="24"/>
+        </w:rPr>
+        <w:t>区间</w:t>
+      </w:r>
+      <w:r>
+        <w:rPr>
+          <w:rFonts w:ascii="Times New Roman" w:hAnsi="Times New Roman" w:cs="Times New Roman"/>
+          <w:sz w:val="24"/>
+          <w:szCs w:val="24"/>
+        </w:rPr>
+        <w:t>[-1,1)</w:t>
+      </w:r>
+      <w:r>
+        <w:rPr>
+          <w:rFonts w:ascii="Times New Roman" w:hAnsi="Times New Roman" w:cs="Times New Roman" w:hint="eastAsia"/>
+          <w:sz w:val="24"/>
+          <w:szCs w:val="24"/>
+        </w:rPr>
+        <w:t>中</w:t>
+      </w:r>
+      <w:r>
+        <w:rPr>
+          <w:rFonts w:ascii="Times New Roman" w:hAnsi="Times New Roman" w:cs="Times New Roman" w:hint="eastAsia"/>
+          <w:sz w:val="24"/>
+          <w:szCs w:val="24"/>
+        </w:rPr>
+        <w:t>的</w:t>
+      </w:r>
+      <w:r>
+        <w:rPr>
           <w:rFonts w:ascii="Times New Roman" w:hAnsi="Times New Roman" w:cs="Times New Roman"/>
           <w:sz w:val="24"/>
           <w:szCs w:val="24"/>
@@ -1444,7 +1571,7 @@
       </w:r>
       <w:r>
         <w:rPr>
-          <w:rFonts w:ascii="Times New Roman" w:hAnsi="Times New Roman" w:cs="Times New Roman" w:hint="eastAsia"/>
+          <w:rFonts w:ascii="Times New Roman" w:hAnsi="Times New Roman" w:cs="Times New Roman"/>
           <w:sz w:val="24"/>
           <w:szCs w:val="24"/>
         </w:rPr>
@@ -1452,27 +1579,308 @@
       </w:r>
       <w:r>
         <w:rPr>
-          <w:rFonts w:ascii="Times New Roman" w:hAnsi="Times New Roman" w:cs="Times New Roman"/>
-          <w:sz w:val="24"/>
-          <w:szCs w:val="24"/>
-        </w:rPr>
-        <w:t>有一系列性质</w:t>
-      </w:r>
-      <w:r>
-        <w:rPr>
-          <w:rFonts w:ascii="Times New Roman" w:hAnsi="Times New Roman" w:cs="Times New Roman" w:hint="eastAsia"/>
-          <w:sz w:val="24"/>
-          <w:szCs w:val="24"/>
-          <w:vertAlign w:val="superscript"/>
-        </w:rPr>
-        <w:t>[</w:t>
-      </w:r>
-      <w:r>
-        <w:rPr>
-          <w:rFonts w:ascii="Times New Roman" w:hAnsi="Times New Roman" w:cs="Times New Roman"/>
-          <w:sz w:val="24"/>
-          <w:szCs w:val="24"/>
-          <w:vertAlign w:val="superscript"/>
+          <w:rFonts w:ascii="Times New Roman" w:hAnsi="Times New Roman" w:cs="Times New Roman" w:hint="eastAsia"/>
+          <w:sz w:val="24"/>
+          <w:szCs w:val="24"/>
+        </w:rPr>
+        <w:t>的</w:t>
+      </w:r>
+      <w:r>
+        <w:rPr>
+          <w:rFonts w:ascii="Times New Roman" w:hAnsi="Times New Roman" w:cs="Times New Roman"/>
+          <w:sz w:val="24"/>
+          <w:szCs w:val="24"/>
+        </w:rPr>
+        <w:t>非零位平均比二进制补码少</w:t>
+      </w:r>
+      <w:r>
+        <w:rPr>
+          <w:rFonts w:ascii="Times New Roman" w:hAnsi="Times New Roman" w:cs="Times New Roman" w:hint="eastAsia"/>
+          <w:sz w:val="24"/>
+          <w:szCs w:val="24"/>
+        </w:rPr>
+        <w:t>33</w:t>
+      </w:r>
+      <w:r>
+        <w:rPr>
+          <w:rFonts w:ascii="Times New Roman" w:hAnsi="Times New Roman" w:cs="Times New Roman"/>
+          <w:sz w:val="24"/>
+          <w:szCs w:val="24"/>
+        </w:rPr>
+        <w:t>%</w:t>
+      </w:r>
+      <w:r>
+        <w:rPr>
+          <w:rFonts w:ascii="Times New Roman" w:hAnsi="Times New Roman" w:cs="Times New Roman"/>
+          <w:sz w:val="24"/>
+          <w:szCs w:val="24"/>
+        </w:rPr>
+        <w:t>。</w:t>
+      </w:r>
+      <w:r>
+        <w:rPr>
+          <w:rFonts w:ascii="Times New Roman" w:hAnsi="Times New Roman" w:cs="Times New Roman" w:hint="eastAsia"/>
+          <w:sz w:val="24"/>
+          <w:szCs w:val="24"/>
+        </w:rPr>
+        <w:t>在本设计中采用</w:t>
+      </w:r>
+      <w:r>
+        <w:rPr>
+          <w:rFonts w:ascii="Times New Roman" w:hAnsi="Times New Roman" w:cs="Times New Roman" w:hint="eastAsia"/>
+          <w:sz w:val="24"/>
+          <w:szCs w:val="24"/>
+        </w:rPr>
+        <w:t>CSD</w:t>
+      </w:r>
+      <w:r>
+        <w:rPr>
+          <w:rFonts w:ascii="Times New Roman" w:hAnsi="Times New Roman" w:cs="Times New Roman" w:hint="eastAsia"/>
+          <w:sz w:val="24"/>
+          <w:szCs w:val="24"/>
+        </w:rPr>
+        <w:t>数来表示旋转因子以降低乘法器的硬件复杂度。</w:t>
+      </w:r>
+    </w:p>
+    <w:p>
+      <w:pPr>
+        <w:spacing w:line="360" w:lineRule="auto"/>
+        <w:ind w:firstLineChars="200" w:firstLine="420"/>
+        <w:jc w:val="center"/>
+        <w:rPr>
+          <w:rFonts w:hint="eastAsia"/>
+        </w:rPr>
+      </w:pPr>
+      <w:r>
+        <w:object w:dxaOrig="6437" w:dyaOrig="2629">
+          <v:shape id="_x0000_i1031" type="#_x0000_t75" style="width:321.8pt;height:131.45pt" o:ole="">
+            <v:imagedata r:id="rId17" o:title=""/>
+          </v:shape>
+          <o:OLEObject Type="Embed" ProgID="Visio.Drawing.11" ShapeID="_x0000_i1031" DrawAspect="Content" ObjectID="_1504274206" r:id="rId18"/>
+        </w:object>
+      </w:r>
+    </w:p>
+    <w:p>
+      <w:pPr>
+        <w:spacing w:line="360" w:lineRule="auto"/>
+        <w:jc w:val="center"/>
+        <w:rPr>
+          <w:rFonts w:ascii="Times New Roman" w:hAnsi="Times New Roman" w:cs="Times New Roman"/>
+          <w:sz w:val="24"/>
+          <w:szCs w:val="24"/>
+        </w:rPr>
+      </w:pPr>
+      <w:r>
+        <w:rPr>
+          <w:rFonts w:hint="eastAsia"/>
+        </w:rPr>
+        <w:t>图</w:t>
+      </w:r>
+      <w:r>
+        <w:rPr>
+          <w:rFonts w:hint="eastAsia"/>
+        </w:rPr>
+        <w:t>4</w:t>
+      </w:r>
+      <w:r>
+        <w:rPr>
+          <w:rFonts w:hint="eastAsia"/>
+        </w:rPr>
+        <w:t xml:space="preserve">. </w:t>
+      </w:r>
+      <w:r>
+        <w:rPr>
+          <w:rFonts w:hint="eastAsia"/>
+        </w:rPr>
+        <w:t>移位加乘法器硬件结构</w:t>
+      </w:r>
+    </w:p>
+    <w:p>
+      <w:pPr>
+        <w:spacing w:line="360" w:lineRule="auto"/>
+        <w:rPr>
+          <w:rFonts w:ascii="Times New Roman" w:hAnsi="Times New Roman" w:cs="Times New Roman" w:hint="eastAsia"/>
+          <w:sz w:val="24"/>
+          <w:szCs w:val="24"/>
+        </w:rPr>
+      </w:pPr>
+      <w:r>
+        <w:rPr>
+          <w:rFonts w:ascii="Times New Roman" w:hAnsi="Times New Roman" w:cs="Times New Roman" w:hint="eastAsia"/>
+          <w:sz w:val="24"/>
+          <w:szCs w:val="24"/>
+        </w:rPr>
+        <w:tab/>
+      </w:r>
+      <w:r>
+        <w:rPr>
+          <w:rFonts w:ascii="Times New Roman" w:hAnsi="Times New Roman" w:cs="Times New Roman" w:hint="eastAsia"/>
+          <w:sz w:val="24"/>
+          <w:szCs w:val="24"/>
+        </w:rPr>
+        <w:t>本设计的乘法器的硬件结构如图</w:t>
+      </w:r>
+      <w:r>
+        <w:rPr>
+          <w:rFonts w:ascii="Times New Roman" w:hAnsi="Times New Roman" w:cs="Times New Roman" w:hint="eastAsia"/>
+          <w:sz w:val="24"/>
+          <w:szCs w:val="24"/>
+        </w:rPr>
+        <w:t>4</w:t>
+      </w:r>
+      <w:r>
+        <w:rPr>
+          <w:rFonts w:ascii="Times New Roman" w:hAnsi="Times New Roman" w:cs="Times New Roman" w:hint="eastAsia"/>
+          <w:sz w:val="24"/>
+          <w:szCs w:val="24"/>
+        </w:rPr>
+        <w:t>所示，</w:t>
+      </w:r>
+      <w:r>
+        <w:rPr>
+          <w:rFonts w:ascii="Times New Roman" w:hAnsi="Times New Roman" w:cs="Times New Roman" w:hint="eastAsia"/>
+          <w:sz w:val="24"/>
+          <w:szCs w:val="24"/>
+        </w:rPr>
+        <w:t>从图</w:t>
+      </w:r>
+      <w:r>
+        <w:rPr>
+          <w:rFonts w:ascii="Times New Roman" w:hAnsi="Times New Roman" w:cs="Times New Roman" w:hint="eastAsia"/>
+          <w:sz w:val="24"/>
+          <w:szCs w:val="24"/>
+        </w:rPr>
+        <w:t>3</w:t>
+      </w:r>
+      <w:r>
+        <w:rPr>
+          <w:rFonts w:ascii="Times New Roman" w:hAnsi="Times New Roman" w:cs="Times New Roman" w:hint="eastAsia"/>
+          <w:sz w:val="24"/>
+          <w:szCs w:val="24"/>
+        </w:rPr>
+        <w:t>中可以看出，被乘数固定后每一列相邻数的下标的差值固定，因此</w:t>
+      </w:r>
+      <w:r>
+        <w:rPr>
+          <w:rFonts w:ascii="Times New Roman" w:hAnsi="Times New Roman" w:cs="Times New Roman" w:hint="eastAsia"/>
+          <w:sz w:val="24"/>
+          <w:szCs w:val="24"/>
+        </w:rPr>
+        <w:t>可以用一系列的</w:t>
+      </w:r>
+      <w:r>
+        <w:rPr>
+          <w:rFonts w:ascii="Times New Roman" w:hAnsi="Times New Roman" w:cs="Times New Roman" w:hint="eastAsia"/>
+          <w:sz w:val="24"/>
+          <w:szCs w:val="24"/>
+        </w:rPr>
+        <w:t>D</w:t>
+      </w:r>
+      <w:r>
+        <w:rPr>
+          <w:rFonts w:ascii="Times New Roman" w:hAnsi="Times New Roman" w:cs="Times New Roman" w:hint="eastAsia"/>
+          <w:sz w:val="24"/>
+          <w:szCs w:val="24"/>
+        </w:rPr>
+        <w:t>触发器缓存输入数据，并在对应的位置拿出缓存的数据相加得到各列的输出。</w:t>
+      </w:r>
+    </w:p>
+    <w:p>
+      <w:pPr>
+        <w:spacing w:line="360" w:lineRule="auto"/>
+        <w:ind w:firstLine="420"/>
+        <w:rPr>
+          <w:rFonts w:ascii="Times New Roman" w:hAnsi="Times New Roman" w:cs="Times New Roman" w:hint="eastAsia"/>
+          <w:sz w:val="24"/>
+          <w:szCs w:val="24"/>
+        </w:rPr>
+      </w:pPr>
+      <w:r>
+        <w:rPr>
+          <w:rFonts w:ascii="Times New Roman" w:hAnsi="Times New Roman" w:cs="Times New Roman" w:hint="eastAsia"/>
+          <w:sz w:val="24"/>
+          <w:szCs w:val="24"/>
+        </w:rPr>
+        <w:t>以如图</w:t>
+      </w:r>
+      <w:r>
+        <w:rPr>
+          <w:rFonts w:ascii="Times New Roman" w:hAnsi="Times New Roman" w:cs="Times New Roman" w:hint="eastAsia"/>
+          <w:sz w:val="24"/>
+          <w:szCs w:val="24"/>
+        </w:rPr>
+        <w:t>3</w:t>
+      </w:r>
+      <w:r>
+        <w:rPr>
+          <w:rFonts w:ascii="Times New Roman" w:hAnsi="Times New Roman" w:cs="Times New Roman" w:hint="eastAsia"/>
+          <w:sz w:val="24"/>
+          <w:szCs w:val="24"/>
+        </w:rPr>
+        <w:t>所示的乘法运算为例，</w:t>
+      </w:r>
+      <w:r>
+        <w:rPr>
+          <w:rFonts w:ascii="Times New Roman" w:hAnsi="Times New Roman" w:cs="Times New Roman" w:hint="eastAsia"/>
+          <w:sz w:val="24"/>
+          <w:szCs w:val="24"/>
+        </w:rPr>
+        <w:t>因为只有三个非零行，因此</w:t>
+      </w:r>
+      <w:r>
+        <w:rPr>
+          <w:rFonts w:ascii="Times New Roman" w:hAnsi="Times New Roman" w:cs="Times New Roman" w:hint="eastAsia"/>
+          <w:sz w:val="24"/>
+          <w:szCs w:val="24"/>
+        </w:rPr>
+        <w:t>n=2</w:t>
+      </w:r>
+      <w:r>
+        <w:rPr>
+          <w:rFonts w:ascii="Times New Roman" w:hAnsi="Times New Roman" w:cs="Times New Roman" w:hint="eastAsia"/>
+          <w:sz w:val="24"/>
+          <w:szCs w:val="24"/>
+        </w:rPr>
+        <w:t>；</w:t>
+      </w:r>
+      <w:r>
+        <w:rPr>
+          <w:rFonts w:ascii="Times New Roman" w:hAnsi="Times New Roman" w:cs="Times New Roman" w:hint="eastAsia"/>
+          <w:sz w:val="24"/>
+          <w:szCs w:val="24"/>
+        </w:rPr>
+        <w:t>第一行与第三行下标差值为</w:t>
+      </w:r>
+      <w:r>
+        <w:rPr>
+          <w:rFonts w:ascii="Times New Roman" w:hAnsi="Times New Roman" w:cs="Times New Roman" w:hint="eastAsia"/>
+          <w:sz w:val="24"/>
+          <w:szCs w:val="24"/>
+        </w:rPr>
+        <w:t>2</w:t>
+      </w:r>
+      <w:r>
+        <w:rPr>
+          <w:rFonts w:ascii="Times New Roman" w:hAnsi="Times New Roman" w:cs="Times New Roman" w:hint="eastAsia"/>
+          <w:sz w:val="24"/>
+          <w:szCs w:val="24"/>
+        </w:rPr>
+        <w:t>，因此</w:t>
+      </w:r>
+      <w:r>
+        <w:rPr>
+          <w:rFonts w:ascii="Times New Roman" w:hAnsi="Times New Roman" w:cs="Times New Roman" w:hint="eastAsia"/>
+          <w:sz w:val="24"/>
+          <w:szCs w:val="24"/>
+        </w:rPr>
+        <w:t>d</w:t>
+      </w:r>
+      <w:r>
+        <w:rPr>
+          <w:rFonts w:ascii="Times New Roman" w:hAnsi="Times New Roman" w:cs="Times New Roman" w:hint="eastAsia"/>
+          <w:sz w:val="24"/>
+          <w:szCs w:val="24"/>
+          <w:vertAlign w:val="subscript"/>
         </w:rPr>
         <w:t>1</w:t>
       </w:r>
@@ -1481,25 +1889,83 @@
           <w:rFonts w:ascii="Times New Roman" w:hAnsi="Times New Roman" w:cs="Times New Roman" w:hint="eastAsia"/>
           <w:sz w:val="24"/>
           <w:szCs w:val="24"/>
-          <w:vertAlign w:val="superscript"/>
-        </w:rPr>
-        <w:t>]</w:t>
-      </w:r>
-      <w:r>
-        <w:rPr>
-          <w:rFonts w:ascii="Times New Roman" w:hAnsi="Times New Roman" w:cs="Times New Roman" w:hint="eastAsia"/>
-          <w:sz w:val="24"/>
-          <w:szCs w:val="24"/>
-        </w:rPr>
-        <w:t>：</w:t>
-      </w:r>
+        </w:rPr>
+        <w:t>=2</w:t>
+      </w:r>
+      <w:r>
+        <w:rPr>
+          <w:rFonts w:ascii="Times New Roman" w:hAnsi="Times New Roman" w:cs="Times New Roman" w:hint="eastAsia"/>
+          <w:sz w:val="24"/>
+          <w:szCs w:val="24"/>
+        </w:rPr>
+        <w:t>；第三行与第四行差值为</w:t>
+      </w:r>
+      <w:r>
+        <w:rPr>
+          <w:rFonts w:ascii="Times New Roman" w:hAnsi="Times New Roman" w:cs="Times New Roman" w:hint="eastAsia"/>
+          <w:sz w:val="24"/>
+          <w:szCs w:val="24"/>
+        </w:rPr>
+        <w:t>1</w:t>
+      </w:r>
+      <w:r>
+        <w:rPr>
+          <w:rFonts w:ascii="Times New Roman" w:hAnsi="Times New Roman" w:cs="Times New Roman" w:hint="eastAsia"/>
+          <w:sz w:val="24"/>
+          <w:szCs w:val="24"/>
+        </w:rPr>
+        <w:t>，因此</w:t>
+      </w:r>
+      <w:r>
+        <w:rPr>
+          <w:rFonts w:ascii="Times New Roman" w:hAnsi="Times New Roman" w:cs="Times New Roman" w:hint="eastAsia"/>
+          <w:sz w:val="24"/>
+          <w:szCs w:val="24"/>
+        </w:rPr>
+        <w:t>d</w:t>
+      </w:r>
+      <w:r>
+        <w:rPr>
+          <w:rFonts w:ascii="Times New Roman" w:hAnsi="Times New Roman" w:cs="Times New Roman" w:hint="eastAsia"/>
+          <w:sz w:val="24"/>
+          <w:szCs w:val="24"/>
+          <w:vertAlign w:val="subscript"/>
+        </w:rPr>
+        <w:t>2</w:t>
+      </w:r>
+      <w:r>
+        <w:rPr>
+          <w:rFonts w:ascii="Times New Roman" w:hAnsi="Times New Roman" w:cs="Times New Roman" w:hint="eastAsia"/>
+          <w:sz w:val="24"/>
+          <w:szCs w:val="24"/>
+        </w:rPr>
+        <w:t>=1</w:t>
+      </w:r>
+      <w:r>
+        <w:rPr>
+          <w:rFonts w:ascii="Times New Roman" w:hAnsi="Times New Roman" w:cs="Times New Roman" w:hint="eastAsia"/>
+          <w:sz w:val="24"/>
+          <w:szCs w:val="24"/>
+        </w:rPr>
+        <w:t>。</w:t>
+      </w:r>
+    </w:p>
+    <w:p>
+      <w:pPr>
+        <w:spacing w:line="360" w:lineRule="auto"/>
+        <w:rPr>
+          <w:rFonts w:ascii="Times New Roman" w:hAnsi="Times New Roman" w:cs="Times New Roman" w:hint="eastAsia"/>
+          <w:sz w:val="24"/>
+          <w:szCs w:val="24"/>
+        </w:rPr>
+      </w:pPr>
     </w:p>
     <w:p>
       <w:pPr>
         <w:pStyle w:val="a3"/>
         <w:numPr>
           <w:ilvl w:val="0"/>
-          <w:numId w:val="3"/>
+          <w:numId w:val="2"/>
         </w:numPr>
         <w:spacing w:line="360" w:lineRule="auto"/>
         <w:ind w:firstLineChars="0"/>
@@ -1515,222 +1981,482 @@
           <w:sz w:val="24"/>
           <w:szCs w:val="24"/>
         </w:rPr>
-        <w:lastRenderedPageBreak/>
-        <w:t>CSD</w:t>
-      </w:r>
-      <w:r>
-        <w:rPr>
-          <w:rFonts w:ascii="Times New Roman" w:hAnsi="Times New Roman" w:cs="Times New Roman"/>
-          <w:sz w:val="24"/>
-          <w:szCs w:val="24"/>
-        </w:rPr>
-        <w:t>数不存在连续的两个非零位。</w:t>
-      </w:r>
+        <w:t>FFT</w:t>
+      </w:r>
+      <w:r>
+        <w:rPr>
+          <w:rFonts w:ascii="Times New Roman" w:hAnsi="Times New Roman" w:cs="Times New Roman" w:hint="eastAsia"/>
+          <w:sz w:val="24"/>
+          <w:szCs w:val="24"/>
+        </w:rPr>
+        <w:t>整体电路</w:t>
+      </w:r>
+    </w:p>
+    <w:p>
+      <w:pPr>
+        <w:spacing w:line="360" w:lineRule="auto"/>
+        <w:ind w:firstLine="420"/>
+        <w:rPr>
+          <w:rFonts w:ascii="Times New Roman" w:hAnsi="Times New Roman" w:cs="Times New Roman" w:hint="eastAsia"/>
+          <w:sz w:val="24"/>
+          <w:szCs w:val="24"/>
+        </w:rPr>
+      </w:pPr>
+      <w:r>
+        <w:rPr>
+          <w:rFonts w:ascii="Times New Roman" w:hAnsi="Times New Roman" w:cs="Times New Roman" w:hint="eastAsia"/>
+          <w:sz w:val="24"/>
+          <w:szCs w:val="24"/>
+        </w:rPr>
+        <w:t>8</w:t>
+      </w:r>
+      <w:r>
+        <w:rPr>
+          <w:rFonts w:ascii="Times New Roman" w:hAnsi="Times New Roman" w:cs="Times New Roman" w:hint="eastAsia"/>
+          <w:sz w:val="24"/>
+          <w:szCs w:val="24"/>
+        </w:rPr>
+        <w:t>点</w:t>
+      </w:r>
+      <w:r>
+        <w:rPr>
+          <w:rFonts w:ascii="Times New Roman" w:hAnsi="Times New Roman" w:cs="Times New Roman"/>
+          <w:sz w:val="24"/>
+          <w:szCs w:val="24"/>
+        </w:rPr>
+        <w:t>FFT</w:t>
+      </w:r>
+      <w:r>
+        <w:rPr>
+          <w:rFonts w:ascii="Times New Roman" w:hAnsi="Times New Roman" w:cs="Times New Roman" w:hint="eastAsia"/>
+          <w:sz w:val="24"/>
+          <w:szCs w:val="24"/>
+        </w:rPr>
+        <w:t>蝶形运算电路如图</w:t>
+      </w:r>
+      <w:r>
+        <w:rPr>
+          <w:rFonts w:ascii="Times New Roman" w:hAnsi="Times New Roman" w:cs="Times New Roman" w:hint="eastAsia"/>
+          <w:sz w:val="24"/>
+          <w:szCs w:val="24"/>
+        </w:rPr>
+        <w:t>5</w:t>
+      </w:r>
+      <w:r>
+        <w:rPr>
+          <w:rFonts w:ascii="Times New Roman" w:hAnsi="Times New Roman" w:cs="Times New Roman" w:hint="eastAsia"/>
+          <w:sz w:val="24"/>
+          <w:szCs w:val="24"/>
+        </w:rPr>
+        <w:t>所示</w:t>
+      </w:r>
+      <w:r>
+        <w:rPr>
+          <w:rFonts w:ascii="Times New Roman" w:hAnsi="Times New Roman" w:cs="Times New Roman" w:hint="eastAsia"/>
+          <w:sz w:val="24"/>
+          <w:szCs w:val="24"/>
+        </w:rPr>
+        <w:t>，涉及</w:t>
+      </w:r>
+      <w:r>
+        <w:rPr>
+          <w:rFonts w:ascii="Times New Roman" w:hAnsi="Times New Roman" w:cs="Times New Roman"/>
+          <w:sz w:val="24"/>
+          <w:szCs w:val="24"/>
+        </w:rPr>
+        <w:t>到对</w:t>
+      </w:r>
+      <w:r>
+        <w:rPr>
+          <w:rFonts w:ascii="Times New Roman" w:hAnsi="Times New Roman" w:cs="Times New Roman" w:hint="eastAsia"/>
+          <w:sz w:val="24"/>
+          <w:szCs w:val="24"/>
+        </w:rPr>
+        <w:t>0.7071</w:t>
+      </w:r>
+      <w:r>
+        <w:rPr>
+          <w:rFonts w:ascii="Times New Roman" w:hAnsi="Times New Roman" w:cs="Times New Roman" w:hint="eastAsia"/>
+          <w:sz w:val="24"/>
+          <w:szCs w:val="24"/>
+        </w:rPr>
+        <w:t>的</w:t>
+      </w:r>
+      <w:r>
+        <w:rPr>
+          <w:rFonts w:ascii="Times New Roman" w:hAnsi="Times New Roman" w:cs="Times New Roman"/>
+          <w:sz w:val="24"/>
+          <w:szCs w:val="24"/>
+        </w:rPr>
+        <w:t>常系数乘法。</w:t>
+      </w:r>
+    </w:p>
+    <w:p>
+      <w:pPr>
+        <w:spacing w:line="360" w:lineRule="auto"/>
+        <w:ind w:firstLine="420"/>
+        <w:rPr>
+          <w:rFonts w:ascii="Times New Roman" w:hAnsi="Times New Roman" w:cs="Times New Roman" w:hint="eastAsia"/>
+          <w:sz w:val="24"/>
+          <w:szCs w:val="24"/>
+        </w:rPr>
+      </w:pPr>
+      <w:commentRangeStart w:id="1"/>
+      <w:r>
+        <w:rPr>
+          <w:rFonts w:ascii="Times New Roman" w:hAnsi="Times New Roman" w:cs="Times New Roman" w:hint="eastAsia"/>
+          <w:sz w:val="24"/>
+          <w:szCs w:val="24"/>
+        </w:rPr>
+        <w:t>TODO:</w:t>
+      </w:r>
+      <w:commentRangeEnd w:id="1"/>
+      <w:r>
+        <w:rPr>
+          <w:rStyle w:val="a5"/>
+        </w:rPr>
+        <w:commentReference w:id="1"/>
+      </w:r>
+    </w:p>
+    <w:p>
+      <w:pPr>
+        <w:spacing w:line="360" w:lineRule="auto"/>
+        <w:jc w:val="center"/>
+        <w:rPr>
+          <w:rFonts w:ascii="Times New Roman" w:hAnsi="Times New Roman" w:cs="Times New Roman" w:hint="eastAsia"/>
+          <w:sz w:val="24"/>
+          <w:szCs w:val="24"/>
+        </w:rPr>
+      </w:pPr>
+      <w:r>
+        <w:rPr>
+          <w:rFonts w:ascii="Times New Roman" w:hAnsi="Times New Roman" w:cs="Times New Roman"/>
+          <w:sz w:val="24"/>
+          <w:szCs w:val="24"/>
+        </w:rPr>
+        <w:object w:dxaOrig="21902" w:dyaOrig="22236">
+          <v:shape id="_x0000_i1029" type="#_x0000_t75" style="width:340.35pt;height:344.75pt" o:ole="">
+            <v:imagedata r:id="rId20" o:title=""/>
+          </v:shape>
+          <o:OLEObject Type="Embed" ProgID="Visio.Drawing.11" ShapeID="_x0000_i1029" DrawAspect="Content" ObjectID="_1504274207" r:id="rId21"/>
+        </w:object>
+      </w:r>
+    </w:p>
+    <w:p>
+      <w:pPr>
+        <w:spacing w:line="360" w:lineRule="auto"/>
+        <w:jc w:val="center"/>
+        <w:rPr>
+          <w:rFonts w:ascii="Times New Roman" w:hAnsi="Times New Roman" w:cs="Times New Roman"/>
+          <w:sz w:val="24"/>
+          <w:szCs w:val="24"/>
+        </w:rPr>
+      </w:pPr>
+      <w:r>
+        <w:rPr>
+          <w:rFonts w:hint="eastAsia"/>
+        </w:rPr>
+        <w:t>图</w:t>
+      </w:r>
+      <w:r>
+        <w:rPr>
+          <w:rFonts w:hint="eastAsia"/>
+        </w:rPr>
+        <w:t>5</w:t>
+      </w:r>
+      <w:r>
+        <w:rPr>
+          <w:rFonts w:hint="eastAsia"/>
+        </w:rPr>
+        <w:t xml:space="preserve">. </w:t>
+      </w:r>
+      <w:r>
+        <w:rPr>
+          <w:rFonts w:hint="eastAsia"/>
+        </w:rPr>
+        <w:t>FFT</w:t>
+      </w:r>
+      <w:r>
+        <w:rPr>
+          <w:rFonts w:hint="eastAsia"/>
+        </w:rPr>
+        <w:t>蝶形运算电路结构</w:t>
+      </w:r>
+    </w:p>
+    <w:p>
+      <w:pPr>
+        <w:spacing w:line="360" w:lineRule="auto"/>
+        <w:rPr>
+          <w:rFonts w:ascii="Times New Roman" w:hAnsi="Times New Roman" w:cs="Times New Roman" w:hint="eastAsia"/>
+          <w:sz w:val="24"/>
+          <w:szCs w:val="24"/>
+        </w:rPr>
+      </w:pPr>
     </w:p>
     <w:p>
       <w:pPr>
         <w:pStyle w:val="a3"/>
         <w:numPr>
           <w:ilvl w:val="0"/>
-          <w:numId w:val="3"/>
+          <w:numId w:val="2"/>
         </w:numPr>
         <w:spacing w:line="360" w:lineRule="auto"/>
         <w:ind w:firstLineChars="0"/>
         <w:rPr>
-          <w:rFonts w:ascii="Times New Roman" w:hAnsi="Times New Roman" w:cs="Times New Roman"/>
-          <w:sz w:val="24"/>
-          <w:szCs w:val="24"/>
-        </w:rPr>
-      </w:pPr>
-      <w:proofErr w:type="gramStart"/>
-      <w:r>
-        <w:rPr>
-          <w:rFonts w:ascii="Times New Roman" w:hAnsi="Times New Roman" w:cs="Times New Roman" w:hint="eastAsia"/>
-          <w:sz w:val="24"/>
-          <w:szCs w:val="24"/>
-        </w:rPr>
-        <w:t>一</w:t>
-      </w:r>
-      <w:proofErr w:type="gramEnd"/>
-      <w:r>
-        <w:rPr>
-          <w:rFonts w:ascii="Times New Roman" w:hAnsi="Times New Roman" w:cs="Times New Roman" w:hint="eastAsia"/>
-          <w:sz w:val="24"/>
-          <w:szCs w:val="24"/>
-        </w:rPr>
-        <w:t>个数</w:t>
-      </w:r>
-      <w:r>
-        <w:rPr>
-          <w:rFonts w:ascii="Times New Roman" w:hAnsi="Times New Roman" w:cs="Times New Roman"/>
-          <w:sz w:val="24"/>
-          <w:szCs w:val="24"/>
-        </w:rPr>
-        <w:t>的</w:t>
-      </w:r>
-      <w:r>
-        <w:rPr>
-          <w:rFonts w:ascii="Times New Roman" w:hAnsi="Times New Roman" w:cs="Times New Roman"/>
-          <w:sz w:val="24"/>
-          <w:szCs w:val="24"/>
-        </w:rPr>
-        <w:t>CSD</w:t>
-      </w:r>
-      <w:r>
-        <w:rPr>
-          <w:rFonts w:ascii="Times New Roman" w:hAnsi="Times New Roman" w:cs="Times New Roman"/>
-          <w:sz w:val="24"/>
-          <w:szCs w:val="24"/>
-        </w:rPr>
-        <w:t>数表示中</w:t>
-      </w:r>
-      <w:r>
-        <w:rPr>
-          <w:rFonts w:ascii="Times New Roman" w:hAnsi="Times New Roman" w:cs="Times New Roman" w:hint="eastAsia"/>
-          <w:sz w:val="24"/>
-          <w:szCs w:val="24"/>
-        </w:rPr>
-        <w:t>含有</w:t>
-      </w:r>
-      <w:r>
-        <w:rPr>
-          <w:rFonts w:ascii="Times New Roman" w:hAnsi="Times New Roman" w:cs="Times New Roman"/>
-          <w:sz w:val="24"/>
-          <w:szCs w:val="24"/>
-        </w:rPr>
-        <w:t>的非零位是</w:t>
-      </w:r>
-      <w:r>
-        <w:rPr>
-          <w:rFonts w:ascii="Times New Roman" w:hAnsi="Times New Roman" w:cs="Times New Roman" w:hint="eastAsia"/>
-          <w:sz w:val="24"/>
-          <w:szCs w:val="24"/>
-        </w:rPr>
-        <w:t>最少</w:t>
-      </w:r>
-      <w:r>
-        <w:rPr>
-          <w:rFonts w:ascii="Times New Roman" w:hAnsi="Times New Roman" w:cs="Times New Roman"/>
-          <w:sz w:val="24"/>
-          <w:szCs w:val="24"/>
-        </w:rPr>
-        <w:t>的</w:t>
-      </w:r>
-      <w:r>
-        <w:rPr>
-          <w:rFonts w:ascii="Times New Roman" w:hAnsi="Times New Roman" w:cs="Times New Roman"/>
-          <w:sz w:val="24"/>
-          <w:szCs w:val="24"/>
-        </w:rPr>
-        <w:t>。</w:t>
+          <w:rFonts w:ascii="Times New Roman" w:hAnsi="Times New Roman" w:cs="Times New Roman" w:hint="eastAsia"/>
+          <w:sz w:val="24"/>
+          <w:szCs w:val="24"/>
+        </w:rPr>
+      </w:pPr>
+      <w:r>
+        <w:rPr>
+          <w:rFonts w:ascii="Times New Roman" w:hAnsi="Times New Roman" w:cs="Times New Roman" w:hint="eastAsia"/>
+          <w:sz w:val="24"/>
+          <w:szCs w:val="24"/>
+        </w:rPr>
+        <w:t>性能评估</w:t>
       </w:r>
     </w:p>
     <w:p>
       <w:pPr>
-        <w:pStyle w:val="a3"/>
-        <w:numPr>
-          <w:ilvl w:val="0"/>
-          <w:numId w:val="3"/>
-        </w:numPr>
         <w:spacing w:line="360" w:lineRule="auto"/>
-        <w:ind w:firstLineChars="0"/>
-        <w:rPr>
-          <w:rFonts w:ascii="Times New Roman" w:hAnsi="Times New Roman" w:cs="Times New Roman"/>
-          <w:sz w:val="24"/>
-          <w:szCs w:val="24"/>
-        </w:rPr>
-      </w:pPr>
-      <w:r>
-        <w:rPr>
-          <w:rFonts w:ascii="Times New Roman" w:hAnsi="Times New Roman" w:cs="Times New Roman"/>
-          <w:sz w:val="24"/>
-          <w:szCs w:val="24"/>
-        </w:rPr>
-        <w:t>CSD</w:t>
-      </w:r>
-      <w:r>
-        <w:rPr>
-          <w:rFonts w:ascii="Times New Roman" w:hAnsi="Times New Roman" w:cs="Times New Roman"/>
-          <w:sz w:val="24"/>
-          <w:szCs w:val="24"/>
-        </w:rPr>
-        <w:t>数</w:t>
-      </w:r>
-      <w:r>
-        <w:rPr>
-          <w:rFonts w:ascii="Times New Roman" w:hAnsi="Times New Roman" w:cs="Times New Roman" w:hint="eastAsia"/>
-          <w:sz w:val="24"/>
-          <w:szCs w:val="24"/>
-        </w:rPr>
-        <w:t>表示</w:t>
-      </w:r>
-      <w:r>
-        <w:rPr>
-          <w:rFonts w:ascii="Times New Roman" w:hAnsi="Times New Roman" w:cs="Times New Roman"/>
-          <w:sz w:val="24"/>
-          <w:szCs w:val="24"/>
-        </w:rPr>
-        <w:t>唯一</w:t>
-      </w:r>
-      <w:r>
-        <w:rPr>
-          <w:rFonts w:ascii="Times New Roman" w:hAnsi="Times New Roman" w:cs="Times New Roman"/>
+        <w:ind w:firstLine="420"/>
+        <w:rPr>
+          <w:rFonts w:ascii="Times New Roman" w:hAnsi="Times New Roman" w:cs="Times New Roman" w:hint="eastAsia"/>
+          <w:sz w:val="24"/>
+          <w:szCs w:val="24"/>
+        </w:rPr>
+      </w:pPr>
+      <w:r>
+        <w:rPr>
+          <w:rFonts w:ascii="Times New Roman" w:hAnsi="Times New Roman" w:cs="Times New Roman" w:hint="eastAsia"/>
+          <w:sz w:val="24"/>
+          <w:szCs w:val="24"/>
+        </w:rPr>
+        <w:t>经过改进后的乘法器每</w:t>
+      </w:r>
+      <w:r>
+        <w:rPr>
+          <w:rFonts w:ascii="Times New Roman" w:hAnsi="Times New Roman" w:cs="Times New Roman" w:hint="eastAsia"/>
+          <w:sz w:val="24"/>
+          <w:szCs w:val="24"/>
+        </w:rPr>
+        <w:t>31</w:t>
+      </w:r>
+      <w:r>
+        <w:rPr>
+          <w:rFonts w:ascii="Times New Roman" w:hAnsi="Times New Roman" w:cs="Times New Roman" w:hint="eastAsia"/>
+          <w:sz w:val="24"/>
+          <w:szCs w:val="24"/>
+        </w:rPr>
+        <w:t>拍输出</w:t>
+      </w:r>
+      <w:r>
+        <w:rPr>
+          <w:rFonts w:ascii="Times New Roman" w:hAnsi="Times New Roman" w:cs="Times New Roman" w:hint="eastAsia"/>
+          <w:sz w:val="24"/>
+          <w:szCs w:val="24"/>
+        </w:rPr>
+        <w:t>16</w:t>
+      </w:r>
+      <w:r>
+        <w:rPr>
+          <w:rFonts w:ascii="Times New Roman" w:hAnsi="Times New Roman" w:cs="Times New Roman" w:hint="eastAsia"/>
+          <w:sz w:val="24"/>
+          <w:szCs w:val="24"/>
+        </w:rPr>
+        <w:t>位数据，并且根据被乘数的不同</w:t>
+      </w:r>
+      <w:r>
+        <w:rPr>
+          <w:rFonts w:ascii="Times New Roman" w:hAnsi="Times New Roman" w:cs="Times New Roman" w:hint="eastAsia"/>
+          <w:sz w:val="24"/>
+          <w:szCs w:val="24"/>
+        </w:rPr>
+        <w:t>，</w:t>
+      </w:r>
+      <w:r>
+        <w:rPr>
+          <w:rFonts w:ascii="Times New Roman" w:hAnsi="Times New Roman" w:cs="Times New Roman" w:hint="eastAsia"/>
+          <w:sz w:val="24"/>
+          <w:szCs w:val="24"/>
+        </w:rPr>
+        <w:t>乘法器的性能</w:t>
+      </w:r>
+      <w:r>
+        <w:rPr>
+          <w:rFonts w:ascii="Times New Roman" w:hAnsi="Times New Roman" w:cs="Times New Roman" w:hint="eastAsia"/>
+          <w:sz w:val="24"/>
+          <w:szCs w:val="24"/>
+        </w:rPr>
+        <w:t>很可能</w:t>
+      </w:r>
+      <w:r>
+        <w:rPr>
+          <w:rFonts w:ascii="Times New Roman" w:hAnsi="Times New Roman" w:cs="Times New Roman" w:hint="eastAsia"/>
+          <w:sz w:val="24"/>
+          <w:szCs w:val="24"/>
+        </w:rPr>
+        <w:t>略</w:t>
+      </w:r>
+      <w:r>
+        <w:rPr>
+          <w:rFonts w:ascii="Times New Roman" w:hAnsi="Times New Roman" w:cs="Times New Roman" w:hint="eastAsia"/>
+          <w:sz w:val="24"/>
+          <w:szCs w:val="24"/>
+        </w:rPr>
+        <w:t>高于该</w:t>
+      </w:r>
+      <w:r>
+        <w:rPr>
+          <w:rFonts w:ascii="Times New Roman" w:hAnsi="Times New Roman" w:cs="Times New Roman" w:hint="eastAsia"/>
+          <w:sz w:val="24"/>
+          <w:szCs w:val="24"/>
+        </w:rPr>
+        <w:t>值</w:t>
+      </w:r>
+      <w:r>
+        <w:rPr>
+          <w:rFonts w:ascii="Times New Roman" w:hAnsi="Times New Roman" w:cs="Times New Roman" w:hint="eastAsia"/>
+          <w:sz w:val="24"/>
+          <w:szCs w:val="24"/>
+        </w:rPr>
+        <w:t>（</w:t>
+      </w:r>
+      <w:r>
+        <w:rPr>
+          <w:rFonts w:ascii="Times New Roman" w:hAnsi="Times New Roman" w:cs="Times New Roman" w:hint="eastAsia"/>
+          <w:sz w:val="24"/>
+          <w:szCs w:val="24"/>
+        </w:rPr>
+        <w:t>略去</w:t>
+      </w:r>
+      <w:r>
+        <w:rPr>
+          <w:rFonts w:ascii="Times New Roman" w:hAnsi="Times New Roman" w:cs="Times New Roman" w:hint="eastAsia"/>
+          <w:sz w:val="24"/>
+          <w:szCs w:val="24"/>
+        </w:rPr>
+        <w:t>尾部的零</w:t>
+      </w:r>
+      <w:r>
+        <w:rPr>
+          <w:rFonts w:ascii="Times New Roman" w:hAnsi="Times New Roman" w:cs="Times New Roman" w:hint="eastAsia"/>
+          <w:sz w:val="24"/>
+          <w:szCs w:val="24"/>
+        </w:rPr>
+        <w:t>部分的计算</w:t>
+      </w:r>
+      <w:r>
+        <w:rPr>
+          <w:rFonts w:ascii="Times New Roman" w:hAnsi="Times New Roman" w:cs="Times New Roman" w:hint="eastAsia"/>
+          <w:sz w:val="24"/>
+          <w:szCs w:val="24"/>
+        </w:rPr>
+        <w:t>）</w:t>
+      </w:r>
+      <w:r>
+        <w:rPr>
+          <w:rFonts w:ascii="Times New Roman" w:hAnsi="Times New Roman" w:cs="Times New Roman" w:hint="eastAsia"/>
           <w:sz w:val="24"/>
           <w:szCs w:val="24"/>
         </w:rPr>
         <w:t>。</w:t>
+      </w:r>
+      <w:r>
+        <w:rPr>
+          <w:rFonts w:ascii="Times New Roman" w:hAnsi="Times New Roman" w:cs="Times New Roman" w:hint="eastAsia"/>
+          <w:sz w:val="24"/>
+          <w:szCs w:val="24"/>
+        </w:rPr>
+        <w:t>忽略加法器以及各级运算电路之间的延时，则</w:t>
+      </w:r>
+      <w:r>
+        <w:rPr>
+          <w:rFonts w:ascii="Times New Roman" w:hAnsi="Times New Roman" w:cs="Times New Roman" w:hint="eastAsia"/>
+          <w:sz w:val="24"/>
+          <w:szCs w:val="24"/>
+        </w:rPr>
+        <w:t>n</w:t>
+      </w:r>
+      <w:r>
+        <w:rPr>
+          <w:rFonts w:ascii="Times New Roman" w:hAnsi="Times New Roman" w:cs="Times New Roman" w:hint="eastAsia"/>
+          <w:sz w:val="24"/>
+          <w:szCs w:val="24"/>
+        </w:rPr>
+        <w:t>级</w:t>
+      </w:r>
+      <w:r>
+        <w:rPr>
+          <w:rFonts w:ascii="Times New Roman" w:hAnsi="Times New Roman" w:cs="Times New Roman" w:hint="eastAsia"/>
+          <w:sz w:val="24"/>
+          <w:szCs w:val="24"/>
+        </w:rPr>
+        <w:t>FFT</w:t>
+      </w:r>
+      <w:r>
+        <w:rPr>
+          <w:rFonts w:ascii="Times New Roman" w:hAnsi="Times New Roman" w:cs="Times New Roman" w:hint="eastAsia"/>
+          <w:sz w:val="24"/>
+          <w:szCs w:val="24"/>
+        </w:rPr>
+        <w:t>电路每</w:t>
+      </w:r>
+      <w:r>
+        <w:rPr>
+          <w:rFonts w:ascii="Times New Roman" w:hAnsi="Times New Roman" w:cs="Times New Roman" w:hint="eastAsia"/>
+          <w:sz w:val="24"/>
+          <w:szCs w:val="24"/>
+        </w:rPr>
+        <w:t>31n</w:t>
+      </w:r>
+      <w:r>
+        <w:rPr>
+          <w:rFonts w:ascii="Times New Roman" w:hAnsi="Times New Roman" w:cs="Times New Roman" w:hint="eastAsia"/>
+          <w:sz w:val="24"/>
+          <w:szCs w:val="24"/>
+        </w:rPr>
+        <w:t>拍输出所有的</w:t>
+      </w:r>
+      <w:r>
+        <w:rPr>
+          <w:rFonts w:ascii="Times New Roman" w:hAnsi="Times New Roman" w:cs="Times New Roman" w:hint="eastAsia"/>
+          <w:sz w:val="24"/>
+          <w:szCs w:val="24"/>
+        </w:rPr>
+        <w:t>16</w:t>
+      </w:r>
+      <w:r>
+        <w:rPr>
+          <w:rFonts w:ascii="Times New Roman" w:hAnsi="Times New Roman" w:cs="Times New Roman" w:hint="eastAsia"/>
+          <w:sz w:val="24"/>
+          <w:szCs w:val="24"/>
+        </w:rPr>
+        <w:t>位计算结果。</w:t>
       </w:r>
     </w:p>
     <w:p>
       <w:pPr>
-        <w:pStyle w:val="a3"/>
-        <w:numPr>
-          <w:ilvl w:val="0"/>
-          <w:numId w:val="3"/>
-        </w:numPr>
         <w:spacing w:line="360" w:lineRule="auto"/>
-        <w:ind w:firstLineChars="0"/>
-        <w:rPr>
-          <w:rFonts w:ascii="Times New Roman" w:hAnsi="Times New Roman" w:cs="Times New Roman"/>
-          <w:sz w:val="24"/>
-          <w:szCs w:val="24"/>
-        </w:rPr>
-      </w:pPr>
-      <w:r>
-        <w:rPr>
-          <w:rFonts w:ascii="Times New Roman" w:hAnsi="Times New Roman" w:cs="Times New Roman" w:hint="eastAsia"/>
-          <w:sz w:val="24"/>
-          <w:szCs w:val="24"/>
-        </w:rPr>
-        <w:t>在</w:t>
-      </w:r>
-      <w:r>
-        <w:rPr>
-          <w:rFonts w:ascii="Times New Roman" w:hAnsi="Times New Roman" w:cs="Times New Roman"/>
-          <w:sz w:val="24"/>
-          <w:szCs w:val="24"/>
-        </w:rPr>
-        <w:t>区间</w:t>
-      </w:r>
-      <w:r>
-        <w:rPr>
-          <w:rFonts w:ascii="Times New Roman" w:hAnsi="Times New Roman" w:cs="Times New Roman"/>
-          <w:sz w:val="24"/>
-          <w:szCs w:val="24"/>
-        </w:rPr>
-        <w:t>[-1,1)</w:t>
-      </w:r>
-      <w:r>
-        <w:rPr>
-          <w:rFonts w:ascii="Times New Roman" w:hAnsi="Times New Roman" w:cs="Times New Roman" w:hint="eastAsia"/>
-          <w:sz w:val="24"/>
-          <w:szCs w:val="24"/>
-        </w:rPr>
-        <w:t>中</w:t>
-      </w:r>
-      <w:r>
-        <w:rPr>
-          <w:rFonts w:ascii="Times New Roman" w:hAnsi="Times New Roman" w:cs="Times New Roman"/>
+        <w:ind w:firstLine="420"/>
+        <w:rPr>
+          <w:rFonts w:ascii="Times New Roman" w:hAnsi="Times New Roman" w:cs="Times New Roman" w:hint="eastAsia"/>
+          <w:sz w:val="24"/>
+          <w:szCs w:val="24"/>
+        </w:rPr>
+      </w:pPr>
+      <w:r>
+        <w:rPr>
+          <w:rFonts w:ascii="Times New Roman" w:hAnsi="Times New Roman" w:cs="Times New Roman" w:hint="eastAsia"/>
+          <w:sz w:val="24"/>
+          <w:szCs w:val="24"/>
+        </w:rPr>
+        <w:t>根据被乘数的不同，乘法器消耗的硬件资源也不相同。设被乘数的</w:t>
+      </w:r>
+      <w:r>
+        <w:rPr>
+          <w:rFonts w:ascii="Times New Roman" w:hAnsi="Times New Roman" w:cs="Times New Roman" w:hint="eastAsia"/>
           <w:sz w:val="24"/>
           <w:szCs w:val="24"/>
         </w:rPr>
@@ -1738,964 +2464,540 @@
       </w:r>
       <w:r>
         <w:rPr>
-          <w:rFonts w:ascii="Times New Roman" w:hAnsi="Times New Roman" w:cs="Times New Roman"/>
-          <w:sz w:val="24"/>
-          <w:szCs w:val="24"/>
-        </w:rPr>
-        <w:t>数</w:t>
-      </w:r>
-      <w:r>
-        <w:rPr>
-          <w:rFonts w:ascii="Times New Roman" w:hAnsi="Times New Roman" w:cs="Times New Roman" w:hint="eastAsia"/>
-          <w:sz w:val="24"/>
-          <w:szCs w:val="24"/>
-        </w:rPr>
-        <w:t>的</w:t>
-      </w:r>
-      <w:r>
-        <w:rPr>
-          <w:rFonts w:ascii="Times New Roman" w:hAnsi="Times New Roman" w:cs="Times New Roman"/>
-          <w:sz w:val="24"/>
-          <w:szCs w:val="24"/>
-        </w:rPr>
-        <w:t>非零位平均比二进制补码少</w:t>
-      </w:r>
-      <w:r>
-        <w:rPr>
-          <w:rFonts w:ascii="Times New Roman" w:hAnsi="Times New Roman" w:cs="Times New Roman" w:hint="eastAsia"/>
-          <w:sz w:val="24"/>
-          <w:szCs w:val="24"/>
-        </w:rPr>
-        <w:t>33</w:t>
-      </w:r>
-      <w:r>
-        <w:rPr>
-          <w:rFonts w:ascii="Times New Roman" w:hAnsi="Times New Roman" w:cs="Times New Roman"/>
-          <w:sz w:val="24"/>
-          <w:szCs w:val="24"/>
-        </w:rPr>
-        <w:t>%</w:t>
-      </w:r>
-      <w:r>
-        <w:rPr>
-          <w:rFonts w:ascii="Times New Roman" w:hAnsi="Times New Roman" w:cs="Times New Roman"/>
+          <w:rFonts w:ascii="Times New Roman" w:hAnsi="Times New Roman" w:cs="Times New Roman" w:hint="eastAsia"/>
+          <w:sz w:val="24"/>
+          <w:szCs w:val="24"/>
+        </w:rPr>
+        <w:t>表示中有</w:t>
+      </w:r>
+      <w:r>
+        <w:rPr>
+          <w:rFonts w:ascii="Times New Roman" w:hAnsi="Times New Roman" w:cs="Times New Roman" w:hint="eastAsia"/>
+          <w:sz w:val="24"/>
+          <w:szCs w:val="24"/>
+        </w:rPr>
+        <w:t>m</w:t>
+      </w:r>
+      <w:r>
+        <w:rPr>
+          <w:rFonts w:ascii="Times New Roman" w:hAnsi="Times New Roman" w:cs="Times New Roman" w:hint="eastAsia"/>
+          <w:sz w:val="24"/>
+          <w:szCs w:val="24"/>
+        </w:rPr>
+        <w:t>个非零位且分别位于第</w:t>
+      </w:r>
+      <w:r>
+        <w:rPr>
+          <w:rFonts w:ascii="Times New Roman" w:hAnsi="Times New Roman" w:cs="Times New Roman" w:hint="eastAsia"/>
+          <w:sz w:val="24"/>
+          <w:szCs w:val="24"/>
+        </w:rPr>
+        <w:t>x</w:t>
+      </w:r>
+      <w:r>
+        <w:rPr>
+          <w:rFonts w:ascii="Times New Roman" w:hAnsi="Times New Roman" w:cs="Times New Roman" w:hint="eastAsia"/>
+          <w:sz w:val="24"/>
+          <w:szCs w:val="24"/>
+          <w:vertAlign w:val="subscript"/>
+        </w:rPr>
+        <w:t>1</w:t>
+      </w:r>
+      <w:r>
+        <w:rPr>
+          <w:rFonts w:ascii="Times New Roman" w:hAnsi="Times New Roman" w:cs="Times New Roman" w:hint="eastAsia"/>
+          <w:sz w:val="24"/>
+          <w:szCs w:val="24"/>
+        </w:rPr>
+        <w:t>x</w:t>
+      </w:r>
+      <w:r>
+        <w:rPr>
+          <w:rFonts w:ascii="Times New Roman" w:hAnsi="Times New Roman" w:cs="Times New Roman" w:hint="eastAsia"/>
+          <w:sz w:val="24"/>
+          <w:szCs w:val="24"/>
+          <w:vertAlign w:val="subscript"/>
+        </w:rPr>
+        <w:t>2</w:t>
+      </w:r>
+      <w:r>
+        <w:rPr>
+          <w:rFonts w:ascii="Times New Roman" w:hAnsi="Times New Roman" w:cs="Times New Roman"/>
+          <w:sz w:val="24"/>
+          <w:szCs w:val="24"/>
+          <w:vertAlign w:val="subscript"/>
+        </w:rPr>
+        <w:t>…</w:t>
+      </w:r>
+      <w:r>
+        <w:rPr>
+          <w:rFonts w:ascii="Times New Roman" w:hAnsi="Times New Roman" w:cs="Times New Roman" w:hint="eastAsia"/>
+          <w:sz w:val="24"/>
+          <w:szCs w:val="24"/>
+        </w:rPr>
+        <w:t>x</w:t>
+      </w:r>
+      <w:r>
+        <w:rPr>
+          <w:rFonts w:ascii="Times New Roman" w:hAnsi="Times New Roman" w:cs="Times New Roman" w:hint="eastAsia"/>
+          <w:sz w:val="24"/>
+          <w:szCs w:val="24"/>
+          <w:vertAlign w:val="subscript"/>
+        </w:rPr>
+        <w:t>q</w:t>
+      </w:r>
+      <w:r>
+        <w:rPr>
+          <w:rFonts w:ascii="Times New Roman" w:hAnsi="Times New Roman" w:cs="Times New Roman" w:hint="eastAsia"/>
+          <w:sz w:val="24"/>
+          <w:szCs w:val="24"/>
+        </w:rPr>
+        <w:t>位，则该乘法器需要</w:t>
+      </w:r>
+      <w:r>
+        <w:rPr>
+          <w:rFonts w:ascii="Times New Roman" w:hAnsi="Times New Roman" w:cs="Times New Roman" w:hint="eastAsia"/>
+          <w:sz w:val="24"/>
+          <w:szCs w:val="24"/>
+        </w:rPr>
+        <w:t>m-1</w:t>
+      </w:r>
+      <w:r>
+        <w:rPr>
+          <w:rFonts w:ascii="Times New Roman" w:hAnsi="Times New Roman" w:cs="Times New Roman" w:hint="eastAsia"/>
+          <w:sz w:val="24"/>
+          <w:szCs w:val="24"/>
+        </w:rPr>
+        <w:t>个全加器和</w:t>
+      </w:r>
+      <w:r>
+        <w:rPr>
+          <w:rFonts w:ascii="Times New Roman" w:hAnsi="Times New Roman" w:cs="Times New Roman" w:hint="eastAsia"/>
+          <w:sz w:val="24"/>
+          <w:szCs w:val="24"/>
+        </w:rPr>
+        <w:t>1</w:t>
+      </w:r>
+      <w:r>
+        <w:rPr>
+          <w:rFonts w:ascii="Times New Roman" w:hAnsi="Times New Roman" w:cs="Times New Roman" w:hint="eastAsia"/>
+          <w:sz w:val="24"/>
+          <w:szCs w:val="24"/>
+        </w:rPr>
+        <w:t>个半加器，</w:t>
+      </w:r>
+      <w:r>
+        <w:rPr>
+          <w:rFonts w:ascii="Times New Roman" w:hAnsi="Times New Roman" w:cs="Times New Roman" w:hint="eastAsia"/>
+          <w:sz w:val="24"/>
+          <w:szCs w:val="24"/>
+        </w:rPr>
+        <w:t>x</w:t>
+      </w:r>
+      <w:r>
+        <w:rPr>
+          <w:rFonts w:ascii="Times New Roman" w:hAnsi="Times New Roman" w:cs="Times New Roman" w:hint="eastAsia"/>
+          <w:sz w:val="24"/>
+          <w:szCs w:val="24"/>
+          <w:vertAlign w:val="subscript"/>
+        </w:rPr>
+        <w:t>q</w:t>
+      </w:r>
+      <w:r>
+        <w:rPr>
+          <w:rFonts w:ascii="Times New Roman" w:hAnsi="Times New Roman" w:cs="Times New Roman" w:hint="eastAsia"/>
+          <w:sz w:val="24"/>
+          <w:szCs w:val="24"/>
+        </w:rPr>
+        <w:t>-x</w:t>
+      </w:r>
+      <w:r>
+        <w:rPr>
+          <w:rFonts w:ascii="Times New Roman" w:hAnsi="Times New Roman" w:cs="Times New Roman" w:hint="eastAsia"/>
+          <w:sz w:val="24"/>
+          <w:szCs w:val="24"/>
+          <w:vertAlign w:val="subscript"/>
+        </w:rPr>
+        <w:t>1</w:t>
+      </w:r>
+      <w:r>
+        <w:rPr>
+          <w:rFonts w:ascii="Times New Roman" w:hAnsi="Times New Roman" w:cs="Times New Roman" w:hint="eastAsia"/>
+          <w:sz w:val="24"/>
+          <w:szCs w:val="24"/>
+        </w:rPr>
+        <w:t>+m</w:t>
+      </w:r>
+      <w:r>
+        <w:rPr>
+          <w:rFonts w:ascii="Times New Roman" w:hAnsi="Times New Roman" w:cs="Times New Roman" w:hint="eastAsia"/>
+          <w:sz w:val="24"/>
+          <w:szCs w:val="24"/>
+        </w:rPr>
+        <w:t>个寄存器</w:t>
+      </w:r>
+      <w:r>
+        <w:rPr>
+          <w:rFonts w:ascii="Times New Roman" w:hAnsi="Times New Roman" w:cs="Times New Roman" w:hint="eastAsia"/>
+          <w:sz w:val="24"/>
+          <w:szCs w:val="24"/>
+        </w:rPr>
+        <w:t>(</w:t>
+      </w:r>
+      <w:r>
+        <w:rPr>
+          <w:rFonts w:ascii="Times New Roman" w:hAnsi="Times New Roman" w:cs="Times New Roman" w:hint="eastAsia"/>
+          <w:sz w:val="24"/>
+          <w:szCs w:val="24"/>
+        </w:rPr>
+        <w:t>其中</w:t>
+      </w:r>
+      <w:r>
+        <w:rPr>
+          <w:rFonts w:ascii="Times New Roman" w:hAnsi="Times New Roman" w:cs="Times New Roman" w:hint="eastAsia"/>
+          <w:sz w:val="24"/>
+          <w:szCs w:val="24"/>
+        </w:rPr>
+        <w:t>x</w:t>
+      </w:r>
+      <w:r>
+        <w:rPr>
+          <w:rFonts w:ascii="Times New Roman" w:hAnsi="Times New Roman" w:cs="Times New Roman" w:hint="eastAsia"/>
+          <w:sz w:val="24"/>
+          <w:szCs w:val="24"/>
+          <w:vertAlign w:val="subscript"/>
+        </w:rPr>
+        <w:t>q</w:t>
+      </w:r>
+      <w:r>
+        <w:rPr>
+          <w:rFonts w:ascii="Times New Roman" w:hAnsi="Times New Roman" w:cs="Times New Roman" w:hint="eastAsia"/>
+          <w:sz w:val="24"/>
+          <w:szCs w:val="24"/>
+        </w:rPr>
+        <w:t>-x</w:t>
+      </w:r>
+      <w:r>
+        <w:rPr>
+          <w:rFonts w:ascii="Times New Roman" w:hAnsi="Times New Roman" w:cs="Times New Roman" w:hint="eastAsia"/>
+          <w:sz w:val="24"/>
+          <w:szCs w:val="24"/>
+          <w:vertAlign w:val="subscript"/>
+        </w:rPr>
+        <w:t>1</w:t>
+      </w:r>
+      <w:r>
+        <w:rPr>
+          <w:rFonts w:ascii="Times New Roman" w:hAnsi="Times New Roman" w:cs="Times New Roman" w:hint="eastAsia"/>
+          <w:sz w:val="24"/>
+          <w:szCs w:val="24"/>
+        </w:rPr>
+        <w:t>个寄存器用于缓存输入数据，</w:t>
+      </w:r>
+      <w:r>
+        <w:rPr>
+          <w:rFonts w:ascii="Times New Roman" w:hAnsi="Times New Roman" w:cs="Times New Roman" w:hint="eastAsia"/>
+          <w:sz w:val="24"/>
+          <w:szCs w:val="24"/>
+        </w:rPr>
+        <w:t>m</w:t>
+      </w:r>
+      <w:r>
+        <w:rPr>
+          <w:rFonts w:ascii="Times New Roman" w:hAnsi="Times New Roman" w:cs="Times New Roman" w:hint="eastAsia"/>
+          <w:sz w:val="24"/>
+          <w:szCs w:val="24"/>
+        </w:rPr>
+        <w:t>个寄存器用于缓存进位位</w:t>
+      </w:r>
+      <w:r>
+        <w:rPr>
+          <w:rFonts w:ascii="Times New Roman" w:hAnsi="Times New Roman" w:cs="Times New Roman" w:hint="eastAsia"/>
+          <w:sz w:val="24"/>
+          <w:szCs w:val="24"/>
+        </w:rPr>
+        <w:t>)</w:t>
+      </w:r>
+      <w:r>
+        <w:rPr>
+          <w:rFonts w:ascii="Times New Roman" w:hAnsi="Times New Roman" w:cs="Times New Roman" w:hint="eastAsia"/>
           <w:sz w:val="24"/>
           <w:szCs w:val="24"/>
         </w:rPr>
         <w:t>。</w:t>
       </w:r>
-      <w:bookmarkStart w:id="0" w:name="_GoBack"/>
-      <w:bookmarkEnd w:id="0"/>
+      <w:r>
+        <w:rPr>
+          <w:rFonts w:ascii="Times New Roman" w:hAnsi="Times New Roman" w:cs="Times New Roman" w:hint="eastAsia"/>
+          <w:sz w:val="24"/>
+          <w:szCs w:val="24"/>
+        </w:rPr>
+        <w:t>记乘法器的平均硬件消耗为</w:t>
+      </w:r>
+      <w:r>
+        <w:rPr>
+          <w:rFonts w:ascii="Times New Roman" w:hAnsi="Times New Roman" w:cs="Times New Roman" w:hint="eastAsia"/>
+          <w:sz w:val="24"/>
+          <w:szCs w:val="24"/>
+        </w:rPr>
+        <w:t>10</w:t>
+      </w:r>
+      <w:r>
+        <w:rPr>
+          <w:rFonts w:ascii="Times New Roman" w:hAnsi="Times New Roman" w:cs="Times New Roman" w:hint="eastAsia"/>
+          <w:sz w:val="24"/>
+          <w:szCs w:val="24"/>
+        </w:rPr>
+        <w:t>个</w:t>
+      </w:r>
+      <w:r>
+        <w:rPr>
+          <w:rFonts w:ascii="Times New Roman" w:hAnsi="Times New Roman" w:cs="Times New Roman" w:hint="eastAsia"/>
+          <w:sz w:val="24"/>
+          <w:szCs w:val="24"/>
+        </w:rPr>
+        <w:t>1bit</w:t>
+      </w:r>
+      <w:r>
+        <w:rPr>
+          <w:rFonts w:ascii="Times New Roman" w:hAnsi="Times New Roman" w:cs="Times New Roman" w:hint="eastAsia"/>
+          <w:sz w:val="24"/>
+          <w:szCs w:val="24"/>
+        </w:rPr>
+        <w:t>全加器，</w:t>
+      </w:r>
+      <w:r>
+        <w:rPr>
+          <w:rFonts w:ascii="Times New Roman" w:hAnsi="Times New Roman" w:cs="Times New Roman" w:hint="eastAsia"/>
+          <w:sz w:val="24"/>
+          <w:szCs w:val="24"/>
+        </w:rPr>
+        <w:t>1</w:t>
+      </w:r>
+      <w:r>
+        <w:rPr>
+          <w:rFonts w:ascii="Times New Roman" w:hAnsi="Times New Roman" w:cs="Times New Roman" w:hint="eastAsia"/>
+          <w:sz w:val="24"/>
+          <w:szCs w:val="24"/>
+        </w:rPr>
+        <w:t>个</w:t>
+      </w:r>
+      <w:r>
+        <w:rPr>
+          <w:rFonts w:ascii="Times New Roman" w:hAnsi="Times New Roman" w:cs="Times New Roman" w:hint="eastAsia"/>
+          <w:sz w:val="24"/>
+          <w:szCs w:val="24"/>
+        </w:rPr>
+        <w:t>1bit</w:t>
+      </w:r>
+      <w:r>
+        <w:rPr>
+          <w:rFonts w:ascii="Times New Roman" w:hAnsi="Times New Roman" w:cs="Times New Roman" w:hint="eastAsia"/>
+          <w:sz w:val="24"/>
+          <w:szCs w:val="24"/>
+        </w:rPr>
+        <w:t>半加器，</w:t>
+      </w:r>
+      <w:r>
+        <w:rPr>
+          <w:rFonts w:ascii="Times New Roman" w:hAnsi="Times New Roman" w:cs="Times New Roman" w:hint="eastAsia"/>
+          <w:sz w:val="24"/>
+          <w:szCs w:val="24"/>
+        </w:rPr>
+        <w:t>30</w:t>
+      </w:r>
+      <w:r>
+        <w:rPr>
+          <w:rFonts w:ascii="Times New Roman" w:hAnsi="Times New Roman" w:cs="Times New Roman" w:hint="eastAsia"/>
+          <w:sz w:val="24"/>
+          <w:szCs w:val="24"/>
+        </w:rPr>
+        <w:t>个</w:t>
+      </w:r>
+      <w:r>
+        <w:rPr>
+          <w:rFonts w:ascii="Times New Roman" w:hAnsi="Times New Roman" w:cs="Times New Roman" w:hint="eastAsia"/>
+          <w:sz w:val="24"/>
+          <w:szCs w:val="24"/>
+        </w:rPr>
+        <w:t>1bit</w:t>
+      </w:r>
+      <w:r>
+        <w:rPr>
+          <w:rFonts w:ascii="Times New Roman" w:hAnsi="Times New Roman" w:cs="Times New Roman" w:hint="eastAsia"/>
+          <w:sz w:val="24"/>
+          <w:szCs w:val="24"/>
+        </w:rPr>
+        <w:t>寄存器</w:t>
+      </w:r>
+      <w:r>
+        <w:rPr>
+          <w:rFonts w:ascii="Times New Roman" w:hAnsi="Times New Roman" w:cs="Times New Roman" w:hint="eastAsia"/>
+          <w:sz w:val="24"/>
+          <w:szCs w:val="24"/>
+        </w:rPr>
+        <w:t>。</w:t>
+      </w:r>
     </w:p>
     <w:p>
       <w:pPr>
         <w:spacing w:line="360" w:lineRule="auto"/>
-        <w:rPr>
-          <w:rFonts w:ascii="Times New Roman" w:hAnsi="Times New Roman" w:cs="Times New Roman"/>
-          <w:sz w:val="24"/>
-          <w:szCs w:val="24"/>
-        </w:rPr>
-      </w:pPr>
+        <w:ind w:firstLine="420"/>
+        <w:rPr>
+          <w:rFonts w:ascii="Times New Roman" w:hAnsi="Times New Roman" w:cs="Times New Roman"/>
+          <w:sz w:val="24"/>
+          <w:szCs w:val="24"/>
+        </w:rPr>
+      </w:pPr>
+      <w:r>
+        <w:rPr>
+          <w:rFonts w:ascii="Times New Roman" w:hAnsi="Times New Roman" w:cs="Times New Roman" w:hint="eastAsia"/>
+          <w:sz w:val="24"/>
+          <w:szCs w:val="24"/>
+        </w:rPr>
+        <w:t>略去各级电路的寄存器消耗，</w:t>
+      </w:r>
+      <w:r>
+        <w:rPr>
+          <w:rFonts w:ascii="Times New Roman" w:hAnsi="Times New Roman" w:cs="Times New Roman" w:hint="eastAsia"/>
+          <w:sz w:val="24"/>
+          <w:szCs w:val="24"/>
+        </w:rPr>
+        <w:t>N</w:t>
+      </w:r>
+      <w:r>
+        <w:rPr>
+          <w:rFonts w:ascii="Times New Roman" w:hAnsi="Times New Roman" w:cs="Times New Roman" w:hint="eastAsia"/>
+          <w:sz w:val="24"/>
+          <w:szCs w:val="24"/>
+        </w:rPr>
+        <w:t>点的</w:t>
+      </w:r>
+      <w:r>
+        <w:rPr>
+          <w:rFonts w:ascii="Times New Roman" w:hAnsi="Times New Roman" w:cs="Times New Roman" w:hint="eastAsia"/>
+          <w:sz w:val="24"/>
+          <w:szCs w:val="24"/>
+        </w:rPr>
+        <w:t>FFT</w:t>
+      </w:r>
+      <w:r>
+        <w:rPr>
+          <w:rFonts w:ascii="Times New Roman" w:hAnsi="Times New Roman" w:cs="Times New Roman" w:hint="eastAsia"/>
+          <w:sz w:val="24"/>
+          <w:szCs w:val="24"/>
+        </w:rPr>
+        <w:t>运算</w:t>
+      </w:r>
+      <w:r>
+        <w:rPr>
+          <w:rFonts w:ascii="Times New Roman" w:hAnsi="Times New Roman" w:cs="Times New Roman" w:hint="eastAsia"/>
+          <w:sz w:val="24"/>
+          <w:szCs w:val="24"/>
+        </w:rPr>
+        <w:t>电路</w:t>
+      </w:r>
+      <w:r>
+        <w:rPr>
+          <w:rFonts w:ascii="Times New Roman" w:hAnsi="Times New Roman" w:cs="Times New Roman" w:hint="eastAsia"/>
+          <w:sz w:val="24"/>
+          <w:szCs w:val="24"/>
+        </w:rPr>
+        <w:t>大约需要</w:t>
+      </w:r>
+      <w:r>
+        <w:rPr>
+          <w:position w:val="-24"/>
+        </w:rPr>
+        <w:object w:dxaOrig="1200" w:dyaOrig="620">
+          <v:shape id="_x0000_i1033" type="#_x0000_t75" style="width:60pt;height:31.1pt" o:ole="">
+            <v:imagedata r:id="rId22" o:title=""/>
+          </v:shape>
+          <o:OLEObject Type="Embed" ProgID="Equation.DSMT4" ShapeID="_x0000_i1033" DrawAspect="Content" ObjectID="_1504274208" r:id="rId23"/>
+        </w:object>
+      </w:r>
+      <w:r>
+        <w:rPr>
+          <w:rFonts w:hint="eastAsia"/>
+        </w:rPr>
+        <w:t>个乘法器，</w:t>
+      </w:r>
+      <w:r>
+        <w:rPr>
+          <w:position w:val="-12"/>
+        </w:rPr>
+        <w:object w:dxaOrig="1160" w:dyaOrig="360">
+          <v:shape id="_x0000_i1032" type="#_x0000_t75" style="width:57.8pt;height:18pt" o:ole="">
+            <v:imagedata r:id="rId24" o:title=""/>
+          </v:shape>
+          <o:OLEObject Type="Embed" ProgID="Equation.DSMT4" ShapeID="_x0000_i1032" DrawAspect="Content" ObjectID="_1504274209" r:id="rId25"/>
+        </w:object>
+      </w:r>
+      <w:r>
+        <w:rPr>
+          <w:rFonts w:hint="eastAsia"/>
+        </w:rPr>
+        <w:t>个加法器。总共需要</w:t>
+      </w:r>
+      <w:r>
+        <w:rPr>
+          <w:position w:val="-12"/>
+        </w:rPr>
+        <w:object w:dxaOrig="1460" w:dyaOrig="360">
+          <v:shape id="_x0000_i1034" type="#_x0000_t75" style="width:73.1pt;height:18pt" o:ole="">
+            <v:imagedata r:id="rId26" o:title=""/>
+          </v:shape>
+          <o:OLEObject Type="Embed" ProgID="Equation.DSMT4" ShapeID="_x0000_i1034" DrawAspect="Content" ObjectID="_1504274210" r:id="rId27"/>
+        </w:object>
+      </w:r>
+      <w:r>
+        <w:rPr>
+          <w:rFonts w:hint="eastAsia"/>
+        </w:rPr>
+        <w:t>个</w:t>
+      </w:r>
+      <w:r>
+        <w:rPr>
+          <w:rFonts w:hint="eastAsia"/>
+        </w:rPr>
+        <w:t>1bit</w:t>
+      </w:r>
+      <w:r>
+        <w:rPr>
+          <w:rFonts w:hint="eastAsia"/>
+        </w:rPr>
+        <w:t>全加器，</w:t>
+      </w:r>
+      <w:r>
+        <w:rPr>
+          <w:position w:val="-12"/>
+        </w:rPr>
+        <w:object w:dxaOrig="1380" w:dyaOrig="360">
+          <v:shape id="_x0000_i1035" type="#_x0000_t75" style="width:69.25pt;height:18pt" o:ole="">
+            <v:imagedata r:id="rId28" o:title=""/>
+          </v:shape>
+          <o:OLEObject Type="Embed" ProgID="Equation.DSMT4" ShapeID="_x0000_i1035" DrawAspect="Content" ObjectID="_1504274211" r:id="rId29"/>
+        </w:object>
+      </w:r>
+      <w:r>
+        <w:rPr>
+          <w:rFonts w:hint="eastAsia"/>
+        </w:rPr>
+        <w:t>个</w:t>
+      </w:r>
+      <w:r>
+        <w:rPr>
+          <w:rFonts w:hint="eastAsia"/>
+        </w:rPr>
+        <w:t>1bit</w:t>
+      </w:r>
+      <w:r>
+        <w:rPr>
+          <w:rFonts w:hint="eastAsia"/>
+        </w:rPr>
+        <w:t>寄存器。</w:t>
+      </w:r>
     </w:p>
-    <w:p>
-      <w:pPr>
-        <w:spacing w:line="360" w:lineRule="auto"/>
-        <w:rPr>
-          <w:rFonts w:ascii="Times New Roman" w:hAnsi="Times New Roman" w:cs="Times New Roman"/>
-          <w:sz w:val="24"/>
-          <w:szCs w:val="24"/>
-        </w:rPr>
-      </w:pPr>
-      <w:r>
-        <w:rPr>
-          <w:rFonts w:ascii="Times New Roman" w:hAnsi="Times New Roman" w:cs="Times New Roman" w:hint="eastAsia"/>
-          <w:sz w:val="24"/>
-          <w:szCs w:val="24"/>
-        </w:rPr>
-        <w:t>例如</w:t>
-      </w:r>
-      <w:r>
-        <w:rPr>
-          <w:rFonts w:ascii="Times New Roman" w:hAnsi="Times New Roman" w:cs="Times New Roman"/>
-          <w:sz w:val="24"/>
-          <w:szCs w:val="24"/>
-        </w:rPr>
-        <w:t>在一个</w:t>
-      </w:r>
-      <w:r>
-        <w:rPr>
-          <w:rFonts w:ascii="Times New Roman" w:hAnsi="Times New Roman" w:cs="Times New Roman" w:hint="eastAsia"/>
-          <w:sz w:val="24"/>
-          <w:szCs w:val="24"/>
-        </w:rPr>
-        <w:t>8</w:t>
-      </w:r>
-      <w:r>
-        <w:rPr>
-          <w:rFonts w:ascii="Times New Roman" w:hAnsi="Times New Roman" w:cs="Times New Roman" w:hint="eastAsia"/>
-          <w:sz w:val="24"/>
-          <w:szCs w:val="24"/>
-        </w:rPr>
-        <w:t>点</w:t>
-      </w:r>
-      <w:r>
-        <w:rPr>
-          <w:rFonts w:ascii="Times New Roman" w:hAnsi="Times New Roman" w:cs="Times New Roman"/>
-          <w:sz w:val="24"/>
-          <w:szCs w:val="24"/>
-        </w:rPr>
-        <w:t>FFT</w:t>
-      </w:r>
-      <w:r>
-        <w:rPr>
-          <w:rFonts w:ascii="Times New Roman" w:hAnsi="Times New Roman" w:cs="Times New Roman"/>
-          <w:sz w:val="24"/>
-          <w:szCs w:val="24"/>
-        </w:rPr>
-        <w:t>运算中</w:t>
-      </w:r>
-      <w:r>
-        <w:rPr>
-          <w:rFonts w:ascii="Times New Roman" w:hAnsi="Times New Roman" w:cs="Times New Roman" w:hint="eastAsia"/>
-          <w:sz w:val="24"/>
-          <w:szCs w:val="24"/>
-        </w:rPr>
-        <w:t>，涉及</w:t>
-      </w:r>
-      <w:r>
-        <w:rPr>
-          <w:rFonts w:ascii="Times New Roman" w:hAnsi="Times New Roman" w:cs="Times New Roman"/>
-          <w:sz w:val="24"/>
-          <w:szCs w:val="24"/>
-        </w:rPr>
-        <w:t>到对</w:t>
-      </w:r>
-      <w:r>
-        <w:rPr>
-          <w:rFonts w:ascii="Times New Roman" w:hAnsi="Times New Roman" w:cs="Times New Roman" w:hint="eastAsia"/>
-          <w:sz w:val="24"/>
-          <w:szCs w:val="24"/>
-        </w:rPr>
-        <w:t>0.7071</w:t>
-      </w:r>
-      <w:r>
-        <w:rPr>
-          <w:rFonts w:ascii="Times New Roman" w:hAnsi="Times New Roman" w:cs="Times New Roman" w:hint="eastAsia"/>
-          <w:sz w:val="24"/>
-          <w:szCs w:val="24"/>
-        </w:rPr>
-        <w:t>的</w:t>
-      </w:r>
-      <w:r>
-        <w:rPr>
-          <w:rFonts w:ascii="Times New Roman" w:hAnsi="Times New Roman" w:cs="Times New Roman"/>
-          <w:sz w:val="24"/>
-          <w:szCs w:val="24"/>
-        </w:rPr>
-        <w:t>常系数乘法：</w:t>
-      </w:r>
-    </w:p>
-    <w:p>
-      <w:pPr>
-        <w:spacing w:line="360" w:lineRule="auto"/>
-        <w:jc w:val="center"/>
-        <w:rPr>
-          <w:rFonts w:ascii="Times New Roman" w:hAnsi="Times New Roman" w:cs="Times New Roman"/>
-          <w:sz w:val="24"/>
-          <w:szCs w:val="24"/>
-        </w:rPr>
-      </w:pPr>
-      <w:r>
-        <w:rPr>
-          <w:rFonts w:ascii="Times New Roman" w:hAnsi="Times New Roman" w:cs="Times New Roman"/>
-          <w:sz w:val="24"/>
-          <w:szCs w:val="24"/>
-        </w:rPr>
-        <w:object w:dxaOrig="21902" w:dyaOrig="22236">
-          <v:shape id="_x0000_i1029" type="#_x0000_t75" style="width:340.6pt;height:344.75pt" o:ole="">
-            <v:imagedata r:id="rId17" o:title=""/>
-          </v:shape>
-          <o:OLEObject Type="Embed" ProgID="Visio.Drawing.11" ShapeID="_x0000_i1029" DrawAspect="Content" ObjectID="_1504098297" r:id="rId18"/>
-        </w:object>
-      </w:r>
-    </w:p>
-    <w:p>
-      <w:pPr>
-        <w:spacing w:line="360" w:lineRule="auto"/>
-        <w:rPr>
-          <w:rFonts w:ascii="Times New Roman" w:hAnsi="Times New Roman" w:cs="Times New Roman"/>
-          <w:sz w:val="24"/>
-          <w:szCs w:val="24"/>
-        </w:rPr>
-      </w:pPr>
-    </w:p>
-    <w:p>
-      <w:pPr>
-        <w:spacing w:line="400" w:lineRule="exact"/>
-        <w:ind w:firstLineChars="200" w:firstLine="480"/>
-        <w:rPr>
-          <w:rFonts w:ascii="Times New Roman" w:hAnsi="Times New Roman" w:cs="Times New Roman"/>
-          <w:sz w:val="24"/>
-          <w:szCs w:val="24"/>
-        </w:rPr>
-      </w:pPr>
-      <w:r>
-        <w:rPr>
-          <w:rFonts w:ascii="Times New Roman" w:hAnsi="Times New Roman" w:cs="Times New Roman"/>
-          <w:kern w:val="0"/>
-          <w:sz w:val="24"/>
-          <w:szCs w:val="24"/>
-        </w:rPr>
-        <w:t>0.707</w:t>
-      </w:r>
-      <w:r>
-        <w:rPr>
-          <w:rFonts w:ascii="Times New Roman" w:hAnsi="Times New Roman" w:cs="Times New Roman" w:hint="eastAsia"/>
-          <w:kern w:val="0"/>
-          <w:sz w:val="24"/>
-          <w:szCs w:val="24"/>
-        </w:rPr>
-        <w:t>的二进制数为</w:t>
-      </w:r>
-      <w:r>
-        <w:rPr>
-          <w:rFonts w:ascii="Times New Roman" w:hAnsi="Times New Roman" w:cs="Times New Roman"/>
-          <w:kern w:val="0"/>
-          <w:sz w:val="24"/>
-          <w:szCs w:val="24"/>
-        </w:rPr>
-        <w:t>0.101101010000010</w:t>
-      </w:r>
-      <w:r>
-        <w:rPr>
-          <w:rFonts w:ascii="Times New Roman" w:hAnsi="Times New Roman" w:cs="Times New Roman" w:hint="eastAsia"/>
-          <w:kern w:val="0"/>
-          <w:sz w:val="24"/>
-          <w:szCs w:val="24"/>
-        </w:rPr>
-        <w:t>，</w:t>
-      </w:r>
-      <w:r>
-        <w:rPr>
-          <w:rFonts w:ascii="Times New Roman" w:hAnsi="Times New Roman" w:cs="Times New Roman"/>
-          <w:kern w:val="0"/>
-          <w:sz w:val="24"/>
-          <w:szCs w:val="24"/>
-        </w:rPr>
-        <w:t>CSD</w:t>
-      </w:r>
-      <w:r>
-        <w:rPr>
-          <w:rFonts w:ascii="Times New Roman" w:hAnsi="Times New Roman" w:cs="Times New Roman" w:hint="eastAsia"/>
-          <w:kern w:val="0"/>
-          <w:sz w:val="24"/>
-          <w:szCs w:val="24"/>
-        </w:rPr>
-        <w:t>数为</w:t>
-      </w:r>
-      <w:r>
-        <w:rPr>
-          <w:rFonts w:ascii="Times New Roman" w:hAnsi="Times New Roman" w:cs="Times New Roman"/>
-          <w:kern w:val="0"/>
-          <w:sz w:val="24"/>
-          <w:szCs w:val="24"/>
-        </w:rPr>
-        <w:t>1.0-0-01010000000</w:t>
-      </w:r>
-      <w:r>
-        <w:rPr>
-          <w:rFonts w:ascii="Times New Roman" w:hAnsi="Times New Roman" w:cs="Times New Roman" w:hint="eastAsia"/>
-          <w:kern w:val="0"/>
-          <w:sz w:val="24"/>
-          <w:szCs w:val="24"/>
-        </w:rPr>
-        <w:t>（</w:t>
-      </w:r>
-      <w:r>
-        <w:rPr>
-          <w:rFonts w:ascii="Times New Roman" w:hAnsi="Times New Roman" w:cs="Times New Roman"/>
-          <w:kern w:val="0"/>
-          <w:sz w:val="24"/>
-          <w:szCs w:val="24"/>
-        </w:rPr>
-        <w:t>-</w:t>
-      </w:r>
-      <w:r>
-        <w:rPr>
-          <w:rFonts w:ascii="Times New Roman" w:hAnsi="Times New Roman" w:cs="Times New Roman" w:hint="eastAsia"/>
-          <w:kern w:val="0"/>
-          <w:sz w:val="24"/>
-          <w:szCs w:val="24"/>
-        </w:rPr>
-        <w:t>表示</w:t>
-      </w:r>
-      <w:r>
-        <w:rPr>
-          <w:rFonts w:ascii="Times New Roman" w:hAnsi="Times New Roman" w:cs="Times New Roman"/>
-          <w:kern w:val="0"/>
-          <w:sz w:val="24"/>
-          <w:szCs w:val="24"/>
-        </w:rPr>
-        <w:t>-1</w:t>
-      </w:r>
-      <w:r>
-        <w:rPr>
-          <w:rFonts w:ascii="Times New Roman" w:hAnsi="Times New Roman" w:cs="Times New Roman" w:hint="eastAsia"/>
-          <w:kern w:val="0"/>
-          <w:sz w:val="24"/>
-          <w:szCs w:val="24"/>
-        </w:rPr>
-        <w:t>），</w:t>
-      </w:r>
-      <w:r>
-        <w:rPr>
-          <w:rFonts w:ascii="Times New Roman" w:hAnsi="Times New Roman" w:cs="Times New Roman"/>
-          <w:kern w:val="0"/>
-          <w:sz w:val="24"/>
-          <w:szCs w:val="24"/>
-        </w:rPr>
-        <w:t>-0.707</w:t>
-      </w:r>
-      <w:r>
-        <w:rPr>
-          <w:rFonts w:ascii="Times New Roman" w:hAnsi="Times New Roman" w:cs="Times New Roman" w:hint="eastAsia"/>
-          <w:kern w:val="0"/>
-          <w:sz w:val="24"/>
-          <w:szCs w:val="24"/>
-        </w:rPr>
-        <w:t>的</w:t>
-      </w:r>
-      <w:r>
-        <w:rPr>
-          <w:rFonts w:ascii="Times New Roman" w:hAnsi="Times New Roman" w:cs="Times New Roman"/>
-          <w:kern w:val="0"/>
-          <w:sz w:val="24"/>
-          <w:szCs w:val="24"/>
-        </w:rPr>
-        <w:t>CSD</w:t>
-      </w:r>
-      <w:r>
-        <w:rPr>
-          <w:rFonts w:ascii="Times New Roman" w:hAnsi="Times New Roman" w:cs="Times New Roman" w:hint="eastAsia"/>
-          <w:kern w:val="0"/>
-          <w:sz w:val="24"/>
-          <w:szCs w:val="24"/>
-        </w:rPr>
-        <w:t>数为</w:t>
-      </w:r>
-      <w:r>
-        <w:rPr>
-          <w:rFonts w:ascii="Times New Roman" w:hAnsi="Times New Roman" w:cs="Times New Roman"/>
-          <w:kern w:val="0"/>
-          <w:sz w:val="24"/>
-          <w:szCs w:val="24"/>
-        </w:rPr>
-        <w:t>-.01010-0-00000-0</w:t>
-      </w:r>
-      <w:r>
-        <w:rPr>
-          <w:rFonts w:ascii="Times New Roman" w:hAnsi="Times New Roman" w:cs="Times New Roman" w:hint="eastAsia"/>
-          <w:kern w:val="0"/>
-          <w:sz w:val="24"/>
-          <w:szCs w:val="24"/>
-        </w:rPr>
-        <w:t>。</w:t>
-      </w:r>
-      <w:r>
-        <w:rPr>
-          <w:rFonts w:ascii="Times New Roman" w:hAnsi="Times New Roman" w:cs="Times New Roman" w:hint="eastAsia"/>
-          <w:sz w:val="24"/>
-          <w:szCs w:val="24"/>
-        </w:rPr>
-        <w:t>所以移位加的式子为：</w:t>
-      </w:r>
-    </w:p>
-    <w:p>
-      <w:pPr>
-        <w:spacing w:line="360" w:lineRule="auto"/>
-        <w:jc w:val="center"/>
-        <w:rPr>
-          <w:rFonts w:ascii="Times New Roman" w:hAnsi="Times New Roman" w:cs="Times New Roman"/>
-          <w:sz w:val="24"/>
-          <w:szCs w:val="24"/>
-        </w:rPr>
-      </w:pPr>
-      <w:r>
-        <w:rPr>
-          <w:rFonts w:ascii="Times New Roman" w:hAnsi="Times New Roman" w:cs="Times New Roman"/>
-          <w:sz w:val="24"/>
-          <w:szCs w:val="24"/>
-        </w:rPr>
-        <w:object w:dxaOrig="4770" w:dyaOrig="1620">
-          <v:shape id="_x0000_i1030" type="#_x0000_t75" style="width:238.6pt;height:81.25pt" o:ole="">
-            <v:imagedata r:id="rId19" o:title=""/>
-          </v:shape>
-          <o:OLEObject Type="Embed" ProgID="Visio.Drawing.11" ShapeID="_x0000_i1030" DrawAspect="Content" ObjectID="_1504098298" r:id="rId20"/>
-        </w:object>
-      </w:r>
-    </w:p>
-    <w:p>
-      <w:pPr>
-        <w:spacing w:line="360" w:lineRule="auto"/>
-        <w:rPr>
-          <w:rFonts w:ascii="Times New Roman" w:hAnsi="Times New Roman" w:cs="Times New Roman"/>
-          <w:sz w:val="24"/>
-          <w:szCs w:val="24"/>
-        </w:rPr>
-      </w:pPr>
-      <w:r>
-        <w:rPr>
-          <w:rFonts w:ascii="Times New Roman" w:hAnsi="Times New Roman" w:cs="Times New Roman" w:hint="eastAsia"/>
-          <w:kern w:val="0"/>
-          <w:sz w:val="24"/>
-          <w:szCs w:val="24"/>
-        </w:rPr>
-        <w:t>电路</w:t>
-      </w:r>
-      <w:r>
-        <w:rPr>
-          <w:rFonts w:ascii="Times New Roman" w:hAnsi="Times New Roman" w:cs="Times New Roman"/>
-          <w:kern w:val="0"/>
-          <w:sz w:val="24"/>
-          <w:szCs w:val="24"/>
-        </w:rPr>
-        <w:t>实现上，</w:t>
-      </w:r>
-      <w:r>
-        <w:rPr>
-          <w:rFonts w:ascii="Times New Roman" w:hAnsi="Times New Roman" w:cs="Times New Roman" w:hint="eastAsia"/>
-          <w:kern w:val="0"/>
-          <w:sz w:val="24"/>
-          <w:szCs w:val="24"/>
-        </w:rPr>
-        <w:t>信号进入之后分为原码和补码，取补码采用取反加</w:t>
-      </w:r>
-      <w:r>
-        <w:rPr>
-          <w:rFonts w:ascii="Times New Roman" w:hAnsi="Times New Roman" w:cs="Times New Roman"/>
-          <w:kern w:val="0"/>
-          <w:sz w:val="24"/>
-          <w:szCs w:val="24"/>
-        </w:rPr>
-        <w:t>1</w:t>
-      </w:r>
-      <w:r>
-        <w:rPr>
-          <w:rFonts w:ascii="Times New Roman" w:hAnsi="Times New Roman" w:cs="Times New Roman" w:hint="eastAsia"/>
-          <w:kern w:val="0"/>
-          <w:sz w:val="24"/>
-          <w:szCs w:val="24"/>
-        </w:rPr>
-        <w:t>。假设第一拍</w:t>
-      </w:r>
-      <w:r>
-        <w:rPr>
-          <w:rFonts w:ascii="Times New Roman" w:hAnsi="Times New Roman" w:cs="Times New Roman" w:hint="eastAsia"/>
-          <w:kern w:val="0"/>
-          <w:sz w:val="24"/>
-          <w:szCs w:val="24"/>
-        </w:rPr>
-        <w:lastRenderedPageBreak/>
-        <w:t>数据</w:t>
-      </w:r>
-      <w:r>
-        <w:rPr>
-          <w:rFonts w:ascii="Times New Roman" w:hAnsi="Times New Roman" w:cs="Times New Roman"/>
-          <w:kern w:val="0"/>
-          <w:position w:val="-12"/>
-          <w:sz w:val="24"/>
-          <w:szCs w:val="24"/>
-        </w:rPr>
-        <w:object w:dxaOrig="260" w:dyaOrig="360">
-          <v:shape id="_x0000_i1031" type="#_x0000_t75" style="width:12.45pt;height:18pt" o:ole="">
-            <v:imagedata r:id="rId21" o:title=""/>
-          </v:shape>
-          <o:OLEObject Type="Embed" ProgID="Equation.DSMT4" ShapeID="_x0000_i1031" DrawAspect="Content" ObjectID="_1504098299" r:id="rId22"/>
-        </w:object>
-      </w:r>
-      <w:r>
-        <w:rPr>
-          <w:rFonts w:ascii="Times New Roman" w:hAnsi="Times New Roman" w:cs="Times New Roman" w:hint="eastAsia"/>
-          <w:kern w:val="0"/>
-          <w:sz w:val="24"/>
-          <w:szCs w:val="24"/>
-        </w:rPr>
-        <w:t>到达，</w:t>
-      </w:r>
-      <w:r>
-        <w:rPr>
-          <w:rFonts w:ascii="Times New Roman" w:hAnsi="Times New Roman" w:cs="Times New Roman" w:hint="eastAsia"/>
-          <w:kern w:val="0"/>
-          <w:sz w:val="24"/>
-          <w:szCs w:val="24"/>
-        </w:rPr>
-        <w:t>7</w:t>
-      </w:r>
-      <w:r>
-        <w:rPr>
-          <w:rFonts w:ascii="Times New Roman" w:hAnsi="Times New Roman" w:cs="Times New Roman" w:hint="eastAsia"/>
-          <w:kern w:val="0"/>
-          <w:sz w:val="24"/>
-          <w:szCs w:val="24"/>
-        </w:rPr>
-        <w:t>拍</w:t>
-      </w:r>
-      <w:r>
-        <w:rPr>
-          <w:rFonts w:ascii="Times New Roman" w:hAnsi="Times New Roman" w:cs="Times New Roman"/>
-          <w:kern w:val="0"/>
-          <w:position w:val="-12"/>
-          <w:sz w:val="24"/>
-          <w:szCs w:val="24"/>
-        </w:rPr>
-        <w:object w:dxaOrig="270" w:dyaOrig="360">
-          <v:shape id="_x0000_i1032" type="#_x0000_t75" style="width:13.85pt;height:18pt" o:ole="">
-            <v:imagedata r:id="rId23" o:title=""/>
-          </v:shape>
-          <o:OLEObject Type="Embed" ProgID="Equation.DSMT4" ShapeID="_x0000_i1032" DrawAspect="Content" ObjectID="_1504098300" r:id="rId24"/>
-        </w:object>
-      </w:r>
-      <w:r>
-        <w:rPr>
-          <w:rFonts w:ascii="Times New Roman" w:hAnsi="Times New Roman" w:cs="Times New Roman" w:hint="eastAsia"/>
-          <w:kern w:val="0"/>
-          <w:sz w:val="24"/>
-          <w:szCs w:val="24"/>
-        </w:rPr>
-        <w:t>到达时两个单比特全加器同时开始计算</w:t>
-      </w:r>
-      <w:r>
-        <w:rPr>
-          <w:rFonts w:ascii="Times New Roman" w:hAnsi="Times New Roman" w:cs="Times New Roman"/>
-          <w:kern w:val="0"/>
-          <w:position w:val="-12"/>
-          <w:sz w:val="24"/>
-          <w:szCs w:val="24"/>
-        </w:rPr>
-        <w:object w:dxaOrig="720" w:dyaOrig="405">
-          <v:shape id="_x0000_i1033" type="#_x0000_t75" style="width:36pt;height:20.3pt" o:ole="">
-            <v:imagedata r:id="rId25" o:title=""/>
-          </v:shape>
-          <o:OLEObject Type="Embed" ProgID="Equation.DSMT4" ShapeID="_x0000_i1033" DrawAspect="Content" ObjectID="_1504098301" r:id="rId26"/>
-        </w:object>
-      </w:r>
-      <w:r>
-        <w:rPr>
-          <w:rFonts w:ascii="Times New Roman" w:hAnsi="Times New Roman" w:cs="Times New Roman" w:hint="eastAsia"/>
-          <w:kern w:val="0"/>
-          <w:sz w:val="24"/>
-          <w:szCs w:val="24"/>
-        </w:rPr>
-        <w:t>和</w:t>
-      </w:r>
-      <w:r>
-        <w:rPr>
-          <w:rFonts w:ascii="Times New Roman" w:hAnsi="Times New Roman" w:cs="Times New Roman"/>
-          <w:kern w:val="0"/>
-          <w:position w:val="-12"/>
-          <w:sz w:val="24"/>
-          <w:szCs w:val="24"/>
-        </w:rPr>
-        <w:object w:dxaOrig="720" w:dyaOrig="405">
-          <v:shape id="_x0000_i1034" type="#_x0000_t75" style="width:36pt;height:20.3pt" o:ole="">
-            <v:imagedata r:id="rId27" o:title=""/>
-          </v:shape>
-          <o:OLEObject Type="Embed" ProgID="Equation.DSMT4" ShapeID="_x0000_i1034" DrawAspect="Content" ObjectID="_1504098302" r:id="rId28"/>
-        </w:object>
-      </w:r>
-      <w:r>
-        <w:rPr>
-          <w:rFonts w:ascii="Times New Roman" w:hAnsi="Times New Roman" w:cs="Times New Roman" w:hint="eastAsia"/>
-          <w:kern w:val="0"/>
-          <w:sz w:val="24"/>
-          <w:szCs w:val="24"/>
-        </w:rPr>
-        <w:t>，</w:t>
-      </w:r>
-      <w:proofErr w:type="gramStart"/>
-      <w:r>
-        <w:rPr>
-          <w:rFonts w:ascii="Times New Roman" w:hAnsi="Times New Roman" w:cs="Times New Roman" w:hint="eastAsia"/>
-          <w:kern w:val="0"/>
-          <w:sz w:val="24"/>
-          <w:szCs w:val="24"/>
-        </w:rPr>
-        <w:t>第</w:t>
-      </w:r>
-      <w:r>
-        <w:rPr>
-          <w:rFonts w:ascii="Times New Roman" w:hAnsi="Times New Roman" w:cs="Times New Roman"/>
-          <w:kern w:val="0"/>
-          <w:sz w:val="24"/>
-          <w:szCs w:val="24"/>
-        </w:rPr>
-        <w:t>8</w:t>
-      </w:r>
-      <w:r>
-        <w:rPr>
-          <w:rFonts w:ascii="Times New Roman" w:hAnsi="Times New Roman" w:cs="Times New Roman" w:hint="eastAsia"/>
-          <w:kern w:val="0"/>
-          <w:sz w:val="24"/>
-          <w:szCs w:val="24"/>
-        </w:rPr>
-        <w:t>拍计算</w:t>
-      </w:r>
-      <w:proofErr w:type="gramEnd"/>
-      <w:r>
-        <w:rPr>
-          <w:rFonts w:ascii="Times New Roman" w:hAnsi="Times New Roman" w:cs="Times New Roman" w:hint="eastAsia"/>
-          <w:kern w:val="0"/>
-          <w:sz w:val="24"/>
-          <w:szCs w:val="24"/>
-        </w:rPr>
-        <w:t>这两路的和，第</w:t>
-      </w:r>
-      <w:r>
-        <w:rPr>
-          <w:rFonts w:ascii="Times New Roman" w:hAnsi="Times New Roman" w:cs="Times New Roman"/>
-          <w:kern w:val="0"/>
-          <w:sz w:val="24"/>
-          <w:szCs w:val="24"/>
-        </w:rPr>
-        <w:t>9</w:t>
-      </w:r>
-      <w:r>
-        <w:rPr>
-          <w:rFonts w:ascii="Times New Roman" w:hAnsi="Times New Roman" w:cs="Times New Roman" w:hint="eastAsia"/>
-          <w:kern w:val="0"/>
-          <w:sz w:val="24"/>
-          <w:szCs w:val="24"/>
-        </w:rPr>
-        <w:t>时刻开始计算</w:t>
-      </w:r>
-      <w:r>
-        <w:rPr>
-          <w:rFonts w:ascii="Times New Roman" w:hAnsi="Times New Roman" w:cs="Times New Roman"/>
-          <w:kern w:val="0"/>
-          <w:position w:val="-12"/>
-          <w:sz w:val="24"/>
-          <w:szCs w:val="24"/>
-        </w:rPr>
-        <w:object w:dxaOrig="270" w:dyaOrig="360">
-          <v:shape id="_x0000_i1035" type="#_x0000_t75" style="width:13.85pt;height:18pt" o:ole="">
-            <v:imagedata r:id="rId29" o:title=""/>
-          </v:shape>
-          <o:OLEObject Type="Embed" ProgID="Equation.DSMT4" ShapeID="_x0000_i1035" DrawAspect="Content" ObjectID="_1504098303" r:id="rId30"/>
-        </w:object>
-      </w:r>
-      <w:r>
-        <w:rPr>
-          <w:rFonts w:ascii="Times New Roman" w:hAnsi="Times New Roman" w:cs="Times New Roman" w:hint="eastAsia"/>
-          <w:kern w:val="0"/>
-          <w:sz w:val="24"/>
-          <w:szCs w:val="24"/>
-        </w:rPr>
-        <w:t>与两路和的结果</w:t>
-      </w:r>
-      <w:r>
-        <w:rPr>
-          <w:rFonts w:ascii="Times New Roman" w:hAnsi="Times New Roman" w:cs="Times New Roman"/>
-          <w:kern w:val="0"/>
-          <w:position w:val="-12"/>
-          <w:sz w:val="24"/>
-          <w:szCs w:val="24"/>
-        </w:rPr>
-        <w:object w:dxaOrig="870" w:dyaOrig="360">
-          <v:shape id="_x0000_i1036" type="#_x0000_t75" style="width:43.85pt;height:18pt" o:ole="">
-            <v:imagedata r:id="rId31" o:title=""/>
-          </v:shape>
-          <o:OLEObject Type="Embed" ProgID="Equation.DSMT4" ShapeID="_x0000_i1036" DrawAspect="Content" ObjectID="_1504098304" r:id="rId32"/>
-        </w:object>
-      </w:r>
-      <w:r>
-        <w:rPr>
-          <w:rFonts w:ascii="Times New Roman" w:hAnsi="Times New Roman" w:cs="Times New Roman" w:hint="eastAsia"/>
-          <w:kern w:val="0"/>
-          <w:sz w:val="24"/>
-          <w:szCs w:val="24"/>
-        </w:rPr>
-        <w:t>输出。</w:t>
-      </w:r>
-    </w:p>
-    <w:p>
-      <w:pPr>
-        <w:spacing w:line="360" w:lineRule="auto"/>
-        <w:rPr>
-          <w:rFonts w:ascii="Times New Roman" w:hAnsi="Times New Roman" w:cs="Times New Roman"/>
-          <w:sz w:val="24"/>
-          <w:szCs w:val="24"/>
-        </w:rPr>
-      </w:pPr>
-      <w:r>
-        <w:rPr>
-          <w:rFonts w:ascii="Times New Roman" w:hAnsi="Times New Roman" w:cs="Times New Roman"/>
-          <w:sz w:val="24"/>
-          <w:szCs w:val="24"/>
-        </w:rPr>
-        <w:object w:dxaOrig="24899" w:dyaOrig="10311">
-          <v:shape id="_x0000_i1037" type="#_x0000_t75" style="width:412.15pt;height:171.25pt" o:ole="">
-            <v:imagedata r:id="rId33" o:title=""/>
-          </v:shape>
-          <o:OLEObject Type="Embed" ProgID="Visio.Drawing.11" ShapeID="_x0000_i1037" DrawAspect="Content" ObjectID="_1504098305" r:id="rId34"/>
-        </w:object>
-      </w:r>
-    </w:p>
-    <w:p>
-      <w:pPr>
-        <w:spacing w:line="360" w:lineRule="auto"/>
-        <w:rPr>
-          <w:rFonts w:ascii="Times New Roman" w:hAnsi="Times New Roman" w:cs="Times New Roman"/>
-          <w:sz w:val="24"/>
-          <w:szCs w:val="24"/>
-        </w:rPr>
-      </w:pPr>
-    </w:p>
-    <w:p>
-      <w:pPr>
-        <w:spacing w:line="360" w:lineRule="auto"/>
-        <w:ind w:firstLineChars="200" w:firstLine="480"/>
-        <w:rPr>
-          <w:rFonts w:ascii="Times New Roman" w:hAnsi="Times New Roman" w:cs="Times New Roman"/>
-          <w:sz w:val="24"/>
-          <w:szCs w:val="24"/>
-        </w:rPr>
-      </w:pPr>
-      <w:r>
-        <w:rPr>
-          <w:rFonts w:ascii="Times New Roman" w:hAnsi="Times New Roman" w:cs="Times New Roman" w:hint="eastAsia"/>
-          <w:sz w:val="24"/>
-          <w:szCs w:val="24"/>
-        </w:rPr>
-        <w:t>对</w:t>
-      </w:r>
-      <w:r>
-        <w:rPr>
-          <w:rFonts w:ascii="Times New Roman" w:hAnsi="Times New Roman" w:cs="Times New Roman"/>
-          <w:sz w:val="24"/>
-          <w:szCs w:val="24"/>
-        </w:rPr>
-        <w:t>每个</w:t>
-      </w:r>
-      <w:r>
-        <w:rPr>
-          <w:rFonts w:ascii="Times New Roman" w:hAnsi="Times New Roman" w:cs="Times New Roman"/>
-          <w:sz w:val="24"/>
-          <w:szCs w:val="24"/>
-        </w:rPr>
-        <w:t>CSD</w:t>
-      </w:r>
-      <w:r>
-        <w:rPr>
-          <w:rFonts w:ascii="Times New Roman" w:hAnsi="Times New Roman" w:cs="Times New Roman"/>
-          <w:sz w:val="24"/>
-          <w:szCs w:val="24"/>
-        </w:rPr>
-        <w:t>数统一</w:t>
-      </w:r>
-      <w:proofErr w:type="gramStart"/>
-      <w:r>
-        <w:rPr>
-          <w:rFonts w:ascii="Times New Roman" w:hAnsi="Times New Roman" w:cs="Times New Roman"/>
-          <w:sz w:val="24"/>
-          <w:szCs w:val="24"/>
-        </w:rPr>
-        <w:t>截</w:t>
-      </w:r>
-      <w:proofErr w:type="gramEnd"/>
-      <w:r>
-        <w:rPr>
-          <w:rFonts w:ascii="Times New Roman" w:hAnsi="Times New Roman" w:cs="Times New Roman" w:hint="eastAsia"/>
-          <w:sz w:val="24"/>
-          <w:szCs w:val="24"/>
-        </w:rPr>
-        <w:t>9</w:t>
-      </w:r>
-      <w:r>
-        <w:rPr>
-          <w:rFonts w:ascii="Times New Roman" w:hAnsi="Times New Roman" w:cs="Times New Roman" w:hint="eastAsia"/>
-          <w:sz w:val="24"/>
-          <w:szCs w:val="24"/>
-        </w:rPr>
-        <w:t>位</w:t>
-      </w:r>
-      <w:r>
-        <w:rPr>
-          <w:rFonts w:ascii="Times New Roman" w:hAnsi="Times New Roman" w:cs="Times New Roman"/>
-          <w:sz w:val="24"/>
-          <w:szCs w:val="24"/>
-        </w:rPr>
-        <w:t>，其中一位是整数位，则乘法器的处理时延为</w:t>
-      </w:r>
-      <w:r>
-        <w:rPr>
-          <w:rFonts w:ascii="Times New Roman" w:hAnsi="Times New Roman" w:cs="Times New Roman" w:hint="eastAsia"/>
-          <w:sz w:val="24"/>
-          <w:szCs w:val="24"/>
-        </w:rPr>
-        <w:t>9</w:t>
-      </w:r>
-      <w:r>
-        <w:rPr>
-          <w:rFonts w:ascii="Times New Roman" w:hAnsi="Times New Roman" w:cs="Times New Roman" w:hint="eastAsia"/>
-          <w:sz w:val="24"/>
-          <w:szCs w:val="24"/>
-        </w:rPr>
-        <w:t>拍</w:t>
-      </w:r>
-      <w:r>
-        <w:rPr>
-          <w:rFonts w:ascii="Times New Roman" w:hAnsi="Times New Roman" w:cs="Times New Roman"/>
-          <w:sz w:val="24"/>
-          <w:szCs w:val="24"/>
-        </w:rPr>
-        <w:t>，</w:t>
-      </w:r>
-      <w:r>
-        <w:rPr>
-          <w:rFonts w:ascii="Times New Roman" w:hAnsi="Times New Roman" w:cs="Times New Roman" w:hint="eastAsia"/>
-          <w:sz w:val="24"/>
-          <w:szCs w:val="24"/>
-        </w:rPr>
-        <w:t>以</w:t>
-      </w:r>
-      <w:r>
-        <w:rPr>
-          <w:rFonts w:ascii="Times New Roman" w:hAnsi="Times New Roman" w:cs="Times New Roman" w:hint="eastAsia"/>
-          <w:sz w:val="24"/>
-          <w:szCs w:val="24"/>
-        </w:rPr>
-        <w:t>32</w:t>
-      </w:r>
-      <w:r>
-        <w:rPr>
-          <w:rFonts w:ascii="Times New Roman" w:hAnsi="Times New Roman" w:cs="Times New Roman" w:hint="eastAsia"/>
-          <w:sz w:val="24"/>
-          <w:szCs w:val="24"/>
-        </w:rPr>
-        <w:t>点</w:t>
-      </w:r>
-      <w:r>
-        <w:rPr>
-          <w:rFonts w:ascii="Times New Roman" w:hAnsi="Times New Roman" w:cs="Times New Roman"/>
-          <w:sz w:val="24"/>
-          <w:szCs w:val="24"/>
-        </w:rPr>
-        <w:t>FFT</w:t>
-      </w:r>
-      <w:r>
-        <w:rPr>
-          <w:rFonts w:ascii="Times New Roman" w:hAnsi="Times New Roman" w:cs="Times New Roman" w:hint="eastAsia"/>
-          <w:sz w:val="24"/>
-          <w:szCs w:val="24"/>
-        </w:rPr>
-        <w:t>为</w:t>
-      </w:r>
-      <w:r>
-        <w:rPr>
-          <w:rFonts w:ascii="Times New Roman" w:hAnsi="Times New Roman" w:cs="Times New Roman"/>
-          <w:sz w:val="24"/>
-          <w:szCs w:val="24"/>
-        </w:rPr>
-        <w:t>例，</w:t>
-      </w:r>
-      <w:r>
-        <w:rPr>
-          <w:rFonts w:ascii="Times New Roman" w:hAnsi="Times New Roman" w:cs="Times New Roman" w:hint="eastAsia"/>
-          <w:sz w:val="24"/>
-          <w:szCs w:val="24"/>
-        </w:rPr>
-        <w:t>如果</w:t>
-      </w:r>
-      <w:r>
-        <w:rPr>
-          <w:rFonts w:ascii="Times New Roman" w:hAnsi="Times New Roman" w:cs="Times New Roman"/>
-          <w:sz w:val="24"/>
-          <w:szCs w:val="24"/>
-        </w:rPr>
-        <w:t>以二进制补码来表示，则有</w:t>
-      </w:r>
-      <w:r>
-        <w:rPr>
-          <w:rFonts w:ascii="Times New Roman" w:hAnsi="Times New Roman" w:cs="Times New Roman" w:hint="eastAsia"/>
-          <w:sz w:val="24"/>
-          <w:szCs w:val="24"/>
-        </w:rPr>
-        <w:t>290</w:t>
-      </w:r>
-      <w:r>
-        <w:rPr>
-          <w:rFonts w:ascii="Times New Roman" w:hAnsi="Times New Roman" w:cs="Times New Roman" w:hint="eastAsia"/>
-          <w:sz w:val="24"/>
-          <w:szCs w:val="24"/>
-        </w:rPr>
-        <w:t>个</w:t>
-      </w:r>
-      <w:r>
-        <w:rPr>
-          <w:rFonts w:ascii="Times New Roman" w:hAnsi="Times New Roman" w:cs="Times New Roman"/>
-          <w:sz w:val="24"/>
-          <w:szCs w:val="24"/>
-        </w:rPr>
-        <w:t>非零位，而</w:t>
-      </w:r>
-      <w:r>
-        <w:rPr>
-          <w:rFonts w:ascii="Times New Roman" w:hAnsi="Times New Roman" w:cs="Times New Roman"/>
-          <w:sz w:val="24"/>
-          <w:szCs w:val="24"/>
-        </w:rPr>
-        <w:t>CSD</w:t>
-      </w:r>
-      <w:r>
-        <w:rPr>
-          <w:rFonts w:ascii="Times New Roman" w:hAnsi="Times New Roman" w:cs="Times New Roman"/>
-          <w:sz w:val="24"/>
-          <w:szCs w:val="24"/>
-        </w:rPr>
-        <w:t>数表示</w:t>
-      </w:r>
-      <w:r>
-        <w:rPr>
-          <w:rFonts w:ascii="Times New Roman" w:hAnsi="Times New Roman" w:cs="Times New Roman" w:hint="eastAsia"/>
-          <w:sz w:val="24"/>
-          <w:szCs w:val="24"/>
-        </w:rPr>
-        <w:t>时</w:t>
-      </w:r>
-      <w:r>
-        <w:rPr>
-          <w:rFonts w:ascii="Times New Roman" w:hAnsi="Times New Roman" w:cs="Times New Roman"/>
-          <w:sz w:val="24"/>
-          <w:szCs w:val="24"/>
-        </w:rPr>
-        <w:t>有</w:t>
-      </w:r>
-      <w:r>
-        <w:rPr>
-          <w:rFonts w:ascii="Times New Roman" w:hAnsi="Times New Roman" w:cs="Times New Roman" w:hint="eastAsia"/>
-          <w:sz w:val="24"/>
-          <w:szCs w:val="24"/>
-        </w:rPr>
-        <w:t>208</w:t>
-      </w:r>
-      <w:r>
-        <w:rPr>
-          <w:rFonts w:ascii="Times New Roman" w:hAnsi="Times New Roman" w:cs="Times New Roman" w:hint="eastAsia"/>
-          <w:sz w:val="24"/>
-          <w:szCs w:val="24"/>
-        </w:rPr>
-        <w:t>个</w:t>
-      </w:r>
-      <w:r>
-        <w:rPr>
-          <w:rFonts w:ascii="Times New Roman" w:hAnsi="Times New Roman" w:cs="Times New Roman"/>
-          <w:sz w:val="24"/>
-          <w:szCs w:val="24"/>
-        </w:rPr>
-        <w:t>非零位。</w:t>
-      </w:r>
-    </w:p>
-    <w:p/>
     <w:sectPr>
       <w:pgSz w:w="11906" w:h="16838"/>
       <w:pgMar w:top="1440" w:right="1800" w:bottom="1440" w:left="1800" w:header="851" w:footer="992" w:gutter="0"/>
@@ -2704,6 +3006,130 @@
     </w:sectPr>
   </w:body>
 </w:document>
+</file>
+
+<file path=word/comments.xml><?xml version="1.0" encoding="utf-8"?>
+<w:comments xmlns:wpc="http://schemas.microsoft.com/office/word/2010/wordprocessingCanvas" xmlns:mc="http://schemas.openxmlformats.org/markup-compatibility/2006" xmlns:o="urn:schemas-microsoft-com:office:office" xmlns:r="http://schemas.openxmlformats.org/officeDocument/2006/relationships" xmlns:m="http://schemas.openxmlformats.org/officeDocument/2006/math" xmlns:v="urn:schemas-microsoft-com:vml" xmlns:wp14="http://schemas.microsoft.com/office/word/2010/wordprocessingDrawing" xmlns:wp="http://schemas.openxmlformats.org/drawingml/2006/wordprocessingDrawing" xmlns:w10="urn:schemas-microsoft-com:office:word" xmlns:w="http://schemas.openxmlformats.org/wordprocessingml/2006/main" xmlns:w14="http://schemas.microsoft.com/office/word/2010/wordml" xmlns:wpg="http://schemas.microsoft.com/office/word/2010/wordprocessingGroup" xmlns:wpi="http://schemas.microsoft.com/office/word/2010/wordprocessingInk" xmlns:wne="http://schemas.microsoft.com/office/word/2006/wordml" xmlns:wps="http://schemas.microsoft.com/office/word/2010/wordprocessingShape" mc:Ignorable="w14 wp14">
+  <w:comment w:id="1" w:author="dell" w:date="2015-09-20T16:16:00Z" w:initials="d">
+    <w:p>
+      <w:pPr>
+        <w:spacing w:line="360" w:lineRule="auto"/>
+        <w:ind w:firstLine="420"/>
+        <w:rPr>
+          <w:rFonts w:ascii="Times New Roman" w:hAnsi="Times New Roman" w:cs="Times New Roman" w:hint="eastAsia"/>
+          <w:sz w:val="24"/>
+          <w:szCs w:val="24"/>
+        </w:rPr>
+      </w:pPr>
+      <w:r>
+        <w:rPr>
+          <w:rStyle w:val="a5"/>
+        </w:rPr>
+        <w:annotationRef/>
+      </w:r>
+      <w:r>
+        <w:rPr>
+          <w:rFonts w:ascii="Times New Roman" w:hAnsi="Times New Roman" w:cs="Times New Roman" w:hint="eastAsia"/>
+          <w:sz w:val="24"/>
+          <w:szCs w:val="24"/>
+        </w:rPr>
+        <w:t xml:space="preserve"> </w:t>
+      </w:r>
+    </w:p>
+    <w:p>
+      <w:pPr>
+        <w:spacing w:line="360" w:lineRule="auto"/>
+        <w:ind w:firstLine="420"/>
+        <w:rPr>
+          <w:rFonts w:ascii="Times New Roman" w:hAnsi="Times New Roman" w:cs="Times New Roman" w:hint="eastAsia"/>
+          <w:sz w:val="24"/>
+          <w:szCs w:val="24"/>
+        </w:rPr>
+      </w:pPr>
+      <w:r>
+        <w:rPr>
+          <w:rFonts w:ascii="Times New Roman" w:hAnsi="Times New Roman" w:cs="Times New Roman" w:hint="eastAsia"/>
+          <w:sz w:val="24"/>
+          <w:szCs w:val="24"/>
+        </w:rPr>
+        <w:t>隔一级丢右移一位的原因（要除以</w:t>
+      </w:r>
+      <w:r>
+        <w:rPr>
+          <w:position w:val="-8"/>
+        </w:rPr>
+        <w:object w:dxaOrig="460" w:dyaOrig="360">
+          <v:shape id="_x0000_i1036" type="#_x0000_t75" style="width:22.9pt;height:18pt" o:ole="">
+            <v:imagedata r:id="rId1" o:title=""/>
+          </v:shape>
+          <o:OLEObject Type="Embed" ProgID="Equation.DSMT4" ShapeID="_x0000_i1036" DrawAspect="Content" ObjectID="_1504274212" r:id="rId2"/>
+        </w:object>
+      </w:r>
+      <w:r>
+        <w:t>？</w:t>
+      </w:r>
+      <w:r>
+        <w:rPr>
+          <w:rFonts w:ascii="Times New Roman" w:hAnsi="Times New Roman" w:cs="Times New Roman" w:hint="eastAsia"/>
+          <w:sz w:val="24"/>
+          <w:szCs w:val="24"/>
+        </w:rPr>
+        <w:t>）；</w:t>
+      </w:r>
+    </w:p>
+    <w:p>
+      <w:pPr>
+        <w:spacing w:line="360" w:lineRule="auto"/>
+        <w:ind w:firstLine="420"/>
+        <w:rPr>
+          <w:rFonts w:ascii="Times New Roman" w:hAnsi="Times New Roman" w:cs="Times New Roman"/>
+          <w:sz w:val="24"/>
+          <w:szCs w:val="24"/>
+        </w:rPr>
+      </w:pPr>
+      <w:r>
+        <w:rPr>
+          <w:rFonts w:ascii="Times New Roman" w:hAnsi="Times New Roman" w:cs="Times New Roman" w:hint="eastAsia"/>
+          <w:sz w:val="24"/>
+          <w:szCs w:val="24"/>
+        </w:rPr>
+        <w:t>其他关于本设计对</w:t>
+      </w:r>
+      <w:r>
+        <w:rPr>
+          <w:rFonts w:ascii="Times New Roman" w:hAnsi="Times New Roman" w:cs="Times New Roman" w:hint="eastAsia"/>
+          <w:sz w:val="24"/>
+          <w:szCs w:val="24"/>
+        </w:rPr>
+        <w:t>FFT</w:t>
+      </w:r>
+      <w:r>
+        <w:rPr>
+          <w:rFonts w:ascii="Times New Roman" w:hAnsi="Times New Roman" w:cs="Times New Roman" w:hint="eastAsia"/>
+          <w:sz w:val="24"/>
+          <w:szCs w:val="24"/>
+        </w:rPr>
+        <w:t>蝶形运算电路的改进</w:t>
+      </w:r>
+      <w:r>
+        <w:rPr>
+          <w:rFonts w:ascii="Times New Roman" w:hAnsi="Times New Roman" w:cs="Times New Roman" w:hint="eastAsia"/>
+          <w:sz w:val="24"/>
+          <w:szCs w:val="24"/>
+        </w:rPr>
+        <w:t>。</w:t>
+      </w:r>
+    </w:p>
+    <w:p>
+      <w:pPr>
+        <w:pStyle w:val="a6"/>
+        <w:rPr>
+          <w:b/>
+        </w:rPr>
+      </w:pPr>
+    </w:p>
+  </w:comment>
+</w:comments>
 </file>
 
 <file path=word/numbering.xml><?xml version="1.0" encoding="utf-8"?>
@@ -3210,6 +3636,120 @@
       <w:szCs w:val="18"/>
     </w:rPr>
   </w:style>
+  <w:style w:type="character" w:styleId="a5">
+    <w:name w:val="annotation reference"/>
+    <w:basedOn w:val="a0"/>
+    <w:uiPriority w:val="99"/>
+    <w:semiHidden/>
+    <w:unhideWhenUsed/>
+    <w:rsid w:val="00C97642"/>
+    <w:rPr>
+      <w:sz w:val="21"/>
+      <w:szCs w:val="21"/>
+    </w:rPr>
+  </w:style>
+  <w:style w:type="paragraph" w:styleId="a6">
+    <w:name w:val="annotation text"/>
+    <w:basedOn w:val="a"/>
+    <w:link w:val="Char0"/>
+    <w:uiPriority w:val="99"/>
+    <w:semiHidden/>
+    <w:unhideWhenUsed/>
+    <w:rsid w:val="00C97642"/>
+    <w:pPr>
+      <w:jc w:val="left"/>
+    </w:pPr>
+  </w:style>
+  <w:style w:type="character" w:customStyle="1" w:styleId="Char0">
+    <w:name w:val="批注文字 Char"/>
+    <w:basedOn w:val="a0"/>
+    <w:link w:val="a6"/>
+    <w:uiPriority w:val="99"/>
+    <w:semiHidden/>
+    <w:rsid w:val="00C97642"/>
+  </w:style>
+  <w:style w:type="paragraph" w:styleId="a7">
+    <w:name w:val="annotation subject"/>
+    <w:basedOn w:val="a6"/>
+    <w:next w:val="a6"/>
+    <w:link w:val="Char1"/>
+    <w:uiPriority w:val="99"/>
+    <w:semiHidden/>
+    <w:unhideWhenUsed/>
+    <w:rsid w:val="00C97642"/>
+    <w:rPr>
+      <w:b/>
+      <w:bCs/>
+    </w:rPr>
+  </w:style>
+  <w:style w:type="character" w:customStyle="1" w:styleId="Char1">
+    <w:name w:val="批注主题 Char"/>
+    <w:basedOn w:val="Char0"/>
+    <w:link w:val="a7"/>
+    <w:uiPriority w:val="99"/>
+    <w:semiHidden/>
+    <w:rsid w:val="00C97642"/>
+    <w:rPr>
+      <w:b/>
+      <w:bCs/>
+    </w:rPr>
+  </w:style>
+  <w:style w:type="paragraph" w:styleId="a8">
+    <w:name w:val="Title"/>
+    <w:basedOn w:val="a"/>
+    <w:next w:val="a"/>
+    <w:link w:val="Char2"/>
+    <w:uiPriority w:val="10"/>
+    <w:qFormat/>
+    <w:rsid w:val="00AA7202"/>
+    <w:pPr>
+      <w:spacing w:before="240" w:after="60"/>
+      <w:jc w:val="center"/>
+      <w:outlineLvl w:val="0"/>
+    </w:pPr>
+    <w:rPr>
+      <w:rFonts w:asciiTheme="majorHAnsi" w:eastAsia="宋体" w:hAnsiTheme="majorHAnsi" w:cstheme="majorBidi"/>
+      <w:b/>
+      <w:bCs/>
+      <w:sz w:val="32"/>
+      <w:szCs w:val="32"/>
+    </w:rPr>
+  </w:style>
+  <w:style w:type="character" w:customStyle="1" w:styleId="Char2">
+    <w:name w:val="标题 Char"/>
+    <w:basedOn w:val="a0"/>
+    <w:link w:val="a8"/>
+    <w:uiPriority w:val="10"/>
+    <w:rsid w:val="00AA7202"/>
+    <w:rPr>
+      <w:rFonts w:asciiTheme="majorHAnsi" w:eastAsia="宋体" w:hAnsiTheme="majorHAnsi" w:cstheme="majorBidi"/>
+      <w:b/>
+      <w:bCs/>
+      <w:sz w:val="32"/>
+      <w:szCs w:val="32"/>
+    </w:rPr>
+  </w:style>
+  <w:style w:type="paragraph" w:styleId="a9">
+    <w:name w:val="Date"/>
+    <w:basedOn w:val="a"/>
+    <w:next w:val="a"/>
+    <w:link w:val="Char3"/>
+    <w:uiPriority w:val="99"/>
+    <w:semiHidden/>
+    <w:unhideWhenUsed/>
+    <w:rsid w:val="00AA7202"/>
+    <w:pPr>
+      <w:ind w:leftChars="2500" w:left="100"/>
+    </w:pPr>
+  </w:style>
+  <w:style w:type="character" w:customStyle="1" w:styleId="Char3">
+    <w:name w:val="日期 Char"/>
+    <w:basedOn w:val="a0"/>
+    <w:link w:val="a9"/>
+    <w:uiPriority w:val="99"/>
+    <w:semiHidden/>
+    <w:rsid w:val="00AA7202"/>
+  </w:style>
 </w:styles>
 </file>
 
@@ -3436,6 +3976,120 @@
       <w:szCs w:val="18"/>
     </w:rPr>
   </w:style>
+  <w:style w:type="character" w:styleId="a5">
+    <w:name w:val="annotation reference"/>
+    <w:basedOn w:val="a0"/>
+    <w:uiPriority w:val="99"/>
+    <w:semiHidden/>
+    <w:unhideWhenUsed/>
+    <w:rsid w:val="00C97642"/>
+    <w:rPr>
+      <w:sz w:val="21"/>
+      <w:szCs w:val="21"/>
+    </w:rPr>
+  </w:style>
+  <w:style w:type="paragraph" w:styleId="a6">
+    <w:name w:val="annotation text"/>
+    <w:basedOn w:val="a"/>
+    <w:link w:val="Char0"/>
+    <w:uiPriority w:val="99"/>
+    <w:semiHidden/>
+    <w:unhideWhenUsed/>
+    <w:rsid w:val="00C97642"/>
+    <w:pPr>
+      <w:jc w:val="left"/>
+    </w:pPr>
+  </w:style>
+  <w:style w:type="character" w:customStyle="1" w:styleId="Char0">
+    <w:name w:val="批注文字 Char"/>
+    <w:basedOn w:val="a0"/>
+    <w:link w:val="a6"/>
+    <w:uiPriority w:val="99"/>
+    <w:semiHidden/>
+    <w:rsid w:val="00C97642"/>
+  </w:style>
+  <w:style w:type="paragraph" w:styleId="a7">
+    <w:name w:val="annotation subject"/>
+    <w:basedOn w:val="a6"/>
+    <w:next w:val="a6"/>
+    <w:link w:val="Char1"/>
+    <w:uiPriority w:val="99"/>
+    <w:semiHidden/>
+    <w:unhideWhenUsed/>
+    <w:rsid w:val="00C97642"/>
+    <w:rPr>
+      <w:b/>
+      <w:bCs/>
+    </w:rPr>
+  </w:style>
+  <w:style w:type="character" w:customStyle="1" w:styleId="Char1">
+    <w:name w:val="批注主题 Char"/>
+    <w:basedOn w:val="Char0"/>
+    <w:link w:val="a7"/>
+    <w:uiPriority w:val="99"/>
+    <w:semiHidden/>
+    <w:rsid w:val="00C97642"/>
+    <w:rPr>
+      <w:b/>
+      <w:bCs/>
+    </w:rPr>
+  </w:style>
+  <w:style w:type="paragraph" w:styleId="a8">
+    <w:name w:val="Title"/>
+    <w:basedOn w:val="a"/>
+    <w:next w:val="a"/>
+    <w:link w:val="Char2"/>
+    <w:uiPriority w:val="10"/>
+    <w:qFormat/>
+    <w:rsid w:val="00AA7202"/>
+    <w:pPr>
+      <w:spacing w:before="240" w:after="60"/>
+      <w:jc w:val="center"/>
+      <w:outlineLvl w:val="0"/>
+    </w:pPr>
+    <w:rPr>
+      <w:rFonts w:asciiTheme="majorHAnsi" w:eastAsia="宋体" w:hAnsiTheme="majorHAnsi" w:cstheme="majorBidi"/>
+      <w:b/>
+      <w:bCs/>
+      <w:sz w:val="32"/>
+      <w:szCs w:val="32"/>
+    </w:rPr>
+  </w:style>
+  <w:style w:type="character" w:customStyle="1" w:styleId="Char2">
+    <w:name w:val="标题 Char"/>
+    <w:basedOn w:val="a0"/>
+    <w:link w:val="a8"/>
+    <w:uiPriority w:val="10"/>
+    <w:rsid w:val="00AA7202"/>
+    <w:rPr>
+      <w:rFonts w:asciiTheme="majorHAnsi" w:eastAsia="宋体" w:hAnsiTheme="majorHAnsi" w:cstheme="majorBidi"/>
+      <w:b/>
+      <w:bCs/>
+      <w:sz w:val="32"/>
+      <w:szCs w:val="32"/>
+    </w:rPr>
+  </w:style>
+  <w:style w:type="paragraph" w:styleId="a9">
+    <w:name w:val="Date"/>
+    <w:basedOn w:val="a"/>
+    <w:next w:val="a"/>
+    <w:link w:val="Char3"/>
+    <w:uiPriority w:val="99"/>
+    <w:semiHidden/>
+    <w:unhideWhenUsed/>
+    <w:rsid w:val="00AA7202"/>
+    <w:pPr>
+      <w:ind w:leftChars="2500" w:left="100"/>
+    </w:pPr>
+  </w:style>
+  <w:style w:type="character" w:customStyle="1" w:styleId="Char3">
+    <w:name w:val="日期 Char"/>
+    <w:basedOn w:val="a0"/>
+    <w:link w:val="a9"/>
+    <w:uiPriority w:val="99"/>
+    <w:semiHidden/>
+    <w:rsid w:val="00AA7202"/>
+  </w:style>
 </w:styles>
 </file>
 
@@ -3447,7 +4101,7 @@
         <a:sysClr val="windowText" lastClr="000000"/>
       </a:dk1>
       <a:lt1>
-        <a:sysClr val="window" lastClr="C0C0C0"/>
+        <a:sysClr val="window" lastClr="FFFFFF"/>
       </a:lt1>
       <a:dk2>
         <a:srgbClr val="1F497D"/>

</xml_diff>

<commit_message>
2nd version of documenting. using new FFT structure, re-estimated the resource consumption.
</commit_message>
<xml_diff>
--- a/docs/基于串行数据的全并行FFT设计方案及性能评估报告.docx
+++ b/docs/基于串行数据的全并行FFT设计方案及性能评估报告.docx
@@ -5,6 +5,7 @@
     <w:p>
       <w:pPr>
         <w:pStyle w:val="a8"/>
+        <w:ind w:firstLine="643"/>
       </w:pPr>
       <w:r>
         <w:rPr>
@@ -27,10 +28,8 @@
     </w:p>
     <w:p>
       <w:pPr>
+        <w:ind w:firstLineChars="83" w:firstLine="199"/>
         <w:jc w:val="center"/>
-        <w:rPr>
-          <w:rFonts w:hint="eastAsia"/>
-        </w:rPr>
       </w:pPr>
       <w:r>
         <w:rPr>
@@ -38,15 +37,11 @@
         </w:rPr>
         <w:t>袁健生</w:t>
       </w:r>
-      <w:bookmarkStart w:id="0" w:name="_GoBack"/>
-      <w:bookmarkEnd w:id="0"/>
     </w:p>
     <w:p>
       <w:pPr>
+        <w:ind w:firstLineChars="83" w:firstLine="199"/>
         <w:jc w:val="center"/>
-        <w:rPr>
-          <w:rFonts w:hint="eastAsia"/>
-        </w:rPr>
       </w:pPr>
       <w:r>
         <w:t>2015/9/20</w:t>
@@ -59,55 +54,31 @@
           <w:ilvl w:val="0"/>
           <w:numId w:val="2"/>
         </w:numPr>
-        <w:spacing w:line="360" w:lineRule="auto"/>
         <w:ind w:firstLineChars="0"/>
-        <w:rPr>
-          <w:rFonts w:ascii="Times New Roman" w:hAnsi="Times New Roman" w:cs="Times New Roman"/>
-          <w:sz w:val="24"/>
-          <w:szCs w:val="24"/>
-        </w:rPr>
-      </w:pPr>
-      <w:r>
-        <w:rPr>
-          <w:rFonts w:ascii="Times New Roman" w:hAnsi="Times New Roman" w:cs="Times New Roman" w:hint="eastAsia"/>
-          <w:sz w:val="24"/>
-          <w:szCs w:val="24"/>
+      </w:pPr>
+      <w:r>
+        <w:rPr>
+          <w:rFonts w:hint="eastAsia"/>
         </w:rPr>
         <w:t>设计方案</w:t>
       </w:r>
     </w:p>
     <w:p>
       <w:pPr>
-        <w:spacing w:line="360" w:lineRule="auto"/>
-        <w:ind w:firstLineChars="200" w:firstLine="480"/>
-        <w:rPr>
-          <w:rFonts w:ascii="Times New Roman" w:hAnsi="Times New Roman" w:cs="Times New Roman"/>
-          <w:sz w:val="24"/>
-          <w:szCs w:val="24"/>
-        </w:rPr>
-      </w:pPr>
-      <w:r>
-        <w:rPr>
-          <w:rFonts w:ascii="Times New Roman" w:hAnsi="Times New Roman" w:cs="Times New Roman"/>
-          <w:sz w:val="24"/>
-          <w:szCs w:val="24"/>
-        </w:rPr>
+        <w:ind w:firstLine="480"/>
+      </w:pPr>
+      <w:r>
         <w:t>对于基</w:t>
       </w:r>
       <w:r>
         <w:rPr>
-          <w:rFonts w:ascii="Times New Roman" w:hAnsi="Times New Roman" w:cs="Times New Roman" w:hint="eastAsia"/>
-          <w:sz w:val="24"/>
-          <w:szCs w:val="24"/>
+          <w:rFonts w:hint="eastAsia"/>
         </w:rPr>
         <w:t>为</w:t>
       </w:r>
       <w:r>
         <w:rPr>
-          <w:rFonts w:ascii="Times New Roman" w:hAnsi="Times New Roman" w:cs="Times New Roman"/>
           <w:position w:val="-4"/>
-          <w:sz w:val="24"/>
-          <w:szCs w:val="24"/>
         </w:rPr>
         <w:object w:dxaOrig="200" w:dyaOrig="260">
           <v:shapetype id="_x0000_t75" coordsize="21600,21600" o:spt="75" o:preferrelative="t" path="m@4@5l@4@11@9@11@9@5xe" filled="f" stroked="f">
@@ -129,285 +100,193 @@
             <v:path o:extrusionok="f" gradientshapeok="t" o:connecttype="rect"/>
             <o:lock v:ext="edit" aspectratio="t"/>
           </v:shapetype>
-          <v:shape id="_x0000_i1025" type="#_x0000_t75" style="width:10.35pt;height:13.65pt" o:ole="">
-            <v:imagedata r:id="rId6" o:title=""/>
+          <v:shape id="_x0000_i1029" type="#_x0000_t75" style="width:10.35pt;height:13.65pt" o:ole="">
+            <v:imagedata r:id="rId7" o:title=""/>
           </v:shape>
-          <o:OLEObject Type="Embed" ProgID="Equation.DSMT4" ShapeID="_x0000_i1025" DrawAspect="Content" ObjectID="_1504274201" r:id="rId7"/>
+          <o:OLEObject Type="Embed" ProgID="Equation.DSMT4" ShapeID="_x0000_i1029" DrawAspect="Content" ObjectID="_1504511173" r:id="rId8"/>
         </w:object>
       </w:r>
       <w:r>
-        <w:rPr>
-          <w:rFonts w:ascii="Times New Roman" w:hAnsi="Times New Roman" w:cs="Times New Roman"/>
-          <w:sz w:val="24"/>
-          <w:szCs w:val="24"/>
-        </w:rPr>
         <w:t>的</w:t>
       </w:r>
       <w:r>
-        <w:rPr>
-          <w:rFonts w:ascii="Times New Roman" w:hAnsi="Times New Roman" w:cs="Times New Roman"/>
-          <w:sz w:val="24"/>
-          <w:szCs w:val="24"/>
-        </w:rPr>
         <w:t>FFT</w:t>
       </w:r>
       <w:r>
         <w:rPr>
-          <w:rFonts w:ascii="Times New Roman" w:hAnsi="Times New Roman" w:cs="Times New Roman" w:hint="eastAsia"/>
-          <w:sz w:val="24"/>
-          <w:szCs w:val="24"/>
+          <w:rFonts w:hint="eastAsia"/>
         </w:rPr>
         <w:t>而言</w:t>
       </w:r>
       <w:r>
-        <w:rPr>
-          <w:rFonts w:ascii="Times New Roman" w:hAnsi="Times New Roman" w:cs="Times New Roman"/>
-          <w:sz w:val="24"/>
-          <w:szCs w:val="24"/>
-        </w:rPr>
         <w:t>，可以利用蝶形</w:t>
       </w:r>
       <w:r>
         <w:rPr>
-          <w:rFonts w:ascii="Times New Roman" w:hAnsi="Times New Roman" w:cs="Times New Roman" w:hint="eastAsia"/>
-          <w:sz w:val="24"/>
-          <w:szCs w:val="24"/>
+          <w:rFonts w:hint="eastAsia"/>
         </w:rPr>
         <w:t>电路</w:t>
       </w:r>
       <w:r>
-        <w:rPr>
-          <w:rFonts w:ascii="Times New Roman" w:hAnsi="Times New Roman" w:cs="Times New Roman"/>
-          <w:sz w:val="24"/>
-          <w:szCs w:val="24"/>
-        </w:rPr>
         <w:t>实现计算</w:t>
       </w:r>
       <w:r>
-        <w:rPr>
-          <w:rFonts w:ascii="Times New Roman" w:hAnsi="Times New Roman" w:cs="Times New Roman"/>
-          <w:sz w:val="24"/>
-          <w:szCs w:val="24"/>
-        </w:rPr>
         <w:t>，</w:t>
       </w:r>
       <w:r>
         <w:rPr>
-          <w:rFonts w:ascii="Times New Roman" w:hAnsi="Times New Roman" w:cs="Times New Roman" w:hint="eastAsia"/>
-          <w:sz w:val="24"/>
-          <w:szCs w:val="24"/>
+          <w:rFonts w:hint="eastAsia"/>
         </w:rPr>
         <w:t>例如</w:t>
       </w:r>
       <w:r>
         <w:rPr>
-          <w:rFonts w:ascii="Times New Roman" w:hAnsi="Times New Roman" w:cs="Times New Roman" w:hint="eastAsia"/>
-          <w:sz w:val="24"/>
-          <w:szCs w:val="24"/>
+          <w:rFonts w:hint="eastAsia"/>
         </w:rPr>
         <w:t>8</w:t>
       </w:r>
       <w:r>
         <w:rPr>
-          <w:rFonts w:ascii="Times New Roman" w:hAnsi="Times New Roman" w:cs="Times New Roman" w:hint="eastAsia"/>
-          <w:sz w:val="24"/>
-          <w:szCs w:val="24"/>
+          <w:rFonts w:hint="eastAsia"/>
         </w:rPr>
         <w:t>点</w:t>
       </w:r>
       <w:r>
-        <w:rPr>
-          <w:rFonts w:ascii="Times New Roman" w:hAnsi="Times New Roman" w:cs="Times New Roman"/>
-          <w:sz w:val="24"/>
-          <w:szCs w:val="24"/>
-        </w:rPr>
         <w:t>的</w:t>
       </w:r>
       <w:r>
-        <w:rPr>
-          <w:rFonts w:ascii="Times New Roman" w:hAnsi="Times New Roman" w:cs="Times New Roman"/>
-          <w:sz w:val="24"/>
-          <w:szCs w:val="24"/>
-        </w:rPr>
         <w:t>FFT</w:t>
       </w:r>
       <w:r>
-        <w:rPr>
-          <w:rFonts w:ascii="Times New Roman" w:hAnsi="Times New Roman" w:cs="Times New Roman"/>
-          <w:sz w:val="24"/>
-          <w:szCs w:val="24"/>
-        </w:rPr>
-        <w:t>蝶形运算电路如图</w:t>
-      </w:r>
-      <w:r>
-        <w:rPr>
-          <w:rFonts w:ascii="Times New Roman" w:hAnsi="Times New Roman" w:cs="Times New Roman"/>
-          <w:sz w:val="24"/>
-          <w:szCs w:val="24"/>
-        </w:rPr>
+        <w:t>蝶形运算电路如</w:t>
+      </w:r>
+      <w:r>
+        <w:fldChar w:fldCharType="begin"/>
+      </w:r>
+      <w:r>
+        <w:instrText xml:space="preserve"> REF _Ref430763546 \h </w:instrText>
+      </w:r>
+      <w:r>
+        <w:instrText xml:space="preserve"> \* MERGEFORMAT </w:instrText>
+      </w:r>
+      <w:r>
+        <w:fldChar w:fldCharType="separate"/>
+      </w:r>
+      <w:r>
+        <w:rPr>
+          <w:rFonts w:hint="eastAsia"/>
+        </w:rPr>
+        <w:t>图</w:t>
+      </w:r>
+      <w:r>
+        <w:rPr>
+          <w:rFonts w:hint="eastAsia"/>
+        </w:rPr>
+        <w:t xml:space="preserve"> </w:t>
+      </w:r>
+      <w:r>
         <w:t>1</w:t>
       </w:r>
       <w:r>
-        <w:rPr>
-          <w:rFonts w:ascii="Times New Roman" w:hAnsi="Times New Roman" w:cs="Times New Roman"/>
-          <w:sz w:val="24"/>
-          <w:szCs w:val="24"/>
-        </w:rPr>
+        <w:fldChar w:fldCharType="end"/>
+      </w:r>
+      <w:r>
         <w:t>所示</w:t>
       </w:r>
       <w:r>
         <w:rPr>
-          <w:rFonts w:ascii="Times New Roman" w:hAnsi="Times New Roman" w:cs="Times New Roman" w:hint="eastAsia"/>
-          <w:sz w:val="24"/>
-          <w:szCs w:val="24"/>
+          <w:rFonts w:hint="eastAsia"/>
         </w:rPr>
         <w:t>。</w:t>
       </w:r>
       <w:r>
-        <w:rPr>
-          <w:rFonts w:ascii="Times New Roman" w:hAnsi="Times New Roman" w:cs="Times New Roman"/>
-          <w:sz w:val="24"/>
-          <w:szCs w:val="24"/>
-        </w:rPr>
         <w:t>蝶形运算</w:t>
       </w:r>
       <w:r>
         <w:rPr>
-          <w:rFonts w:ascii="Times New Roman" w:hAnsi="Times New Roman" w:cs="Times New Roman" w:hint="eastAsia"/>
-          <w:sz w:val="24"/>
-          <w:szCs w:val="24"/>
+          <w:rFonts w:hint="eastAsia"/>
         </w:rPr>
         <w:t>电路的</w:t>
       </w:r>
       <w:r>
-        <w:rPr>
-          <w:rFonts w:ascii="Times New Roman" w:hAnsi="Times New Roman" w:cs="Times New Roman"/>
-          <w:sz w:val="24"/>
-          <w:szCs w:val="24"/>
-        </w:rPr>
         <w:t>好处是运算较快，结构</w:t>
       </w:r>
       <w:r>
         <w:rPr>
-          <w:rFonts w:ascii="Times New Roman" w:hAnsi="Times New Roman" w:cs="Times New Roman" w:hint="eastAsia"/>
-          <w:sz w:val="24"/>
-          <w:szCs w:val="24"/>
+          <w:rFonts w:hint="eastAsia"/>
         </w:rPr>
         <w:t>简单</w:t>
       </w:r>
       <w:r>
-        <w:rPr>
-          <w:rFonts w:ascii="Times New Roman" w:hAnsi="Times New Roman" w:cs="Times New Roman"/>
-          <w:sz w:val="24"/>
-          <w:szCs w:val="24"/>
-        </w:rPr>
         <w:t>，</w:t>
       </w:r>
       <w:r>
-        <w:rPr>
-          <w:rFonts w:ascii="Times New Roman" w:hAnsi="Times New Roman" w:cs="Times New Roman"/>
-          <w:sz w:val="24"/>
-          <w:szCs w:val="24"/>
-        </w:rPr>
         <w:t>但随着</w:t>
       </w:r>
       <w:r>
         <w:rPr>
-          <w:rFonts w:ascii="Times New Roman" w:hAnsi="Times New Roman" w:cs="Times New Roman"/>
           <w:position w:val="-6"/>
-          <w:sz w:val="24"/>
-          <w:szCs w:val="24"/>
         </w:rPr>
         <w:object w:dxaOrig="200" w:dyaOrig="220">
-          <v:shape id="_x0000_i1026" type="#_x0000_t75" style="width:9.8pt;height:11.45pt" o:ole="">
-            <v:imagedata r:id="rId8" o:title=""/>
+          <v:shape id="_x0000_i1030" type="#_x0000_t75" style="width:9.8pt;height:11.45pt" o:ole="">
+            <v:imagedata r:id="rId9" o:title=""/>
           </v:shape>
-          <o:OLEObject Type="Embed" ProgID="Equation.DSMT4" ShapeID="_x0000_i1026" DrawAspect="Content" ObjectID="_1504274202" r:id="rId9"/>
+          <o:OLEObject Type="Embed" ProgID="Equation.DSMT4" ShapeID="_x0000_i1030" DrawAspect="Content" ObjectID="_1504511174" r:id="rId10"/>
         </w:object>
       </w:r>
       <w:r>
         <w:rPr>
-          <w:rFonts w:ascii="Times New Roman" w:hAnsi="Times New Roman" w:cs="Times New Roman" w:hint="eastAsia"/>
-          <w:sz w:val="24"/>
-          <w:szCs w:val="24"/>
+          <w:rFonts w:hint="eastAsia"/>
         </w:rPr>
         <w:t>的</w:t>
       </w:r>
       <w:r>
-        <w:rPr>
-          <w:rFonts w:ascii="Times New Roman" w:hAnsi="Times New Roman" w:cs="Times New Roman"/>
-          <w:sz w:val="24"/>
-          <w:szCs w:val="24"/>
-        </w:rPr>
         <w:t>加大</w:t>
       </w:r>
       <w:r>
         <w:rPr>
-          <w:rFonts w:ascii="Times New Roman" w:hAnsi="Times New Roman" w:cs="Times New Roman" w:hint="eastAsia"/>
-          <w:sz w:val="24"/>
-          <w:szCs w:val="24"/>
+          <w:rFonts w:hint="eastAsia"/>
         </w:rPr>
         <w:t>，</w:t>
       </w:r>
       <w:r>
-        <w:rPr>
-          <w:rFonts w:ascii="Times New Roman" w:hAnsi="Times New Roman" w:cs="Times New Roman"/>
-          <w:sz w:val="24"/>
-          <w:szCs w:val="24"/>
-        </w:rPr>
         <w:t>硬件消耗增长非常快。</w:t>
       </w:r>
       <w:r>
         <w:rPr>
-          <w:rFonts w:ascii="Times New Roman" w:hAnsi="Times New Roman" w:cs="Times New Roman" w:hint="eastAsia"/>
-          <w:sz w:val="24"/>
-          <w:szCs w:val="24"/>
+          <w:rFonts w:hint="eastAsia"/>
         </w:rPr>
         <w:t>为了使用蝶形电路计算点数较大的</w:t>
       </w:r>
       <w:r>
         <w:rPr>
-          <w:rFonts w:ascii="Times New Roman" w:hAnsi="Times New Roman" w:cs="Times New Roman" w:hint="eastAsia"/>
-          <w:sz w:val="24"/>
-          <w:szCs w:val="24"/>
+          <w:rFonts w:hint="eastAsia"/>
         </w:rPr>
         <w:t>FFT</w:t>
       </w:r>
       <w:r>
         <w:rPr>
-          <w:rFonts w:ascii="Times New Roman" w:hAnsi="Times New Roman" w:cs="Times New Roman" w:hint="eastAsia"/>
-          <w:sz w:val="24"/>
-          <w:szCs w:val="24"/>
+          <w:rFonts w:hint="eastAsia"/>
         </w:rPr>
         <w:t>，</w:t>
       </w:r>
       <w:r>
         <w:rPr>
-          <w:rFonts w:ascii="Times New Roman" w:hAnsi="Times New Roman" w:cs="Times New Roman" w:hint="eastAsia"/>
-          <w:sz w:val="24"/>
-          <w:szCs w:val="24"/>
+          <w:rFonts w:hint="eastAsia"/>
         </w:rPr>
         <w:t>需要对蝶形运算电路做一定的改进以降低硬件资源的占用。</w:t>
       </w:r>
     </w:p>
     <w:p>
       <w:pPr>
-        <w:spacing w:line="360" w:lineRule="auto"/>
-        <w:rPr>
-          <w:rFonts w:ascii="Times New Roman" w:hAnsi="Times New Roman" w:cs="Times New Roman"/>
-          <w:sz w:val="24"/>
-          <w:szCs w:val="24"/>
-        </w:rPr>
-      </w:pPr>
-      <w:r>
-        <w:rPr>
-          <w:rFonts w:ascii="Times New Roman" w:hAnsi="Times New Roman" w:cs="Times New Roman"/>
+        <w:ind w:firstLineChars="0" w:firstLine="0"/>
+      </w:pPr>
+      <w:r>
+        <w:rPr>
           <w:noProof/>
-          <w:sz w:val="24"/>
-          <w:szCs w:val="24"/>
         </w:rPr>
         <w:drawing>
-          <wp:inline distT="0" distB="0" distL="0" distR="0" wp14:anchorId="47CEF65D" wp14:editId="69CE23F3">
+          <wp:inline distT="0" distB="0" distL="0" distR="0" wp14:anchorId="48074540" wp14:editId="59F88576">
             <wp:extent cx="5274310" cy="3650811"/>
             <wp:effectExtent l="0" t="0" r="2540" b="6985"/>
             <wp:docPr id="1" name="图片 1" descr="E:\新建文件夹\FFT\3844103756937664553.gif"/>
@@ -424,7 +303,7 @@
                     </pic:cNvPicPr>
                   </pic:nvPicPr>
                   <pic:blipFill>
-                    <a:blip r:embed="rId10">
+                    <a:blip r:embed="rId11">
                       <a:extLst>
                         <a:ext uri="{28A0092B-C50C-407E-A947-70E740481C1C}">
                           <a14:useLocalDpi xmlns:a14="http://schemas.microsoft.com/office/drawing/2010/main" val="0"/>
@@ -458,127 +337,125 @@
     </w:p>
     <w:p>
       <w:pPr>
-        <w:spacing w:line="360" w:lineRule="auto"/>
-        <w:jc w:val="center"/>
-        <w:rPr>
-          <w:rFonts w:ascii="Times New Roman" w:hAnsi="Times New Roman" w:cs="Times New Roman"/>
-          <w:sz w:val="24"/>
-          <w:szCs w:val="24"/>
-        </w:rPr>
-      </w:pPr>
-      <w:r>
-        <w:rPr>
-          <w:rFonts w:ascii="Times New Roman" w:hAnsi="Times New Roman" w:cs="Times New Roman" w:hint="eastAsia"/>
-          <w:sz w:val="24"/>
-          <w:szCs w:val="24"/>
+        <w:pStyle w:val="aa"/>
+        <w:ind w:firstLineChars="0" w:firstLine="0"/>
+      </w:pPr>
+      <w:bookmarkStart w:id="0" w:name="_Ref430763546"/>
+      <w:r>
+        <w:rPr>
+          <w:rFonts w:hint="eastAsia"/>
         </w:rPr>
         <w:t>图</w:t>
       </w:r>
       <w:r>
         <w:rPr>
-          <w:rFonts w:ascii="Times New Roman" w:hAnsi="Times New Roman" w:cs="Times New Roman" w:hint="eastAsia"/>
-          <w:sz w:val="24"/>
-          <w:szCs w:val="24"/>
-        </w:rPr>
-        <w:t>1.  8</w:t>
-      </w:r>
-      <w:r>
-        <w:rPr>
-          <w:rFonts w:ascii="Times New Roman" w:hAnsi="Times New Roman" w:cs="Times New Roman" w:hint="eastAsia"/>
-          <w:sz w:val="24"/>
-          <w:szCs w:val="24"/>
+          <w:rFonts w:hint="eastAsia"/>
+        </w:rPr>
+        <w:t xml:space="preserve"> </w:t>
+      </w:r>
+      <w:r>
+        <w:fldChar w:fldCharType="begin"/>
+      </w:r>
+      <w:r>
+        <w:instrText xml:space="preserve"> </w:instrText>
+      </w:r>
+      <w:r>
+        <w:rPr>
+          <w:rFonts w:hint="eastAsia"/>
+        </w:rPr>
+        <w:instrText xml:space="preserve">SEQ </w:instrText>
+      </w:r>
+      <w:r>
+        <w:rPr>
+          <w:rFonts w:hint="eastAsia"/>
+        </w:rPr>
+        <w:instrText>图</w:instrText>
+      </w:r>
+      <w:r>
+        <w:rPr>
+          <w:rFonts w:hint="eastAsia"/>
+        </w:rPr>
+        <w:instrText xml:space="preserve"> \* ARABIC</w:instrText>
+      </w:r>
+      <w:r>
+        <w:instrText xml:space="preserve"> </w:instrText>
+      </w:r>
+      <w:r>
+        <w:fldChar w:fldCharType="separate"/>
+      </w:r>
+      <w:r>
+        <w:rPr>
+          <w:noProof/>
+        </w:rPr>
+        <w:t>1</w:t>
+      </w:r>
+      <w:r>
+        <w:fldChar w:fldCharType="end"/>
+      </w:r>
+      <w:bookmarkEnd w:id="0"/>
+      <w:r>
+        <w:rPr>
+          <w:rFonts w:hint="eastAsia"/>
+        </w:rPr>
+        <w:t>. 8</w:t>
+      </w:r>
+      <w:r>
+        <w:rPr>
+          <w:rFonts w:hint="eastAsia"/>
         </w:rPr>
         <w:t>点</w:t>
       </w:r>
       <w:r>
         <w:rPr>
-          <w:rFonts w:ascii="Times New Roman" w:hAnsi="Times New Roman" w:cs="Times New Roman"/>
-          <w:sz w:val="24"/>
-          <w:szCs w:val="24"/>
+          <w:rFonts w:hint="eastAsia"/>
         </w:rPr>
         <w:t>FFT</w:t>
       </w:r>
       <w:r>
         <w:rPr>
-          <w:rFonts w:ascii="Times New Roman" w:hAnsi="Times New Roman" w:cs="Times New Roman"/>
-          <w:sz w:val="24"/>
-          <w:szCs w:val="24"/>
+          <w:rFonts w:hint="eastAsia"/>
         </w:rPr>
         <w:t>蝶形运算电路</w:t>
       </w:r>
     </w:p>
     <w:p>
       <w:pPr>
-        <w:spacing w:line="360" w:lineRule="auto"/>
         <w:ind w:firstLine="480"/>
-        <w:rPr>
-          <w:rFonts w:ascii="Times New Roman" w:hAnsi="Times New Roman" w:cs="Times New Roman"/>
-          <w:sz w:val="24"/>
-          <w:szCs w:val="24"/>
-        </w:rPr>
-      </w:pPr>
-      <w:r>
-        <w:rPr>
-          <w:rFonts w:ascii="Times New Roman" w:hAnsi="Times New Roman" w:cs="Times New Roman" w:hint="eastAsia"/>
-          <w:sz w:val="24"/>
-          <w:szCs w:val="24"/>
+      </w:pPr>
+      <w:r>
+        <w:rPr>
+          <w:rFonts w:hint="eastAsia"/>
         </w:rPr>
         <w:t>本设计</w:t>
       </w:r>
       <w:r>
         <w:rPr>
-          <w:rFonts w:ascii="Times New Roman" w:hAnsi="Times New Roman" w:cs="Times New Roman" w:hint="eastAsia"/>
-          <w:sz w:val="24"/>
-          <w:szCs w:val="24"/>
+          <w:rFonts w:hint="eastAsia"/>
         </w:rPr>
         <w:t>基于</w:t>
       </w:r>
       <w:r>
-        <w:rPr>
-          <w:rFonts w:ascii="Times New Roman" w:hAnsi="Times New Roman" w:cs="Times New Roman"/>
-          <w:sz w:val="24"/>
-          <w:szCs w:val="24"/>
-        </w:rPr>
         <w:t>蝶形运算电路</w:t>
       </w:r>
       <w:r>
-        <w:rPr>
-          <w:rFonts w:ascii="Times New Roman" w:hAnsi="Times New Roman" w:cs="Times New Roman"/>
-          <w:sz w:val="24"/>
-          <w:szCs w:val="24"/>
-        </w:rPr>
         <w:t>，</w:t>
       </w:r>
       <w:r>
         <w:rPr>
-          <w:rFonts w:ascii="Times New Roman" w:hAnsi="Times New Roman" w:cs="Times New Roman" w:hint="eastAsia"/>
-          <w:sz w:val="24"/>
-          <w:szCs w:val="24"/>
+          <w:rFonts w:hint="eastAsia"/>
         </w:rPr>
         <w:t>主要</w:t>
       </w:r>
       <w:r>
-        <w:rPr>
-          <w:rFonts w:ascii="Times New Roman" w:hAnsi="Times New Roman" w:cs="Times New Roman"/>
-          <w:sz w:val="24"/>
-          <w:szCs w:val="24"/>
-        </w:rPr>
         <w:t>做出</w:t>
       </w:r>
       <w:r>
         <w:rPr>
-          <w:rFonts w:ascii="Times New Roman" w:hAnsi="Times New Roman" w:cs="Times New Roman" w:hint="eastAsia"/>
-          <w:sz w:val="24"/>
-          <w:szCs w:val="24"/>
+          <w:rFonts w:hint="eastAsia"/>
         </w:rPr>
         <w:t>两点</w:t>
       </w:r>
       <w:r>
-        <w:rPr>
-          <w:rFonts w:ascii="Times New Roman" w:hAnsi="Times New Roman" w:cs="Times New Roman"/>
-          <w:sz w:val="24"/>
-          <w:szCs w:val="24"/>
-        </w:rPr>
         <w:t>改进：</w:t>
       </w:r>
     </w:p>
@@ -589,116 +466,91 @@
           <w:ilvl w:val="0"/>
           <w:numId w:val="1"/>
         </w:numPr>
-        <w:spacing w:line="360" w:lineRule="auto"/>
         <w:ind w:firstLineChars="0"/>
-        <w:rPr>
-          <w:rFonts w:ascii="Times New Roman" w:hAnsi="Times New Roman" w:cs="Times New Roman"/>
-          <w:sz w:val="24"/>
-          <w:szCs w:val="24"/>
-        </w:rPr>
-      </w:pPr>
-      <w:r>
-        <w:rPr>
-          <w:rFonts w:ascii="Times New Roman" w:hAnsi="Times New Roman" w:cs="Times New Roman" w:hint="eastAsia"/>
-          <w:sz w:val="24"/>
-          <w:szCs w:val="24"/>
+      </w:pPr>
+      <w:r>
+        <w:rPr>
+          <w:rFonts w:hint="eastAsia"/>
         </w:rPr>
         <w:t>数据</w:t>
       </w:r>
       <w:r>
         <w:rPr>
-          <w:rFonts w:ascii="Times New Roman" w:hAnsi="Times New Roman" w:cs="Times New Roman" w:hint="eastAsia"/>
-          <w:sz w:val="24"/>
-          <w:szCs w:val="24"/>
+          <w:rFonts w:hint="eastAsia"/>
         </w:rPr>
         <w:t>改为</w:t>
       </w:r>
       <w:r>
-        <w:rPr>
-          <w:rFonts w:ascii="Times New Roman" w:hAnsi="Times New Roman" w:cs="Times New Roman"/>
-          <w:sz w:val="24"/>
-          <w:szCs w:val="24"/>
-        </w:rPr>
         <w:t>串行输入</w:t>
       </w:r>
       <w:r>
         <w:rPr>
-          <w:rFonts w:ascii="Times New Roman" w:hAnsi="Times New Roman" w:cs="Times New Roman" w:hint="eastAsia"/>
-          <w:sz w:val="24"/>
-          <w:szCs w:val="24"/>
+          <w:rFonts w:hint="eastAsia"/>
         </w:rPr>
         <w:t>。</w:t>
       </w:r>
       <w:r>
         <w:rPr>
-          <w:rFonts w:ascii="Times New Roman" w:hAnsi="Times New Roman" w:cs="Times New Roman" w:hint="eastAsia"/>
-          <w:sz w:val="24"/>
-          <w:szCs w:val="24"/>
+          <w:rFonts w:hint="eastAsia"/>
         </w:rPr>
         <w:t>串行输入会带来两点好处，其一是</w:t>
       </w:r>
       <w:r>
         <w:rPr>
-          <w:rFonts w:ascii="Times New Roman" w:hAnsi="Times New Roman" w:cs="Times New Roman" w:hint="eastAsia"/>
-          <w:sz w:val="24"/>
-          <w:szCs w:val="24"/>
-        </w:rPr>
-        <w:t>电路只需要</w:t>
-      </w:r>
-      <w:r>
-        <w:rPr>
-          <w:rFonts w:ascii="Times New Roman" w:hAnsi="Times New Roman" w:cs="Times New Roman" w:hint="eastAsia"/>
-          <w:sz w:val="24"/>
-          <w:szCs w:val="24"/>
+          <w:rFonts w:hint="eastAsia"/>
+        </w:rPr>
+        <w:t>电路</w:t>
+      </w:r>
+      <w:proofErr w:type="gramStart"/>
+      <w:r>
+        <w:rPr>
+          <w:rFonts w:hint="eastAsia"/>
+        </w:rPr>
+        <w:t>只需要</w:t>
+      </w:r>
+      <w:r>
+        <w:rPr>
+          <w:rFonts w:hint="eastAsia"/>
         </w:rPr>
         <w:t>单比特</w:t>
       </w:r>
-      <w:r>
-        <w:rPr>
-          <w:rFonts w:ascii="Times New Roman" w:hAnsi="Times New Roman" w:cs="Times New Roman"/>
-          <w:sz w:val="24"/>
-          <w:szCs w:val="24"/>
-        </w:rPr>
+      <w:proofErr w:type="gramEnd"/>
+      <w:r>
         <w:t>全加器</w:t>
       </w:r>
       <w:r>
         <w:rPr>
-          <w:rFonts w:ascii="Times New Roman" w:hAnsi="Times New Roman" w:cs="Times New Roman" w:hint="eastAsia"/>
-          <w:sz w:val="24"/>
-          <w:szCs w:val="24"/>
+          <w:rFonts w:hint="eastAsia"/>
         </w:rPr>
         <w:t>；其二是硬件电路</w:t>
       </w:r>
       <w:r>
         <w:rPr>
-          <w:rFonts w:ascii="Times New Roman" w:hAnsi="Times New Roman" w:cs="Times New Roman" w:hint="eastAsia"/>
-          <w:sz w:val="24"/>
-          <w:szCs w:val="24"/>
+          <w:rFonts w:hint="eastAsia"/>
         </w:rPr>
         <w:t>只需要更改时序</w:t>
       </w:r>
       <w:r>
         <w:rPr>
-          <w:rFonts w:ascii="Times New Roman" w:hAnsi="Times New Roman" w:cs="Times New Roman" w:hint="eastAsia"/>
-          <w:sz w:val="24"/>
-          <w:szCs w:val="24"/>
-        </w:rPr>
-        <w:t>就可以适应不同位宽的</w:t>
-      </w:r>
-      <w:r>
-        <w:rPr>
-          <w:rFonts w:ascii="Times New Roman" w:hAnsi="Times New Roman" w:cs="Times New Roman" w:hint="eastAsia"/>
-          <w:sz w:val="24"/>
-          <w:szCs w:val="24"/>
+          <w:rFonts w:hint="eastAsia"/>
+        </w:rPr>
+        <w:t>就可以适应</w:t>
+      </w:r>
+      <w:proofErr w:type="gramStart"/>
+      <w:r>
+        <w:rPr>
+          <w:rFonts w:hint="eastAsia"/>
+        </w:rPr>
+        <w:t>不同位宽的</w:t>
+      </w:r>
+      <w:proofErr w:type="gramEnd"/>
+      <w:r>
+        <w:rPr>
+          <w:rFonts w:hint="eastAsia"/>
         </w:rPr>
         <w:t>输入数据</w:t>
       </w:r>
       <w:r>
-        <w:rPr>
-          <w:rFonts w:ascii="Times New Roman" w:hAnsi="Times New Roman" w:cs="Times New Roman"/>
-          <w:sz w:val="24"/>
-          <w:szCs w:val="24"/>
-        </w:rPr>
         <w:t>。</w:t>
       </w:r>
     </w:p>
@@ -709,55 +561,32 @@
           <w:ilvl w:val="0"/>
           <w:numId w:val="1"/>
         </w:numPr>
-        <w:spacing w:line="360" w:lineRule="auto"/>
         <w:ind w:firstLineChars="0"/>
-        <w:rPr>
-          <w:rFonts w:ascii="Times New Roman" w:hAnsi="Times New Roman" w:cs="Times New Roman"/>
-          <w:sz w:val="24"/>
-          <w:szCs w:val="24"/>
-        </w:rPr>
-      </w:pPr>
-      <w:r>
-        <w:rPr>
-          <w:rFonts w:ascii="Times New Roman" w:hAnsi="Times New Roman" w:cs="Times New Roman" w:hint="eastAsia"/>
-          <w:sz w:val="24"/>
-          <w:szCs w:val="24"/>
+      </w:pPr>
+      <w:r>
+        <w:rPr>
+          <w:rFonts w:hint="eastAsia"/>
         </w:rPr>
         <w:t>改进乘法器，降低乘法器资源消耗。由于蝶形运算电路中被乘数（旋转因子）都是固定的，因此对乘法器做特殊的优化</w:t>
       </w:r>
       <w:r>
         <w:rPr>
-          <w:rFonts w:ascii="Times New Roman" w:hAnsi="Times New Roman" w:cs="Times New Roman" w:hint="eastAsia"/>
-          <w:sz w:val="24"/>
-          <w:szCs w:val="24"/>
+          <w:rFonts w:hint="eastAsia"/>
         </w:rPr>
         <w:t>可以极大</w:t>
       </w:r>
       <w:r>
         <w:rPr>
-          <w:rFonts w:ascii="Times New Roman" w:hAnsi="Times New Roman" w:cs="Times New Roman" w:hint="eastAsia"/>
-          <w:sz w:val="24"/>
-          <w:szCs w:val="24"/>
+          <w:rFonts w:hint="eastAsia"/>
         </w:rPr>
         <w:t>的降低乘法器的资源开销。</w:t>
       </w:r>
     </w:p>
     <w:p>
       <w:pPr>
-        <w:widowControl/>
-        <w:jc w:val="left"/>
-        <w:rPr>
-          <w:rFonts w:ascii="Times New Roman" w:hAnsi="Times New Roman" w:cs="Times New Roman"/>
-          <w:sz w:val="24"/>
-          <w:szCs w:val="24"/>
-        </w:rPr>
-      </w:pPr>
-      <w:r>
-        <w:rPr>
-          <w:rFonts w:ascii="Times New Roman" w:hAnsi="Times New Roman" w:cs="Times New Roman"/>
-          <w:sz w:val="24"/>
-          <w:szCs w:val="24"/>
-        </w:rPr>
+        <w:ind w:firstLine="480"/>
+      </w:pPr>
+      <w:r>
         <w:br w:type="page"/>
       </w:r>
     </w:p>
@@ -768,19 +597,11 @@
           <w:ilvl w:val="0"/>
           <w:numId w:val="2"/>
         </w:numPr>
-        <w:spacing w:line="360" w:lineRule="auto"/>
         <w:ind w:firstLineChars="0"/>
-        <w:rPr>
-          <w:rFonts w:ascii="Times New Roman" w:hAnsi="Times New Roman" w:cs="Times New Roman"/>
-          <w:sz w:val="24"/>
-          <w:szCs w:val="24"/>
-        </w:rPr>
-      </w:pPr>
-      <w:r>
-        <w:rPr>
-          <w:rFonts w:ascii="Times New Roman" w:hAnsi="Times New Roman" w:cs="Times New Roman" w:hint="eastAsia"/>
-          <w:sz w:val="24"/>
-          <w:szCs w:val="24"/>
+      </w:pPr>
+      <w:r>
+        <w:rPr>
+          <w:rFonts w:hint="eastAsia"/>
         </w:rPr>
         <w:lastRenderedPageBreak/>
         <w:t>数据输入</w:t>
@@ -788,239 +609,271 @@
     </w:p>
     <w:p>
       <w:pPr>
-        <w:spacing w:line="360" w:lineRule="auto"/>
+        <w:ind w:firstLineChars="0" w:firstLine="0"/>
         <w:jc w:val="center"/>
+        <w:rPr>
+          <w:rFonts w:hint="eastAsia"/>
+        </w:rPr>
       </w:pPr>
       <w:r>
         <w:object w:dxaOrig="5291" w:dyaOrig="2060">
-          <v:shape id="_x0000_i1030" type="#_x0000_t75" style="width:264.55pt;height:103.1pt" o:ole="">
-            <v:imagedata r:id="rId11" o:title=""/>
+          <v:shape id="_x0000_i1025" type="#_x0000_t75" style="width:264.55pt;height:103.1pt" o:ole="">
+            <v:imagedata r:id="rId12" o:title=""/>
           </v:shape>
-          <o:OLEObject Type="Embed" ProgID="Visio.Drawing.11" ShapeID="_x0000_i1030" DrawAspect="Content" ObjectID="_1504274203" r:id="rId12"/>
+          <o:OLEObject Type="Embed" ProgID="Visio.Drawing.11" ShapeID="_x0000_i1025" DrawAspect="Content" ObjectID="_1504511175" r:id="rId13"/>
         </w:object>
       </w:r>
+      <w:bookmarkStart w:id="1" w:name="_Ref430763767"/>
     </w:p>
     <w:p>
       <w:pPr>
-        <w:spacing w:line="360" w:lineRule="auto"/>
+        <w:ind w:firstLineChars="0" w:firstLine="0"/>
         <w:jc w:val="center"/>
-        <w:rPr>
-          <w:rFonts w:ascii="Times New Roman" w:hAnsi="Times New Roman" w:cs="Times New Roman"/>
-          <w:sz w:val="24"/>
-          <w:szCs w:val="24"/>
-        </w:rPr>
-      </w:pPr>
-      <w:r>
-        <w:rPr>
-          <w:rFonts w:ascii="Times New Roman" w:hAnsi="Times New Roman" w:cs="Times New Roman" w:hint="eastAsia"/>
-          <w:sz w:val="24"/>
-          <w:szCs w:val="24"/>
+      </w:pPr>
+      <w:r>
+        <w:rPr>
+          <w:rFonts w:hint="eastAsia"/>
         </w:rPr>
         <w:t>图</w:t>
       </w:r>
       <w:r>
         <w:rPr>
-          <w:rFonts w:ascii="Times New Roman" w:hAnsi="Times New Roman" w:cs="Times New Roman" w:hint="eastAsia"/>
-          <w:sz w:val="24"/>
-          <w:szCs w:val="24"/>
-        </w:rPr>
-        <w:t xml:space="preserve">2.  </w:t>
-      </w:r>
-      <w:r>
-        <w:rPr>
-          <w:rFonts w:ascii="Times New Roman" w:hAnsi="Times New Roman" w:cs="Times New Roman" w:hint="eastAsia"/>
-          <w:sz w:val="24"/>
-          <w:szCs w:val="24"/>
-        </w:rPr>
-        <w:t>串行</w:t>
-      </w:r>
-      <w:r>
-        <w:rPr>
-          <w:rFonts w:ascii="Times New Roman" w:hAnsi="Times New Roman" w:cs="Times New Roman"/>
-          <w:sz w:val="24"/>
-          <w:szCs w:val="24"/>
-        </w:rPr>
-        <w:t>蝶形运算电路</w:t>
+          <w:rFonts w:hint="eastAsia"/>
+        </w:rPr>
+        <w:t xml:space="preserve"> </w:t>
+      </w:r>
+      <w:r>
+        <w:fldChar w:fldCharType="begin"/>
+      </w:r>
+      <w:r>
+        <w:instrText xml:space="preserve"> </w:instrText>
+      </w:r>
+      <w:r>
+        <w:rPr>
+          <w:rFonts w:hint="eastAsia"/>
+        </w:rPr>
+        <w:instrText xml:space="preserve">SEQ </w:instrText>
+      </w:r>
+      <w:r>
+        <w:rPr>
+          <w:rFonts w:hint="eastAsia"/>
+        </w:rPr>
+        <w:instrText>图</w:instrText>
+      </w:r>
+      <w:r>
+        <w:rPr>
+          <w:rFonts w:hint="eastAsia"/>
+        </w:rPr>
+        <w:instrText xml:space="preserve"> \* ARABIC</w:instrText>
+      </w:r>
+      <w:r>
+        <w:instrText xml:space="preserve"> </w:instrText>
+      </w:r>
+      <w:r>
+        <w:fldChar w:fldCharType="separate"/>
+      </w:r>
+      <w:r>
+        <w:rPr>
+          <w:noProof/>
+        </w:rPr>
+        <w:t>2</w:t>
+      </w:r>
+      <w:r>
+        <w:fldChar w:fldCharType="end"/>
+      </w:r>
+      <w:bookmarkEnd w:id="1"/>
+      <w:r>
+        <w:rPr>
+          <w:rFonts w:hint="eastAsia"/>
+        </w:rPr>
+        <w:t xml:space="preserve">. </w:t>
+      </w:r>
+      <w:r>
+        <w:rPr>
+          <w:rFonts w:hint="eastAsia"/>
+        </w:rPr>
+        <w:t>串行蝶形运算电路</w:t>
       </w:r>
     </w:p>
     <w:p>
       <w:pPr>
-        <w:spacing w:line="360" w:lineRule="auto"/>
-        <w:rPr>
-          <w:rFonts w:ascii="Times New Roman" w:hAnsi="Times New Roman" w:cs="Times New Roman" w:hint="eastAsia"/>
-          <w:sz w:val="24"/>
-          <w:szCs w:val="24"/>
-        </w:rPr>
-      </w:pPr>
-      <w:r>
-        <w:rPr>
-          <w:rFonts w:ascii="Times New Roman" w:hAnsi="Times New Roman" w:cs="Times New Roman" w:hint="eastAsia"/>
-          <w:sz w:val="24"/>
-          <w:szCs w:val="24"/>
-        </w:rPr>
-        <w:tab/>
-      </w:r>
-      <w:r>
-        <w:rPr>
-          <w:rFonts w:ascii="Times New Roman" w:hAnsi="Times New Roman" w:cs="Times New Roman" w:hint="eastAsia"/>
-          <w:sz w:val="24"/>
-          <w:szCs w:val="24"/>
+        <w:ind w:firstLine="480"/>
+      </w:pPr>
+      <w:r>
+        <w:rPr>
+          <w:rFonts w:hint="eastAsia"/>
         </w:rPr>
         <w:t>本设计</w:t>
       </w:r>
       <w:r>
         <w:rPr>
-          <w:rFonts w:ascii="Times New Roman" w:hAnsi="Times New Roman" w:cs="Times New Roman" w:hint="eastAsia"/>
-          <w:sz w:val="24"/>
-          <w:szCs w:val="24"/>
-        </w:rPr>
-        <w:t>输入数据为定点数，位宽为</w:t>
-      </w:r>
-      <w:r>
-        <w:rPr>
-          <w:rFonts w:ascii="Times New Roman" w:hAnsi="Times New Roman" w:cs="Times New Roman" w:hint="eastAsia"/>
-          <w:sz w:val="24"/>
-          <w:szCs w:val="24"/>
+          <w:rFonts w:hint="eastAsia"/>
+        </w:rPr>
+        <w:t>输入数据为定点数，</w:t>
+      </w:r>
+      <w:proofErr w:type="gramStart"/>
+      <w:r>
+        <w:rPr>
+          <w:rFonts w:hint="eastAsia"/>
+        </w:rPr>
+        <w:t>位宽为</w:t>
+      </w:r>
+      <w:proofErr w:type="gramEnd"/>
+      <w:r>
+        <w:rPr>
+          <w:rFonts w:hint="eastAsia"/>
         </w:rPr>
         <w:t>16</w:t>
       </w:r>
       <w:r>
         <w:rPr>
-          <w:rFonts w:ascii="Times New Roman" w:hAnsi="Times New Roman" w:cs="Times New Roman" w:hint="eastAsia"/>
-          <w:sz w:val="24"/>
-          <w:szCs w:val="24"/>
+          <w:rFonts w:hint="eastAsia"/>
         </w:rPr>
         <w:t>位</w:t>
       </w:r>
       <w:r>
         <w:rPr>
-          <w:rFonts w:ascii="Times New Roman" w:hAnsi="Times New Roman" w:cs="Times New Roman" w:hint="eastAsia"/>
-          <w:sz w:val="24"/>
-          <w:szCs w:val="24"/>
+          <w:rFonts w:hint="eastAsia"/>
         </w:rPr>
         <w:t>，输入方式为串行输入</w:t>
       </w:r>
       <w:r>
         <w:rPr>
-          <w:rFonts w:ascii="Times New Roman" w:hAnsi="Times New Roman" w:cs="Times New Roman" w:hint="eastAsia"/>
-          <w:sz w:val="24"/>
-          <w:szCs w:val="24"/>
+          <w:rFonts w:hint="eastAsia"/>
         </w:rPr>
         <w:t>。</w:t>
       </w:r>
       <w:r>
         <w:rPr>
-          <w:rFonts w:ascii="Times New Roman" w:hAnsi="Times New Roman" w:cs="Times New Roman" w:hint="eastAsia"/>
-          <w:sz w:val="24"/>
-          <w:szCs w:val="24"/>
-        </w:rPr>
-        <w:t>如图</w:t>
-      </w:r>
-      <w:r>
-        <w:rPr>
-          <w:rFonts w:ascii="Times New Roman" w:hAnsi="Times New Roman" w:cs="Times New Roman" w:hint="eastAsia"/>
-          <w:sz w:val="24"/>
-          <w:szCs w:val="24"/>
-        </w:rPr>
+          <w:rFonts w:hint="eastAsia"/>
+        </w:rPr>
+        <w:t>如</w:t>
+      </w:r>
+      <w:r>
+        <w:fldChar w:fldCharType="begin"/>
+      </w:r>
+      <w:r>
+        <w:instrText xml:space="preserve"> </w:instrText>
+      </w:r>
+      <w:r>
+        <w:rPr>
+          <w:rFonts w:hint="eastAsia"/>
+        </w:rPr>
+        <w:instrText>REF _Ref430763767 \h</w:instrText>
+      </w:r>
+      <w:r>
+        <w:instrText xml:space="preserve"> </w:instrText>
+      </w:r>
+      <w:r>
+        <w:instrText xml:space="preserve"> \* MERGEFORMAT </w:instrText>
+      </w:r>
+      <w:r>
+        <w:fldChar w:fldCharType="separate"/>
+      </w:r>
+      <w:r>
+        <w:rPr>
+          <w:rFonts w:hint="eastAsia"/>
+        </w:rPr>
+        <w:t>图</w:t>
+      </w:r>
+      <w:r>
+        <w:rPr>
+          <w:rFonts w:hint="eastAsia"/>
+        </w:rPr>
+        <w:t xml:space="preserve"> </w:t>
+      </w:r>
+      <w:r>
         <w:t>2</w:t>
       </w:r>
       <w:r>
-        <w:rPr>
-          <w:rFonts w:ascii="Times New Roman" w:hAnsi="Times New Roman" w:cs="Times New Roman" w:hint="eastAsia"/>
-          <w:sz w:val="24"/>
-          <w:szCs w:val="24"/>
-        </w:rPr>
-        <w:t>所示，串行的蝶形运算电路串行地</w:t>
-      </w:r>
-      <w:r>
-        <w:rPr>
-          <w:rFonts w:ascii="Times New Roman" w:hAnsi="Times New Roman" w:cs="Times New Roman" w:hint="eastAsia"/>
-          <w:sz w:val="24"/>
-          <w:szCs w:val="24"/>
+        <w:fldChar w:fldCharType="end"/>
+      </w:r>
+      <w:r>
+        <w:rPr>
+          <w:rFonts w:hint="eastAsia"/>
+        </w:rPr>
+        <w:t>所示，串行的蝶形运算电路</w:t>
+      </w:r>
+      <w:proofErr w:type="gramStart"/>
+      <w:r>
+        <w:rPr>
+          <w:rFonts w:hint="eastAsia"/>
+        </w:rPr>
+        <w:t>串行地</w:t>
+      </w:r>
+      <w:proofErr w:type="gramEnd"/>
+      <w:r>
+        <w:rPr>
+          <w:rFonts w:hint="eastAsia"/>
         </w:rPr>
         <w:t>输入和输出数据，可以在</w:t>
       </w:r>
       <w:r>
         <w:rPr>
-          <w:rFonts w:ascii="Times New Roman" w:hAnsi="Times New Roman" w:cs="Times New Roman" w:hint="eastAsia"/>
-          <w:sz w:val="24"/>
-          <w:szCs w:val="24"/>
+          <w:rFonts w:hint="eastAsia"/>
         </w:rPr>
         <w:t>只更改时序</w:t>
       </w:r>
       <w:r>
         <w:rPr>
-          <w:rFonts w:ascii="Times New Roman" w:hAnsi="Times New Roman" w:cs="Times New Roman" w:hint="eastAsia"/>
-          <w:sz w:val="24"/>
-          <w:szCs w:val="24"/>
+          <w:rFonts w:hint="eastAsia"/>
         </w:rPr>
         <w:t>的情况下适应</w:t>
       </w:r>
-      <w:r>
-        <w:rPr>
-          <w:rFonts w:ascii="Times New Roman" w:hAnsi="Times New Roman" w:cs="Times New Roman" w:hint="eastAsia"/>
-          <w:sz w:val="24"/>
-          <w:szCs w:val="24"/>
+      <w:proofErr w:type="gramStart"/>
+      <w:r>
+        <w:rPr>
+          <w:rFonts w:hint="eastAsia"/>
         </w:rPr>
         <w:t>不同</w:t>
       </w:r>
       <w:r>
         <w:rPr>
-          <w:rFonts w:ascii="Times New Roman" w:hAnsi="Times New Roman" w:cs="Times New Roman" w:hint="eastAsia"/>
-          <w:sz w:val="24"/>
-          <w:szCs w:val="24"/>
-        </w:rPr>
-        <w:t>位宽的数据输入</w:t>
-      </w:r>
-      <w:r>
-        <w:rPr>
-          <w:rFonts w:ascii="Times New Roman" w:hAnsi="Times New Roman" w:cs="Times New Roman" w:hint="eastAsia"/>
-          <w:sz w:val="24"/>
-          <w:szCs w:val="24"/>
+          <w:rFonts w:hint="eastAsia"/>
+        </w:rPr>
+        <w:t>位宽的</w:t>
+      </w:r>
+      <w:proofErr w:type="gramEnd"/>
+      <w:r>
+        <w:rPr>
+          <w:rFonts w:hint="eastAsia"/>
+        </w:rPr>
+        <w:t>数据输入</w:t>
+      </w:r>
+      <w:r>
+        <w:rPr>
+          <w:rFonts w:hint="eastAsia"/>
         </w:rPr>
         <w:t>。另外，由于只需要处理单比特运算，所以</w:t>
       </w:r>
       <w:r>
         <w:rPr>
-          <w:rFonts w:ascii="Times New Roman" w:hAnsi="Times New Roman" w:cs="Times New Roman" w:hint="eastAsia"/>
-          <w:sz w:val="24"/>
-          <w:szCs w:val="24"/>
+          <w:rFonts w:hint="eastAsia"/>
         </w:rPr>
         <w:t>串行的蝶形运算</w:t>
       </w:r>
       <w:r>
         <w:rPr>
-          <w:rFonts w:ascii="Times New Roman" w:hAnsi="Times New Roman" w:cs="Times New Roman" w:hint="eastAsia"/>
-          <w:sz w:val="24"/>
-          <w:szCs w:val="24"/>
+          <w:rFonts w:hint="eastAsia"/>
         </w:rPr>
         <w:t>电路中只需要</w:t>
       </w:r>
       <w:r>
         <w:rPr>
-          <w:rFonts w:ascii="Times New Roman" w:hAnsi="Times New Roman" w:cs="Times New Roman" w:hint="eastAsia"/>
-          <w:sz w:val="24"/>
-          <w:szCs w:val="24"/>
+          <w:rFonts w:hint="eastAsia"/>
         </w:rPr>
         <w:t>1bit</w:t>
       </w:r>
       <w:r>
         <w:rPr>
-          <w:rFonts w:ascii="Times New Roman" w:hAnsi="Times New Roman" w:cs="Times New Roman" w:hint="eastAsia"/>
-          <w:sz w:val="24"/>
-          <w:szCs w:val="24"/>
+          <w:rFonts w:hint="eastAsia"/>
         </w:rPr>
         <w:t>的加法器。</w:t>
       </w:r>
     </w:p>
     <w:p>
       <w:pPr>
-        <w:spacing w:line="360" w:lineRule="auto"/>
-        <w:rPr>
-          <w:rFonts w:ascii="Times New Roman" w:hAnsi="Times New Roman" w:cs="Times New Roman"/>
-          <w:sz w:val="24"/>
-          <w:szCs w:val="24"/>
-        </w:rPr>
+        <w:ind w:firstLine="480"/>
       </w:pPr>
     </w:p>
     <w:p>
@@ -1030,54 +883,34 @@
           <w:ilvl w:val="0"/>
           <w:numId w:val="2"/>
         </w:numPr>
-        <w:spacing w:line="360" w:lineRule="auto"/>
         <w:ind w:firstLineChars="0"/>
-        <w:rPr>
-          <w:rFonts w:ascii="Times New Roman" w:hAnsi="Times New Roman" w:cs="Times New Roman"/>
-          <w:sz w:val="24"/>
-          <w:szCs w:val="24"/>
-        </w:rPr>
-      </w:pPr>
-      <w:r>
-        <w:rPr>
-          <w:rFonts w:ascii="Times New Roman" w:hAnsi="Times New Roman" w:cs="Times New Roman" w:hint="eastAsia"/>
-          <w:sz w:val="24"/>
-          <w:szCs w:val="24"/>
+      </w:pPr>
+      <w:r>
+        <w:rPr>
+          <w:rFonts w:hint="eastAsia"/>
         </w:rPr>
         <w:t>乘法器的优化</w:t>
       </w:r>
     </w:p>
     <w:p>
       <w:pPr>
-        <w:spacing w:line="360" w:lineRule="auto"/>
-        <w:ind w:firstLine="420"/>
-        <w:rPr>
-          <w:rFonts w:ascii="Times New Roman" w:hAnsi="Times New Roman" w:cs="Times New Roman"/>
-          <w:sz w:val="24"/>
-          <w:szCs w:val="24"/>
-        </w:rPr>
-      </w:pPr>
-      <w:r>
-        <w:rPr>
-          <w:rFonts w:ascii="Times New Roman" w:hAnsi="Times New Roman" w:cs="Times New Roman" w:hint="eastAsia"/>
-          <w:sz w:val="24"/>
-          <w:szCs w:val="24"/>
+        <w:ind w:firstLine="480"/>
+      </w:pPr>
+      <w:r>
+        <w:rPr>
+          <w:rFonts w:hint="eastAsia"/>
         </w:rPr>
         <w:t>在</w:t>
       </w:r>
       <w:r>
         <w:rPr>
-          <w:rFonts w:ascii="Times New Roman" w:hAnsi="Times New Roman" w:cs="Times New Roman" w:hint="eastAsia"/>
-          <w:sz w:val="24"/>
-          <w:szCs w:val="24"/>
+          <w:rFonts w:hint="eastAsia"/>
         </w:rPr>
         <w:t>FFT</w:t>
       </w:r>
       <w:r>
         <w:rPr>
-          <w:rFonts w:ascii="Times New Roman" w:hAnsi="Times New Roman" w:cs="Times New Roman" w:hint="eastAsia"/>
-          <w:sz w:val="24"/>
-          <w:szCs w:val="24"/>
+          <w:rFonts w:hint="eastAsia"/>
         </w:rPr>
         <w:t>运算中，由于被乘数（旋转因子</w:t>
       </w:r>
@@ -1086,120 +919,125 @@
           <w:position w:val="-12"/>
         </w:rPr>
         <w:object w:dxaOrig="420" w:dyaOrig="380">
-          <v:shape id="_x0000_i1027" type="#_x0000_t75" style="width:21.25pt;height:19.1pt" o:ole="">
-            <v:imagedata r:id="rId13" o:title=""/>
+          <v:shape id="_x0000_i1026" type="#_x0000_t75" style="width:21.25pt;height:19.1pt" o:ole="">
+            <v:imagedata r:id="rId14" o:title=""/>
           </v:shape>
-          <o:OLEObject Type="Embed" ProgID="Equation.DSMT4" ShapeID="_x0000_i1027" DrawAspect="Content" ObjectID="_1504274204" r:id="rId14"/>
+          <o:OLEObject Type="Embed" ProgID="Equation.DSMT4" ShapeID="_x0000_i1026" DrawAspect="Content" ObjectID="_1504511176" r:id="rId15"/>
         </w:object>
       </w:r>
       <w:r>
         <w:rPr>
-          <w:rFonts w:ascii="Times New Roman" w:hAnsi="Times New Roman" w:cs="Times New Roman" w:hint="eastAsia"/>
-          <w:sz w:val="24"/>
-          <w:szCs w:val="24"/>
+          <w:rFonts w:hint="eastAsia"/>
         </w:rPr>
         <w:t>）在设计电路时就已经固定，所以可以</w:t>
       </w:r>
       <w:r>
         <w:rPr>
-          <w:rFonts w:ascii="Times New Roman" w:hAnsi="Times New Roman" w:cs="Times New Roman" w:hint="eastAsia"/>
-          <w:sz w:val="24"/>
-          <w:szCs w:val="24"/>
+          <w:rFonts w:hint="eastAsia"/>
         </w:rPr>
         <w:t>对乘法器作特殊优化以降低乘法器的硬件复杂度。</w:t>
       </w:r>
     </w:p>
     <w:p>
       <w:pPr>
-        <w:spacing w:line="360" w:lineRule="auto"/>
-        <w:ind w:firstLine="420"/>
-        <w:rPr>
-          <w:rFonts w:ascii="Times New Roman" w:hAnsi="Times New Roman" w:cs="Times New Roman"/>
-          <w:sz w:val="24"/>
-          <w:szCs w:val="24"/>
-        </w:rPr>
-      </w:pPr>
-      <w:r>
-        <w:rPr>
-          <w:rFonts w:ascii="Times New Roman" w:hAnsi="Times New Roman" w:cs="Times New Roman" w:hint="eastAsia"/>
-          <w:sz w:val="24"/>
-          <w:szCs w:val="24"/>
+        <w:ind w:firstLine="480"/>
+      </w:pPr>
+      <w:r>
+        <w:rPr>
+          <w:rFonts w:hint="eastAsia"/>
         </w:rPr>
         <w:t>乘法器采用移位相加乘法器</w:t>
       </w:r>
       <w:r>
         <w:rPr>
-          <w:rFonts w:ascii="Times New Roman" w:hAnsi="Times New Roman" w:cs="Times New Roman" w:hint="eastAsia"/>
-          <w:sz w:val="24"/>
-          <w:szCs w:val="24"/>
+          <w:rFonts w:hint="eastAsia"/>
         </w:rPr>
         <w:t>，</w:t>
       </w:r>
       <w:r>
         <w:rPr>
-          <w:rFonts w:ascii="Times New Roman" w:hAnsi="Times New Roman" w:cs="Times New Roman" w:hint="eastAsia"/>
-          <w:sz w:val="24"/>
-          <w:szCs w:val="24"/>
+          <w:rFonts w:hint="eastAsia"/>
         </w:rPr>
         <w:t>移位乘法器的原理同手算乘法相同，</w:t>
       </w:r>
       <w:r>
         <w:rPr>
-          <w:rFonts w:ascii="Times New Roman" w:hAnsi="Times New Roman" w:cs="Times New Roman" w:hint="eastAsia"/>
-          <w:sz w:val="24"/>
-          <w:szCs w:val="24"/>
-        </w:rPr>
-        <w:t>如图</w:t>
-      </w:r>
-      <w:r>
-        <w:rPr>
-          <w:rFonts w:ascii="Times New Roman" w:hAnsi="Times New Roman" w:cs="Times New Roman" w:hint="eastAsia"/>
-          <w:sz w:val="24"/>
-          <w:szCs w:val="24"/>
-        </w:rPr>
+          <w:rFonts w:hint="eastAsia"/>
+        </w:rPr>
+        <w:t>如</w:t>
+      </w:r>
+      <w:r>
+        <w:fldChar w:fldCharType="begin"/>
+      </w:r>
+      <w:r>
+        <w:instrText xml:space="preserve"> </w:instrText>
+      </w:r>
+      <w:r>
+        <w:rPr>
+          <w:rFonts w:hint="eastAsia"/>
+        </w:rPr>
+        <w:instrText>REF _Ref430763821 \h</w:instrText>
+      </w:r>
+      <w:r>
+        <w:instrText xml:space="preserve"> </w:instrText>
+      </w:r>
+      <w:r>
+        <w:instrText xml:space="preserve"> \* MERGEFORMAT </w:instrText>
+      </w:r>
+      <w:r>
+        <w:fldChar w:fldCharType="separate"/>
+      </w:r>
+      <w:r>
+        <w:rPr>
+          <w:rFonts w:hint="eastAsia"/>
+        </w:rPr>
+        <w:t>图</w:t>
+      </w:r>
+      <w:r>
+        <w:rPr>
+          <w:rFonts w:hint="eastAsia"/>
+        </w:rPr>
+        <w:t xml:space="preserve"> </w:t>
+      </w:r>
+      <w:r>
         <w:t>3</w:t>
       </w:r>
       <w:r>
-        <w:rPr>
-          <w:rFonts w:ascii="Times New Roman" w:hAnsi="Times New Roman" w:cs="Times New Roman" w:hint="eastAsia"/>
-          <w:sz w:val="24"/>
-          <w:szCs w:val="24"/>
+        <w:fldChar w:fldCharType="end"/>
+      </w:r>
+      <w:r>
+        <w:rPr>
+          <w:rFonts w:hint="eastAsia"/>
         </w:rPr>
         <w:t>所示</w:t>
       </w:r>
       <w:r>
         <w:rPr>
-          <w:rFonts w:ascii="Times New Roman" w:hAnsi="Times New Roman" w:cs="Times New Roman" w:hint="eastAsia"/>
-          <w:sz w:val="24"/>
-          <w:szCs w:val="24"/>
+          <w:rFonts w:hint="eastAsia"/>
         </w:rPr>
         <w:t>。可以知道，在被乘数固定的情况下，乘法器可以只实现部分的加法运算，即被乘数非零位对应的加法运算，达到降低乘法器硬件复杂度的效果。</w:t>
       </w:r>
     </w:p>
     <w:p>
       <w:pPr>
-        <w:spacing w:line="360" w:lineRule="auto"/>
-        <w:ind w:left="1260" w:firstLine="420"/>
+        <w:ind w:firstLine="480"/>
+        <w:jc w:val="center"/>
       </w:pPr>
       <w:r>
         <w:object w:dxaOrig="5865" w:dyaOrig="3374">
-          <v:shape id="_x0000_i1028" type="#_x0000_t75" style="width:292.9pt;height:169.1pt" o:ole="">
-            <v:imagedata r:id="rId15" o:title=""/>
+          <v:shape id="_x0000_i1027" type="#_x0000_t75" style="width:292.9pt;height:169.1pt" o:ole="">
+            <v:imagedata r:id="rId16" o:title=""/>
           </v:shape>
-          <o:OLEObject Type="Embed" ProgID="Visio.Drawing.11" ShapeID="_x0000_i1028" DrawAspect="Content" ObjectID="_1504274205" r:id="rId16"/>
+          <o:OLEObject Type="Embed" ProgID="Visio.Drawing.11" ShapeID="_x0000_i1027" DrawAspect="Content" ObjectID="_1504511177" r:id="rId17"/>
         </w:object>
       </w:r>
     </w:p>
     <w:p>
       <w:pPr>
-        <w:spacing w:line="360" w:lineRule="auto"/>
-        <w:jc w:val="center"/>
-        <w:rPr>
-          <w:rFonts w:ascii="Times New Roman" w:hAnsi="Times New Roman" w:cs="Times New Roman"/>
-          <w:sz w:val="24"/>
-          <w:szCs w:val="24"/>
-        </w:rPr>
-      </w:pPr>
+        <w:pStyle w:val="aa"/>
+        <w:ind w:firstLine="480"/>
+      </w:pPr>
+      <w:bookmarkStart w:id="2" w:name="_Ref430763821"/>
       <w:r>
         <w:rPr>
           <w:rFonts w:hint="eastAsia"/>
@@ -1210,7 +1048,53 @@
         <w:rPr>
           <w:rFonts w:hint="eastAsia"/>
         </w:rPr>
-        <w:t xml:space="preserve">3. </w:t>
+        <w:t xml:space="preserve"> </w:t>
+      </w:r>
+      <w:r>
+        <w:fldChar w:fldCharType="begin"/>
+      </w:r>
+      <w:r>
+        <w:instrText xml:space="preserve"> </w:instrText>
+      </w:r>
+      <w:r>
+        <w:rPr>
+          <w:rFonts w:hint="eastAsia"/>
+        </w:rPr>
+        <w:instrText xml:space="preserve">SEQ </w:instrText>
+      </w:r>
+      <w:r>
+        <w:rPr>
+          <w:rFonts w:hint="eastAsia"/>
+        </w:rPr>
+        <w:instrText>图</w:instrText>
+      </w:r>
+      <w:r>
+        <w:rPr>
+          <w:rFonts w:hint="eastAsia"/>
+        </w:rPr>
+        <w:instrText xml:space="preserve"> \* ARABIC</w:instrText>
+      </w:r>
+      <w:r>
+        <w:instrText xml:space="preserve"> </w:instrText>
+      </w:r>
+      <w:r>
+        <w:fldChar w:fldCharType="separate"/>
+      </w:r>
+      <w:r>
+        <w:rPr>
+          <w:noProof/>
+        </w:rPr>
+        <w:t>3</w:t>
+      </w:r>
+      <w:r>
+        <w:fldChar w:fldCharType="end"/>
+      </w:r>
+      <w:bookmarkEnd w:id="2"/>
+      <w:r>
+        <w:rPr>
+          <w:rFonts w:hint="eastAsia"/>
+        </w:rPr>
+        <w:t xml:space="preserve">. </w:t>
       </w:r>
       <w:r>
         <w:rPr>
@@ -1221,455 +1105,271 @@
     </w:p>
     <w:p>
       <w:pPr>
-        <w:spacing w:line="360" w:lineRule="auto"/>
-        <w:ind w:firstLineChars="200" w:firstLine="480"/>
-        <w:rPr>
-          <w:rFonts w:ascii="Times New Roman" w:hAnsi="Times New Roman" w:cs="Times New Roman"/>
-          <w:sz w:val="24"/>
-          <w:szCs w:val="24"/>
-        </w:rPr>
-      </w:pPr>
-      <w:r>
-        <w:rPr>
-          <w:rFonts w:ascii="Times New Roman" w:hAnsi="Times New Roman" w:cs="Times New Roman" w:hint="eastAsia"/>
-          <w:sz w:val="24"/>
-          <w:szCs w:val="24"/>
+        <w:ind w:firstLine="480"/>
+      </w:pPr>
+      <w:r>
+        <w:rPr>
+          <w:rFonts w:hint="eastAsia"/>
         </w:rPr>
         <w:t>乘法器的硬件复杂度与被乘数非零位的长度正相关，为了使被乘数的非零位长度达到</w:t>
       </w:r>
       <w:r>
         <w:rPr>
-          <w:rFonts w:ascii="Times New Roman" w:hAnsi="Times New Roman" w:cs="Times New Roman" w:hint="eastAsia"/>
-          <w:sz w:val="24"/>
-          <w:szCs w:val="24"/>
+          <w:rFonts w:hint="eastAsia"/>
         </w:rPr>
         <w:t>最短，被乘数采用正则</w:t>
       </w:r>
       <w:r>
-        <w:rPr>
-          <w:rFonts w:ascii="Times New Roman" w:hAnsi="Times New Roman" w:cs="Times New Roman"/>
-          <w:sz w:val="24"/>
-          <w:szCs w:val="24"/>
-        </w:rPr>
         <w:t>有符号数</w:t>
       </w:r>
       <w:r>
         <w:rPr>
-          <w:rFonts w:ascii="Times New Roman" w:hAnsi="Times New Roman" w:cs="Times New Roman" w:hint="eastAsia"/>
-          <w:sz w:val="24"/>
-          <w:szCs w:val="24"/>
+          <w:rFonts w:hint="eastAsia"/>
         </w:rPr>
         <w:t>表示。</w:t>
       </w:r>
     </w:p>
     <w:p>
       <w:pPr>
-        <w:spacing w:line="360" w:lineRule="auto"/>
-        <w:ind w:firstLineChars="200" w:firstLine="480"/>
-        <w:rPr>
-          <w:rFonts w:ascii="Times New Roman" w:hAnsi="Times New Roman" w:cs="Times New Roman" w:hint="eastAsia"/>
-          <w:sz w:val="24"/>
-          <w:szCs w:val="24"/>
-        </w:rPr>
-      </w:pPr>
-      <w:r>
-        <w:rPr>
-          <w:rFonts w:ascii="Times New Roman" w:hAnsi="Times New Roman" w:cs="Times New Roman" w:hint="eastAsia"/>
-          <w:sz w:val="24"/>
-          <w:szCs w:val="24"/>
+        <w:ind w:firstLine="480"/>
+      </w:pPr>
+      <w:r>
+        <w:rPr>
+          <w:rFonts w:hint="eastAsia"/>
         </w:rPr>
         <w:t>正则</w:t>
       </w:r>
       <w:r>
-        <w:rPr>
-          <w:rFonts w:ascii="Times New Roman" w:hAnsi="Times New Roman" w:cs="Times New Roman"/>
-          <w:sz w:val="24"/>
-          <w:szCs w:val="24"/>
-        </w:rPr>
         <w:t>有符号数（</w:t>
       </w:r>
       <w:r>
         <w:rPr>
-          <w:rFonts w:ascii="Times New Roman" w:hAnsi="Times New Roman" w:cs="Times New Roman" w:hint="eastAsia"/>
-          <w:sz w:val="24"/>
-          <w:szCs w:val="24"/>
+          <w:rFonts w:hint="eastAsia"/>
         </w:rPr>
         <w:t>canonic</w:t>
       </w:r>
       <w:r>
-        <w:rPr>
-          <w:rFonts w:ascii="Times New Roman" w:hAnsi="Times New Roman" w:cs="Times New Roman"/>
-          <w:sz w:val="24"/>
-          <w:szCs w:val="24"/>
-        </w:rPr>
         <w:t xml:space="preserve"> signed digit</w:t>
       </w:r>
       <w:r>
         <w:rPr>
-          <w:rFonts w:ascii="Times New Roman" w:hAnsi="Times New Roman" w:cs="Times New Roman" w:hint="eastAsia"/>
-          <w:sz w:val="24"/>
-          <w:szCs w:val="24"/>
+          <w:rFonts w:hint="eastAsia"/>
         </w:rPr>
         <w:t>, CSD</w:t>
       </w:r>
       <w:r>
-        <w:rPr>
-          <w:rFonts w:ascii="Times New Roman" w:hAnsi="Times New Roman" w:cs="Times New Roman"/>
-          <w:sz w:val="24"/>
-          <w:szCs w:val="24"/>
-        </w:rPr>
         <w:t>）</w:t>
       </w:r>
       <w:r>
         <w:rPr>
-          <w:rFonts w:ascii="Times New Roman" w:hAnsi="Times New Roman" w:cs="Times New Roman" w:hint="eastAsia"/>
-          <w:sz w:val="24"/>
-          <w:szCs w:val="24"/>
+          <w:rFonts w:hint="eastAsia"/>
         </w:rPr>
         <w:t>与</w:t>
       </w:r>
       <w:r>
-        <w:rPr>
-          <w:rFonts w:ascii="Times New Roman" w:hAnsi="Times New Roman" w:cs="Times New Roman"/>
-          <w:sz w:val="24"/>
-          <w:szCs w:val="24"/>
-        </w:rPr>
         <w:t>二进制补码相似，</w:t>
       </w:r>
       <w:r>
         <w:rPr>
-          <w:rFonts w:ascii="Times New Roman" w:hAnsi="Times New Roman" w:cs="Times New Roman" w:hint="eastAsia"/>
-          <w:sz w:val="24"/>
-          <w:szCs w:val="24"/>
+          <w:rFonts w:hint="eastAsia"/>
         </w:rPr>
         <w:t>也</w:t>
       </w:r>
       <w:r>
-        <w:rPr>
-          <w:rFonts w:ascii="Times New Roman" w:hAnsi="Times New Roman" w:cs="Times New Roman"/>
-          <w:sz w:val="24"/>
-          <w:szCs w:val="24"/>
-        </w:rPr>
         <w:t>是一种</w:t>
       </w:r>
       <w:r>
         <w:rPr>
-          <w:rFonts w:ascii="Times New Roman" w:hAnsi="Times New Roman" w:cs="Times New Roman" w:hint="eastAsia"/>
-          <w:sz w:val="24"/>
-          <w:szCs w:val="24"/>
+          <w:rFonts w:hint="eastAsia"/>
         </w:rPr>
         <w:t>权</w:t>
       </w:r>
       <w:r>
         <w:rPr>
-          <w:rFonts w:ascii="Times New Roman" w:hAnsi="Times New Roman" w:cs="Times New Roman" w:hint="eastAsia"/>
-          <w:sz w:val="24"/>
-          <w:szCs w:val="24"/>
+          <w:rFonts w:hint="eastAsia"/>
         </w:rPr>
         <w:lastRenderedPageBreak/>
         <w:t>重码</w:t>
       </w:r>
       <w:r>
-        <w:rPr>
-          <w:rFonts w:ascii="Times New Roman" w:hAnsi="Times New Roman" w:cs="Times New Roman"/>
-          <w:sz w:val="24"/>
-          <w:szCs w:val="24"/>
-        </w:rPr>
         <w:t>。</w:t>
       </w:r>
       <w:r>
         <w:rPr>
-          <w:rFonts w:ascii="Times New Roman" w:hAnsi="Times New Roman" w:cs="Times New Roman" w:hint="eastAsia"/>
-          <w:sz w:val="24"/>
-          <w:szCs w:val="24"/>
+          <w:rFonts w:hint="eastAsia"/>
         </w:rPr>
         <w:t>不同</w:t>
       </w:r>
       <w:r>
         <w:rPr>
-          <w:rFonts w:ascii="Times New Roman" w:hAnsi="Times New Roman" w:cs="Times New Roman" w:hint="eastAsia"/>
-          <w:sz w:val="24"/>
-          <w:szCs w:val="24"/>
+          <w:rFonts w:hint="eastAsia"/>
         </w:rPr>
         <w:t>的</w:t>
       </w:r>
       <w:r>
-        <w:rPr>
-          <w:rFonts w:ascii="Times New Roman" w:hAnsi="Times New Roman" w:cs="Times New Roman"/>
-          <w:sz w:val="24"/>
-          <w:szCs w:val="24"/>
-        </w:rPr>
         <w:t>是二进制</w:t>
       </w:r>
       <w:r>
-        <w:rPr>
-          <w:rFonts w:ascii="Times New Roman" w:hAnsi="Times New Roman" w:cs="Times New Roman"/>
-          <w:sz w:val="24"/>
-          <w:szCs w:val="24"/>
-        </w:rPr>
         <w:t>补码每个位</w:t>
       </w:r>
       <w:r>
         <w:rPr>
-          <w:rFonts w:ascii="Times New Roman" w:hAnsi="Times New Roman" w:cs="Times New Roman" w:hint="eastAsia"/>
-          <w:sz w:val="24"/>
-          <w:szCs w:val="24"/>
+          <w:rFonts w:hint="eastAsia"/>
         </w:rPr>
         <w:t>或是</w:t>
       </w:r>
       <w:r>
         <w:rPr>
-          <w:rFonts w:ascii="Times New Roman" w:hAnsi="Times New Roman" w:cs="Times New Roman" w:hint="eastAsia"/>
-          <w:sz w:val="24"/>
-          <w:szCs w:val="24"/>
+          <w:rFonts w:hint="eastAsia"/>
         </w:rPr>
         <w:t>0</w:t>
       </w:r>
       <w:r>
         <w:rPr>
-          <w:rFonts w:ascii="Times New Roman" w:hAnsi="Times New Roman" w:cs="Times New Roman" w:hint="eastAsia"/>
-          <w:sz w:val="24"/>
-          <w:szCs w:val="24"/>
+          <w:rFonts w:hint="eastAsia"/>
         </w:rPr>
         <w:t>或</w:t>
       </w:r>
       <w:r>
         <w:rPr>
-          <w:rFonts w:ascii="Times New Roman" w:hAnsi="Times New Roman" w:cs="Times New Roman" w:hint="eastAsia"/>
-          <w:sz w:val="24"/>
-          <w:szCs w:val="24"/>
+          <w:rFonts w:hint="eastAsia"/>
         </w:rPr>
         <w:t>是</w:t>
       </w:r>
       <w:r>
         <w:rPr>
-          <w:rFonts w:ascii="Times New Roman" w:hAnsi="Times New Roman" w:cs="Times New Roman" w:hint="eastAsia"/>
-          <w:sz w:val="24"/>
-          <w:szCs w:val="24"/>
+          <w:rFonts w:hint="eastAsia"/>
         </w:rPr>
         <w:t>1</w:t>
       </w:r>
       <w:r>
         <w:rPr>
-          <w:rFonts w:ascii="Times New Roman" w:hAnsi="Times New Roman" w:cs="Times New Roman" w:hint="eastAsia"/>
-          <w:sz w:val="24"/>
-          <w:szCs w:val="24"/>
+          <w:rFonts w:hint="eastAsia"/>
         </w:rPr>
         <w:t>，</w:t>
       </w:r>
       <w:r>
-        <w:rPr>
-          <w:rFonts w:ascii="Times New Roman" w:hAnsi="Times New Roman" w:cs="Times New Roman"/>
-          <w:sz w:val="24"/>
-          <w:szCs w:val="24"/>
-        </w:rPr>
         <w:t>而</w:t>
       </w:r>
       <w:r>
-        <w:rPr>
-          <w:rFonts w:ascii="Times New Roman" w:hAnsi="Times New Roman" w:cs="Times New Roman"/>
-          <w:sz w:val="24"/>
-          <w:szCs w:val="24"/>
-        </w:rPr>
         <w:t>CSD</w:t>
       </w:r>
       <w:r>
-        <w:rPr>
-          <w:rFonts w:ascii="Times New Roman" w:hAnsi="Times New Roman" w:cs="Times New Roman"/>
-          <w:sz w:val="24"/>
-          <w:szCs w:val="24"/>
-        </w:rPr>
         <w:t>数</w:t>
       </w:r>
       <w:r>
         <w:rPr>
-          <w:rFonts w:ascii="Times New Roman" w:hAnsi="Times New Roman" w:cs="Times New Roman" w:hint="eastAsia"/>
-          <w:sz w:val="24"/>
-          <w:szCs w:val="24"/>
+          <w:rFonts w:hint="eastAsia"/>
         </w:rPr>
         <w:t>扩充为</w:t>
       </w:r>
       <w:r>
-        <w:rPr>
-          <w:rFonts w:ascii="Times New Roman" w:hAnsi="Times New Roman" w:cs="Times New Roman"/>
-          <w:sz w:val="24"/>
-          <w:szCs w:val="24"/>
-        </w:rPr>
         <w:t>{-1</w:t>
       </w:r>
       <w:r>
         <w:rPr>
-          <w:rFonts w:ascii="Times New Roman" w:hAnsi="Times New Roman" w:cs="Times New Roman" w:hint="eastAsia"/>
-          <w:sz w:val="24"/>
-          <w:szCs w:val="24"/>
+          <w:rFonts w:hint="eastAsia"/>
         </w:rPr>
         <w:t>,0,1</w:t>
       </w:r>
       <w:r>
-        <w:rPr>
-          <w:rFonts w:ascii="Times New Roman" w:hAnsi="Times New Roman" w:cs="Times New Roman"/>
-          <w:sz w:val="24"/>
-          <w:szCs w:val="24"/>
-        </w:rPr>
         <w:t>}</w:t>
       </w:r>
       <w:r>
         <w:rPr>
-          <w:rFonts w:ascii="Times New Roman" w:hAnsi="Times New Roman" w:cs="Times New Roman" w:hint="eastAsia"/>
-          <w:sz w:val="24"/>
-          <w:szCs w:val="24"/>
+          <w:rFonts w:hint="eastAsia"/>
         </w:rPr>
         <w:t>。</w:t>
       </w:r>
       <w:r>
         <w:rPr>
-          <w:rFonts w:ascii="Times New Roman" w:hAnsi="Times New Roman" w:cs="Times New Roman" w:hint="eastAsia"/>
-          <w:sz w:val="24"/>
-          <w:szCs w:val="24"/>
+          <w:rFonts w:hint="eastAsia"/>
         </w:rPr>
         <w:t>在</w:t>
       </w:r>
       <w:r>
-        <w:rPr>
-          <w:rFonts w:ascii="Times New Roman" w:hAnsi="Times New Roman" w:cs="Times New Roman"/>
-          <w:sz w:val="24"/>
-          <w:szCs w:val="24"/>
-        </w:rPr>
         <w:t>区间</w:t>
       </w:r>
       <w:r>
-        <w:rPr>
-          <w:rFonts w:ascii="Times New Roman" w:hAnsi="Times New Roman" w:cs="Times New Roman"/>
-          <w:sz w:val="24"/>
-          <w:szCs w:val="24"/>
-        </w:rPr>
         <w:t>[-1,1)</w:t>
       </w:r>
       <w:r>
         <w:rPr>
-          <w:rFonts w:ascii="Times New Roman" w:hAnsi="Times New Roman" w:cs="Times New Roman" w:hint="eastAsia"/>
-          <w:sz w:val="24"/>
-          <w:szCs w:val="24"/>
+          <w:rFonts w:hint="eastAsia"/>
         </w:rPr>
         <w:t>中</w:t>
       </w:r>
       <w:r>
         <w:rPr>
-          <w:rFonts w:ascii="Times New Roman" w:hAnsi="Times New Roman" w:cs="Times New Roman" w:hint="eastAsia"/>
-          <w:sz w:val="24"/>
-          <w:szCs w:val="24"/>
+          <w:rFonts w:hint="eastAsia"/>
         </w:rPr>
         <w:t>的</w:t>
       </w:r>
       <w:r>
-        <w:rPr>
-          <w:rFonts w:ascii="Times New Roman" w:hAnsi="Times New Roman" w:cs="Times New Roman"/>
-          <w:sz w:val="24"/>
-          <w:szCs w:val="24"/>
-        </w:rPr>
         <w:t>CSD</w:t>
       </w:r>
       <w:r>
-        <w:rPr>
-          <w:rFonts w:ascii="Times New Roman" w:hAnsi="Times New Roman" w:cs="Times New Roman"/>
-          <w:sz w:val="24"/>
-          <w:szCs w:val="24"/>
-        </w:rPr>
         <w:t>数</w:t>
       </w:r>
       <w:r>
         <w:rPr>
-          <w:rFonts w:ascii="Times New Roman" w:hAnsi="Times New Roman" w:cs="Times New Roman" w:hint="eastAsia"/>
-          <w:sz w:val="24"/>
-          <w:szCs w:val="24"/>
+          <w:rFonts w:hint="eastAsia"/>
         </w:rPr>
         <w:t>的</w:t>
       </w:r>
       <w:r>
-        <w:rPr>
-          <w:rFonts w:ascii="Times New Roman" w:hAnsi="Times New Roman" w:cs="Times New Roman"/>
-          <w:sz w:val="24"/>
-          <w:szCs w:val="24"/>
-        </w:rPr>
         <w:t>非零位平均比二进制补码少</w:t>
       </w:r>
       <w:r>
         <w:rPr>
-          <w:rFonts w:ascii="Times New Roman" w:hAnsi="Times New Roman" w:cs="Times New Roman" w:hint="eastAsia"/>
-          <w:sz w:val="24"/>
-          <w:szCs w:val="24"/>
+          <w:rFonts w:hint="eastAsia"/>
         </w:rPr>
         <w:t>33</w:t>
       </w:r>
       <w:r>
-        <w:rPr>
-          <w:rFonts w:ascii="Times New Roman" w:hAnsi="Times New Roman" w:cs="Times New Roman"/>
-          <w:sz w:val="24"/>
-          <w:szCs w:val="24"/>
-        </w:rPr>
         <w:t>%</w:t>
       </w:r>
       <w:r>
-        <w:rPr>
-          <w:rFonts w:ascii="Times New Roman" w:hAnsi="Times New Roman" w:cs="Times New Roman"/>
-          <w:sz w:val="24"/>
-          <w:szCs w:val="24"/>
-        </w:rPr>
         <w:t>。</w:t>
       </w:r>
       <w:r>
         <w:rPr>
-          <w:rFonts w:ascii="Times New Roman" w:hAnsi="Times New Roman" w:cs="Times New Roman" w:hint="eastAsia"/>
-          <w:sz w:val="24"/>
-          <w:szCs w:val="24"/>
+          <w:rFonts w:hint="eastAsia"/>
         </w:rPr>
         <w:t>在本设计中采用</w:t>
       </w:r>
       <w:r>
         <w:rPr>
-          <w:rFonts w:ascii="Times New Roman" w:hAnsi="Times New Roman" w:cs="Times New Roman" w:hint="eastAsia"/>
-          <w:sz w:val="24"/>
-          <w:szCs w:val="24"/>
+          <w:rFonts w:hint="eastAsia"/>
         </w:rPr>
         <w:t>CSD</w:t>
       </w:r>
       <w:r>
         <w:rPr>
-          <w:rFonts w:ascii="Times New Roman" w:hAnsi="Times New Roman" w:cs="Times New Roman" w:hint="eastAsia"/>
-          <w:sz w:val="24"/>
-          <w:szCs w:val="24"/>
+          <w:rFonts w:hint="eastAsia"/>
         </w:rPr>
         <w:t>数来表示旋转因子以降低乘法器的硬件复杂度。</w:t>
       </w:r>
     </w:p>
     <w:p>
       <w:pPr>
-        <w:spacing w:line="360" w:lineRule="auto"/>
-        <w:ind w:firstLineChars="200" w:firstLine="420"/>
-        <w:jc w:val="center"/>
-        <w:rPr>
-          <w:rFonts w:hint="eastAsia"/>
-        </w:rPr>
+        <w:ind w:firstLine="480"/>
       </w:pPr>
       <w:r>
         <w:object w:dxaOrig="6437" w:dyaOrig="2629">
-          <v:shape id="_x0000_i1031" type="#_x0000_t75" style="width:321.8pt;height:131.45pt" o:ole="">
-            <v:imagedata r:id="rId17" o:title=""/>
+          <v:shape id="_x0000_i1028" type="#_x0000_t75" style="width:321.8pt;height:131.45pt" o:ole="">
+            <v:imagedata r:id="rId18" o:title=""/>
           </v:shape>
-          <o:OLEObject Type="Embed" ProgID="Visio.Drawing.11" ShapeID="_x0000_i1031" DrawAspect="Content" ObjectID="_1504274206" r:id="rId18"/>
+          <o:OLEObject Type="Embed" ProgID="Visio.Drawing.11" ShapeID="_x0000_i1028" DrawAspect="Content" ObjectID="_1504511178" r:id="rId19"/>
         </w:object>
       </w:r>
     </w:p>
     <w:p>
       <w:pPr>
-        <w:spacing w:line="360" w:lineRule="auto"/>
-        <w:jc w:val="center"/>
-        <w:rPr>
-          <w:rFonts w:ascii="Times New Roman" w:hAnsi="Times New Roman" w:cs="Times New Roman"/>
-          <w:sz w:val="24"/>
-          <w:szCs w:val="24"/>
-        </w:rPr>
-      </w:pPr>
+        <w:pStyle w:val="aa"/>
+        <w:ind w:firstLine="480"/>
+      </w:pPr>
+      <w:bookmarkStart w:id="3" w:name="_Ref430763868"/>
       <w:r>
         <w:rPr>
           <w:rFonts w:hint="eastAsia"/>
@@ -1680,9 +1380,49 @@
         <w:rPr>
           <w:rFonts w:hint="eastAsia"/>
         </w:rPr>
+        <w:t xml:space="preserve"> </w:t>
+      </w:r>
+      <w:r>
+        <w:fldChar w:fldCharType="begin"/>
+      </w:r>
+      <w:r>
+        <w:instrText xml:space="preserve"> </w:instrText>
+      </w:r>
+      <w:r>
+        <w:rPr>
+          <w:rFonts w:hint="eastAsia"/>
+        </w:rPr>
+        <w:instrText xml:space="preserve">SEQ </w:instrText>
+      </w:r>
+      <w:r>
+        <w:rPr>
+          <w:rFonts w:hint="eastAsia"/>
+        </w:rPr>
+        <w:instrText>图</w:instrText>
+      </w:r>
+      <w:r>
+        <w:rPr>
+          <w:rFonts w:hint="eastAsia"/>
+        </w:rPr>
+        <w:instrText xml:space="preserve"> \* ARABIC</w:instrText>
+      </w:r>
+      <w:r>
+        <w:instrText xml:space="preserve"> </w:instrText>
+      </w:r>
+      <w:r>
+        <w:fldChar w:fldCharType="separate"/>
+      </w:r>
+      <w:r>
+        <w:rPr>
+          <w:noProof/>
+        </w:rPr>
         <w:t>4</w:t>
       </w:r>
       <w:r>
+        <w:fldChar w:fldCharType="end"/>
+      </w:r>
+      <w:bookmarkEnd w:id="3"/>
+      <w:r>
         <w:rPr>
           <w:rFonts w:hint="eastAsia"/>
         </w:rPr>
@@ -1691,273 +1431,308 @@
       <w:r>
         <w:rPr>
           <w:rFonts w:hint="eastAsia"/>
+          <w:noProof/>
         </w:rPr>
         <w:t>移位加乘法器硬件结构</w:t>
       </w:r>
     </w:p>
     <w:p>
       <w:pPr>
-        <w:spacing w:line="360" w:lineRule="auto"/>
-        <w:rPr>
-          <w:rFonts w:ascii="Times New Roman" w:hAnsi="Times New Roman" w:cs="Times New Roman" w:hint="eastAsia"/>
-          <w:sz w:val="24"/>
-          <w:szCs w:val="24"/>
-        </w:rPr>
-      </w:pPr>
-      <w:r>
-        <w:rPr>
-          <w:rFonts w:ascii="Times New Roman" w:hAnsi="Times New Roman" w:cs="Times New Roman" w:hint="eastAsia"/>
-          <w:sz w:val="24"/>
-          <w:szCs w:val="24"/>
-        </w:rPr>
-        <w:tab/>
-      </w:r>
-      <w:r>
-        <w:rPr>
-          <w:rFonts w:ascii="Times New Roman" w:hAnsi="Times New Roman" w:cs="Times New Roman" w:hint="eastAsia"/>
-          <w:sz w:val="24"/>
-          <w:szCs w:val="24"/>
-        </w:rPr>
-        <w:t>本设计的乘法器的硬件结构如图</w:t>
-      </w:r>
-      <w:r>
-        <w:rPr>
-          <w:rFonts w:ascii="Times New Roman" w:hAnsi="Times New Roman" w:cs="Times New Roman" w:hint="eastAsia"/>
-          <w:sz w:val="24"/>
-          <w:szCs w:val="24"/>
-        </w:rPr>
+        <w:ind w:firstLine="480"/>
+      </w:pPr>
+      <w:r>
+        <w:rPr>
+          <w:rFonts w:hint="eastAsia"/>
+        </w:rPr>
+        <w:t>本设计的乘法器的硬件结</w:t>
+      </w:r>
+      <w:r>
+        <w:rPr>
+          <w:rFonts w:hint="eastAsia"/>
+        </w:rPr>
+        <w:t>构如</w:t>
+      </w:r>
+      <w:r>
+        <w:fldChar w:fldCharType="begin"/>
+      </w:r>
+      <w:r>
+        <w:instrText xml:space="preserve"> </w:instrText>
+      </w:r>
+      <w:r>
+        <w:rPr>
+          <w:rFonts w:hint="eastAsia"/>
+        </w:rPr>
+        <w:instrText>REF _Ref430763868 \h</w:instrText>
+      </w:r>
+      <w:r>
+        <w:instrText xml:space="preserve"> </w:instrText>
+      </w:r>
+      <w:r>
+        <w:fldChar w:fldCharType="separate"/>
+      </w:r>
+      <w:r>
+        <w:rPr>
+          <w:rFonts w:hint="eastAsia"/>
+        </w:rPr>
+        <w:t>图</w:t>
+      </w:r>
+      <w:r>
+        <w:rPr>
+          <w:rFonts w:hint="eastAsia"/>
+        </w:rPr>
+        <w:t xml:space="preserve"> </w:t>
+      </w:r>
+      <w:r>
         <w:t>4</w:t>
       </w:r>
       <w:r>
-        <w:rPr>
-          <w:rFonts w:ascii="Times New Roman" w:hAnsi="Times New Roman" w:cs="Times New Roman" w:hint="eastAsia"/>
-          <w:sz w:val="24"/>
-          <w:szCs w:val="24"/>
+        <w:fldChar w:fldCharType="end"/>
+      </w:r>
+      <w:r>
+        <w:rPr>
+          <w:rFonts w:hint="eastAsia"/>
         </w:rPr>
         <w:t>所示，</w:t>
       </w:r>
       <w:r>
         <w:rPr>
-          <w:rFonts w:ascii="Times New Roman" w:hAnsi="Times New Roman" w:cs="Times New Roman" w:hint="eastAsia"/>
-          <w:sz w:val="24"/>
-          <w:szCs w:val="24"/>
-        </w:rPr>
-        <w:t>从图</w:t>
-      </w:r>
-      <w:r>
-        <w:rPr>
-          <w:rFonts w:ascii="Times New Roman" w:hAnsi="Times New Roman" w:cs="Times New Roman" w:hint="eastAsia"/>
-          <w:sz w:val="24"/>
-          <w:szCs w:val="24"/>
-        </w:rPr>
+          <w:rFonts w:hint="eastAsia"/>
+        </w:rPr>
+        <w:t>从</w:t>
+      </w:r>
+      <w:r>
+        <w:fldChar w:fldCharType="begin"/>
+      </w:r>
+      <w:r>
+        <w:instrText xml:space="preserve"> </w:instrText>
+      </w:r>
+      <w:r>
+        <w:rPr>
+          <w:rFonts w:hint="eastAsia"/>
+        </w:rPr>
+        <w:instrText>REF _Ref430763821 \h</w:instrText>
+      </w:r>
+      <w:r>
+        <w:instrText xml:space="preserve"> </w:instrText>
+      </w:r>
+      <w:r>
+        <w:instrText xml:space="preserve"> \* MERGEFORMAT </w:instrText>
+      </w:r>
+      <w:r>
+        <w:fldChar w:fldCharType="separate"/>
+      </w:r>
+      <w:r>
+        <w:rPr>
+          <w:rFonts w:hint="eastAsia"/>
+        </w:rPr>
+        <w:t>图</w:t>
+      </w:r>
+      <w:r>
+        <w:rPr>
+          <w:rFonts w:hint="eastAsia"/>
+        </w:rPr>
+        <w:t xml:space="preserve"> </w:t>
+      </w:r>
+      <w:r>
         <w:t>3</w:t>
       </w:r>
       <w:r>
-        <w:rPr>
-          <w:rFonts w:ascii="Times New Roman" w:hAnsi="Times New Roman" w:cs="Times New Roman" w:hint="eastAsia"/>
-          <w:sz w:val="24"/>
-          <w:szCs w:val="24"/>
-        </w:rPr>
-        <w:t>中可以看出，被乘数固定后每一列相邻数的下标的差值固定，因此</w:t>
-      </w:r>
-      <w:r>
-        <w:rPr>
-          <w:rFonts w:ascii="Times New Roman" w:hAnsi="Times New Roman" w:cs="Times New Roman" w:hint="eastAsia"/>
-          <w:sz w:val="24"/>
-          <w:szCs w:val="24"/>
-        </w:rPr>
-        <w:t>可以用一系列的</w:t>
-      </w:r>
-      <w:r>
-        <w:rPr>
-          <w:rFonts w:ascii="Times New Roman" w:hAnsi="Times New Roman" w:cs="Times New Roman" w:hint="eastAsia"/>
-          <w:sz w:val="24"/>
-          <w:szCs w:val="24"/>
+        <w:fldChar w:fldCharType="end"/>
+      </w:r>
+      <w:r>
+        <w:rPr>
+          <w:rFonts w:hint="eastAsia"/>
+        </w:rPr>
+        <w:t>中可以看出，被乘数固定后每一列相邻数的下标的差值</w:t>
+      </w:r>
+      <w:r>
+        <w:rPr>
+          <w:rFonts w:hint="eastAsia"/>
+        </w:rPr>
+        <w:t>固定，因此</w:t>
+      </w:r>
+      <w:r>
+        <w:rPr>
+          <w:rFonts w:hint="eastAsia"/>
+        </w:rPr>
+        <w:t>可以</w:t>
+      </w:r>
+      <w:r>
+        <w:rPr>
+          <w:rFonts w:hint="eastAsia"/>
+        </w:rPr>
+        <w:t>用一系列的</w:t>
+      </w:r>
+      <w:r>
+        <w:rPr>
+          <w:rFonts w:hint="eastAsia"/>
         </w:rPr>
         <w:t>D</w:t>
       </w:r>
       <w:r>
         <w:rPr>
-          <w:rFonts w:ascii="Times New Roman" w:hAnsi="Times New Roman" w:cs="Times New Roman" w:hint="eastAsia"/>
-          <w:sz w:val="24"/>
-          <w:szCs w:val="24"/>
+          <w:rFonts w:hint="eastAsia"/>
         </w:rPr>
         <w:t>触发器缓存输入数据，并在对应的位置拿出缓存的数据相加得到各列的输出。</w:t>
       </w:r>
     </w:p>
     <w:p>
       <w:pPr>
-        <w:spacing w:line="360" w:lineRule="auto"/>
-        <w:ind w:firstLine="420"/>
-        <w:rPr>
-          <w:rFonts w:ascii="Times New Roman" w:hAnsi="Times New Roman" w:cs="Times New Roman" w:hint="eastAsia"/>
-          <w:sz w:val="24"/>
-          <w:szCs w:val="24"/>
-        </w:rPr>
-      </w:pPr>
-      <w:r>
-        <w:rPr>
-          <w:rFonts w:ascii="Times New Roman" w:hAnsi="Times New Roman" w:cs="Times New Roman" w:hint="eastAsia"/>
-          <w:sz w:val="24"/>
-          <w:szCs w:val="24"/>
-        </w:rPr>
-        <w:t>以如图</w:t>
-      </w:r>
-      <w:r>
-        <w:rPr>
-          <w:rFonts w:ascii="Times New Roman" w:hAnsi="Times New Roman" w:cs="Times New Roman" w:hint="eastAsia"/>
-          <w:sz w:val="24"/>
-          <w:szCs w:val="24"/>
-        </w:rPr>
+        <w:ind w:firstLine="480"/>
+      </w:pPr>
+      <w:r>
+        <w:rPr>
+          <w:rFonts w:hint="eastAsia"/>
+        </w:rPr>
+        <w:t>以如</w:t>
+      </w:r>
+      <w:r>
+        <w:fldChar w:fldCharType="begin"/>
+      </w:r>
+      <w:r>
+        <w:instrText xml:space="preserve"> </w:instrText>
+      </w:r>
+      <w:r>
+        <w:rPr>
+          <w:rFonts w:hint="eastAsia"/>
+        </w:rPr>
+        <w:instrText>REF _Ref430763821 \h</w:instrText>
+      </w:r>
+      <w:r>
+        <w:instrText xml:space="preserve"> </w:instrText>
+      </w:r>
+      <w:r>
+        <w:instrText xml:space="preserve"> \* MERGEFORMAT </w:instrText>
+      </w:r>
+      <w:r>
+        <w:fldChar w:fldCharType="separate"/>
+      </w:r>
+      <w:r>
+        <w:rPr>
+          <w:rFonts w:hint="eastAsia"/>
+        </w:rPr>
+        <w:t>图</w:t>
+      </w:r>
+      <w:r>
+        <w:rPr>
+          <w:rFonts w:hint="eastAsia"/>
+        </w:rPr>
+        <w:t xml:space="preserve"> </w:t>
+      </w:r>
+      <w:r>
         <w:t>3</w:t>
       </w:r>
       <w:r>
-        <w:rPr>
-          <w:rFonts w:ascii="Times New Roman" w:hAnsi="Times New Roman" w:cs="Times New Roman" w:hint="eastAsia"/>
-          <w:sz w:val="24"/>
-          <w:szCs w:val="24"/>
+        <w:fldChar w:fldCharType="end"/>
+      </w:r>
+      <w:r>
+        <w:rPr>
+          <w:rFonts w:hint="eastAsia"/>
         </w:rPr>
         <w:t>所示的乘法运算为例，</w:t>
       </w:r>
       <w:r>
         <w:rPr>
-          <w:rFonts w:ascii="Times New Roman" w:hAnsi="Times New Roman" w:cs="Times New Roman" w:hint="eastAsia"/>
-          <w:sz w:val="24"/>
-          <w:szCs w:val="24"/>
+          <w:rFonts w:hint="eastAsia"/>
         </w:rPr>
         <w:t>因为只有三个非零行，因此</w:t>
       </w:r>
       <w:r>
         <w:rPr>
-          <w:rFonts w:ascii="Times New Roman" w:hAnsi="Times New Roman" w:cs="Times New Roman" w:hint="eastAsia"/>
-          <w:sz w:val="24"/>
-          <w:szCs w:val="24"/>
+          <w:rFonts w:hint="eastAsia"/>
         </w:rPr>
         <w:t>n=2</w:t>
       </w:r>
       <w:r>
         <w:rPr>
-          <w:rFonts w:ascii="Times New Roman" w:hAnsi="Times New Roman" w:cs="Times New Roman" w:hint="eastAsia"/>
-          <w:sz w:val="24"/>
-          <w:szCs w:val="24"/>
+          <w:rFonts w:hint="eastAsia"/>
         </w:rPr>
         <w:t>；</w:t>
       </w:r>
       <w:r>
         <w:rPr>
-          <w:rFonts w:ascii="Times New Roman" w:hAnsi="Times New Roman" w:cs="Times New Roman" w:hint="eastAsia"/>
-          <w:sz w:val="24"/>
-          <w:szCs w:val="24"/>
+          <w:rFonts w:hint="eastAsia"/>
         </w:rPr>
         <w:t>第一行与第三行下标差值为</w:t>
       </w:r>
       <w:r>
         <w:rPr>
-          <w:rFonts w:ascii="Times New Roman" w:hAnsi="Times New Roman" w:cs="Times New Roman" w:hint="eastAsia"/>
-          <w:sz w:val="24"/>
-          <w:szCs w:val="24"/>
+          <w:rFonts w:hint="eastAsia"/>
         </w:rPr>
         <w:t>2</w:t>
       </w:r>
       <w:r>
         <w:rPr>
-          <w:rFonts w:ascii="Times New Roman" w:hAnsi="Times New Roman" w:cs="Times New Roman" w:hint="eastAsia"/>
-          <w:sz w:val="24"/>
-          <w:szCs w:val="24"/>
+          <w:rFonts w:hint="eastAsia"/>
         </w:rPr>
         <w:t>，因此</w:t>
       </w:r>
       <w:r>
         <w:rPr>
-          <w:rFonts w:ascii="Times New Roman" w:hAnsi="Times New Roman" w:cs="Times New Roman" w:hint="eastAsia"/>
-          <w:sz w:val="24"/>
-          <w:szCs w:val="24"/>
+          <w:rFonts w:hint="eastAsia"/>
         </w:rPr>
         <w:t>d</w:t>
       </w:r>
       <w:r>
         <w:rPr>
-          <w:rFonts w:ascii="Times New Roman" w:hAnsi="Times New Roman" w:cs="Times New Roman" w:hint="eastAsia"/>
-          <w:sz w:val="24"/>
-          <w:szCs w:val="24"/>
+          <w:rFonts w:hint="eastAsia"/>
           <w:vertAlign w:val="subscript"/>
         </w:rPr>
         <w:t>1</w:t>
       </w:r>
       <w:r>
         <w:rPr>
-          <w:rFonts w:ascii="Times New Roman" w:hAnsi="Times New Roman" w:cs="Times New Roman" w:hint="eastAsia"/>
-          <w:sz w:val="24"/>
-          <w:szCs w:val="24"/>
+          <w:rFonts w:hint="eastAsia"/>
         </w:rPr>
         <w:t>=2</w:t>
       </w:r>
       <w:r>
         <w:rPr>
-          <w:rFonts w:ascii="Times New Roman" w:hAnsi="Times New Roman" w:cs="Times New Roman" w:hint="eastAsia"/>
-          <w:sz w:val="24"/>
-          <w:szCs w:val="24"/>
+          <w:rFonts w:hint="eastAsia"/>
         </w:rPr>
         <w:t>；第三行与第四行差值为</w:t>
       </w:r>
       <w:r>
         <w:rPr>
-          <w:rFonts w:ascii="Times New Roman" w:hAnsi="Times New Roman" w:cs="Times New Roman" w:hint="eastAsia"/>
-          <w:sz w:val="24"/>
-          <w:szCs w:val="24"/>
+          <w:rFonts w:hint="eastAsia"/>
         </w:rPr>
         <w:t>1</w:t>
       </w:r>
       <w:r>
         <w:rPr>
-          <w:rFonts w:ascii="Times New Roman" w:hAnsi="Times New Roman" w:cs="Times New Roman" w:hint="eastAsia"/>
-          <w:sz w:val="24"/>
-          <w:szCs w:val="24"/>
+          <w:rFonts w:hint="eastAsia"/>
         </w:rPr>
         <w:t>，因此</w:t>
       </w:r>
       <w:r>
         <w:rPr>
-          <w:rFonts w:ascii="Times New Roman" w:hAnsi="Times New Roman" w:cs="Times New Roman" w:hint="eastAsia"/>
-          <w:sz w:val="24"/>
-          <w:szCs w:val="24"/>
+          <w:rFonts w:hint="eastAsia"/>
         </w:rPr>
         <w:t>d</w:t>
       </w:r>
       <w:r>
         <w:rPr>
-          <w:rFonts w:ascii="Times New Roman" w:hAnsi="Times New Roman" w:cs="Times New Roman" w:hint="eastAsia"/>
-          <w:sz w:val="24"/>
-          <w:szCs w:val="24"/>
+          <w:rFonts w:hint="eastAsia"/>
           <w:vertAlign w:val="subscript"/>
         </w:rPr>
         <w:t>2</w:t>
       </w:r>
       <w:r>
         <w:rPr>
-          <w:rFonts w:ascii="Times New Roman" w:hAnsi="Times New Roman" w:cs="Times New Roman" w:hint="eastAsia"/>
-          <w:sz w:val="24"/>
-          <w:szCs w:val="24"/>
+          <w:rFonts w:hint="eastAsia"/>
         </w:rPr>
         <w:t>=1</w:t>
       </w:r>
       <w:r>
         <w:rPr>
-          <w:rFonts w:ascii="Times New Roman" w:hAnsi="Times New Roman" w:cs="Times New Roman" w:hint="eastAsia"/>
-          <w:sz w:val="24"/>
-          <w:szCs w:val="24"/>
+          <w:rFonts w:hint="eastAsia"/>
         </w:rPr>
         <w:t>。</w:t>
       </w:r>
     </w:p>
     <w:p>
       <w:pPr>
-        <w:spacing w:line="360" w:lineRule="auto"/>
-        <w:rPr>
-          <w:rFonts w:ascii="Times New Roman" w:hAnsi="Times New Roman" w:cs="Times New Roman" w:hint="eastAsia"/>
-          <w:sz w:val="24"/>
-          <w:szCs w:val="24"/>
-        </w:rPr>
+        <w:ind w:firstLine="480"/>
       </w:pPr>
     </w:p>
     <w:p>
@@ -1967,208 +1742,467 @@
           <w:ilvl w:val="0"/>
           <w:numId w:val="2"/>
         </w:numPr>
-        <w:spacing w:line="360" w:lineRule="auto"/>
         <w:ind w:firstLineChars="0"/>
-        <w:rPr>
-          <w:rFonts w:ascii="Times New Roman" w:hAnsi="Times New Roman" w:cs="Times New Roman"/>
-          <w:sz w:val="24"/>
-          <w:szCs w:val="24"/>
-        </w:rPr>
-      </w:pPr>
-      <w:r>
-        <w:rPr>
-          <w:rFonts w:ascii="Times New Roman" w:hAnsi="Times New Roman" w:cs="Times New Roman" w:hint="eastAsia"/>
-          <w:sz w:val="24"/>
-          <w:szCs w:val="24"/>
-        </w:rPr>
-        <w:t>FFT</w:t>
-      </w:r>
-      <w:r>
-        <w:rPr>
-          <w:rFonts w:ascii="Times New Roman" w:hAnsi="Times New Roman" w:cs="Times New Roman" w:hint="eastAsia"/>
-          <w:sz w:val="24"/>
-          <w:szCs w:val="24"/>
-        </w:rPr>
-        <w:t>整体电路</w:t>
+      </w:pPr>
+      <w:r>
+        <w:rPr>
+          <w:rFonts w:hint="eastAsia"/>
+        </w:rPr>
+        <w:t>蝶形运算</w:t>
+      </w:r>
+      <w:r>
+        <w:rPr>
+          <w:rFonts w:hint="eastAsia"/>
+        </w:rPr>
+        <w:t>电路</w:t>
       </w:r>
     </w:p>
     <w:p>
       <w:pPr>
-        <w:spacing w:line="360" w:lineRule="auto"/>
-        <w:ind w:firstLine="420"/>
-        <w:rPr>
-          <w:rFonts w:ascii="Times New Roman" w:hAnsi="Times New Roman" w:cs="Times New Roman" w:hint="eastAsia"/>
-          <w:sz w:val="24"/>
-          <w:szCs w:val="24"/>
-        </w:rPr>
-      </w:pPr>
-      <w:r>
-        <w:rPr>
-          <w:rFonts w:ascii="Times New Roman" w:hAnsi="Times New Roman" w:cs="Times New Roman" w:hint="eastAsia"/>
-          <w:sz w:val="24"/>
-          <w:szCs w:val="24"/>
-        </w:rPr>
-        <w:t>8</w:t>
-      </w:r>
-      <w:r>
-        <w:rPr>
-          <w:rFonts w:ascii="Times New Roman" w:hAnsi="Times New Roman" w:cs="Times New Roman" w:hint="eastAsia"/>
-          <w:sz w:val="24"/>
-          <w:szCs w:val="24"/>
+        <w:ind w:firstLine="480"/>
+        <w:rPr>
+          <w:rFonts w:hint="eastAsia"/>
+        </w:rPr>
+      </w:pPr>
+      <w:r>
+        <w:rPr>
+          <w:rFonts w:hint="eastAsia"/>
+        </w:rPr>
+        <w:t>16</w:t>
+      </w:r>
+      <w:r>
+        <w:rPr>
+          <w:rFonts w:hint="eastAsia"/>
         </w:rPr>
         <w:t>点</w:t>
       </w:r>
       <w:r>
         <w:rPr>
-          <w:rFonts w:ascii="Times New Roman" w:hAnsi="Times New Roman" w:cs="Times New Roman"/>
-          <w:sz w:val="24"/>
-          <w:szCs w:val="24"/>
-        </w:rPr>
+          <w:rFonts w:hint="eastAsia"/>
+        </w:rPr>
+        <w:t>全并行</w:t>
+      </w:r>
+      <w:r>
         <w:t>FFT</w:t>
       </w:r>
       <w:r>
         <w:rPr>
-          <w:rFonts w:ascii="Times New Roman" w:hAnsi="Times New Roman" w:cs="Times New Roman" w:hint="eastAsia"/>
-          <w:sz w:val="24"/>
-          <w:szCs w:val="24"/>
-        </w:rPr>
-        <w:t>蝶形运算电路如图</w:t>
-      </w:r>
-      <w:r>
-        <w:rPr>
-          <w:rFonts w:ascii="Times New Roman" w:hAnsi="Times New Roman" w:cs="Times New Roman" w:hint="eastAsia"/>
-          <w:sz w:val="24"/>
-          <w:szCs w:val="24"/>
+          <w:rFonts w:hint="eastAsia"/>
+        </w:rPr>
+        <w:t>蝶形运算电路如</w:t>
+      </w:r>
+      <w:r>
+        <w:fldChar w:fldCharType="begin"/>
+      </w:r>
+      <w:r>
+        <w:instrText xml:space="preserve"> </w:instrText>
+      </w:r>
+      <w:r>
+        <w:rPr>
+          <w:rFonts w:hint="eastAsia"/>
+        </w:rPr>
+        <w:instrText>REF _Ref430764619 \h</w:instrText>
+      </w:r>
+      <w:r>
+        <w:instrText xml:space="preserve"> </w:instrText>
+      </w:r>
+      <w:r>
+        <w:fldChar w:fldCharType="separate"/>
+      </w:r>
+      <w:r>
+        <w:rPr>
+          <w:rFonts w:hint="eastAsia"/>
+        </w:rPr>
+        <w:t>图</w:t>
+      </w:r>
+      <w:r>
+        <w:rPr>
+          <w:rFonts w:hint="eastAsia"/>
+        </w:rPr>
+        <w:t xml:space="preserve"> </w:t>
+      </w:r>
+      <w:r>
+        <w:rPr>
+          <w:noProof/>
         </w:rPr>
         <w:t>5</w:t>
       </w:r>
       <w:r>
-        <w:rPr>
-          <w:rFonts w:ascii="Times New Roman" w:hAnsi="Times New Roman" w:cs="Times New Roman" w:hint="eastAsia"/>
-          <w:sz w:val="24"/>
-          <w:szCs w:val="24"/>
+        <w:fldChar w:fldCharType="end"/>
+      </w:r>
+      <w:r>
+        <w:rPr>
+          <w:rFonts w:hint="eastAsia"/>
         </w:rPr>
         <w:t>所示</w:t>
       </w:r>
       <w:r>
-        <w:rPr>
-          <w:rFonts w:ascii="Times New Roman" w:hAnsi="Times New Roman" w:cs="Times New Roman" w:hint="eastAsia"/>
-          <w:sz w:val="24"/>
-          <w:szCs w:val="24"/>
-        </w:rPr>
-        <w:t>，涉及</w:t>
-      </w:r>
-      <w:r>
-        <w:rPr>
-          <w:rFonts w:ascii="Times New Roman" w:hAnsi="Times New Roman" w:cs="Times New Roman"/>
-          <w:sz w:val="24"/>
-          <w:szCs w:val="24"/>
-        </w:rPr>
-        <w:t>到对</w:t>
-      </w:r>
-      <w:r>
-        <w:rPr>
-          <w:rFonts w:ascii="Times New Roman" w:hAnsi="Times New Roman" w:cs="Times New Roman" w:hint="eastAsia"/>
-          <w:sz w:val="24"/>
-          <w:szCs w:val="24"/>
-        </w:rPr>
-        <w:t>0.7071</w:t>
-      </w:r>
-      <w:r>
-        <w:rPr>
-          <w:rFonts w:ascii="Times New Roman" w:hAnsi="Times New Roman" w:cs="Times New Roman" w:hint="eastAsia"/>
-          <w:sz w:val="24"/>
-          <w:szCs w:val="24"/>
-        </w:rPr>
-        <w:t>的</w:t>
-      </w:r>
-      <w:r>
-        <w:rPr>
-          <w:rFonts w:ascii="Times New Roman" w:hAnsi="Times New Roman" w:cs="Times New Roman"/>
-          <w:sz w:val="24"/>
-          <w:szCs w:val="24"/>
-        </w:rPr>
-        <w:t>常系数乘法。</w:t>
+        <w:t>。</w:t>
+      </w:r>
+      <w:r>
+        <w:rPr>
+          <w:rFonts w:hint="eastAsia"/>
+        </w:rPr>
+        <w:t>可见</w:t>
+      </w:r>
+      <w:r>
+        <w:rPr>
+          <w:rFonts w:hint="eastAsia"/>
+        </w:rPr>
+        <w:t>FFT</w:t>
+      </w:r>
+      <w:r>
+        <w:rPr>
+          <w:rFonts w:hint="eastAsia"/>
+        </w:rPr>
+        <w:t>算法将</w:t>
+      </w:r>
+      <w:r>
+        <w:rPr>
+          <w:rFonts w:hint="eastAsia"/>
+        </w:rPr>
+        <w:t>16</w:t>
+      </w:r>
+      <w:r>
+        <w:rPr>
+          <w:rFonts w:hint="eastAsia"/>
+        </w:rPr>
+        <w:t>点的</w:t>
+      </w:r>
+      <w:r>
+        <w:rPr>
+          <w:rFonts w:hint="eastAsia"/>
+        </w:rPr>
+        <w:t>FFT</w:t>
+      </w:r>
+      <w:r>
+        <w:rPr>
+          <w:rFonts w:hint="eastAsia"/>
+        </w:rPr>
+        <w:t>运算</w:t>
+      </w:r>
+      <w:r>
+        <w:rPr>
+          <w:rFonts w:hint="eastAsia"/>
+        </w:rPr>
+        <w:t>分解为多个</w:t>
+      </w:r>
+      <w:r>
+        <w:rPr>
+          <w:rFonts w:hint="eastAsia"/>
+        </w:rPr>
+        <w:t>4</w:t>
+      </w:r>
+      <w:r>
+        <w:rPr>
+          <w:rFonts w:hint="eastAsia"/>
+        </w:rPr>
+        <w:t>点的</w:t>
+      </w:r>
+      <w:r>
+        <w:rPr>
+          <w:rFonts w:hint="eastAsia"/>
+        </w:rPr>
+        <w:t>FFT</w:t>
+      </w:r>
+      <w:r>
+        <w:rPr>
+          <w:rFonts w:hint="eastAsia"/>
+        </w:rPr>
+        <w:t>运算。</w:t>
+      </w:r>
+      <w:r>
+        <w:rPr>
+          <w:rFonts w:hint="eastAsia"/>
+        </w:rPr>
+        <w:t>旋转因子</w:t>
+      </w:r>
+      <w:r>
+        <w:rPr>
+          <w:position w:val="-12"/>
+        </w:rPr>
+        <w:object w:dxaOrig="440" w:dyaOrig="380">
+          <v:shape id="_x0000_i1033" type="#_x0000_t75" style="width:21.8pt;height:19.1pt" o:ole="">
+            <v:imagedata r:id="rId20" o:title=""/>
+          </v:shape>
+          <o:OLEObject Type="Embed" ProgID="Equation.DSMT4" ShapeID="_x0000_i1033" DrawAspect="Content" ObjectID="_1504511179" r:id="rId21"/>
+        </w:object>
+      </w:r>
+      <w:r>
+        <w:rPr>
+          <w:rFonts w:hint="eastAsia"/>
+        </w:rPr>
+        <w:t>定义为</w:t>
+      </w:r>
+      <w:r>
+        <w:rPr>
+          <w:position w:val="-10"/>
+        </w:rPr>
+        <w:object w:dxaOrig="1700" w:dyaOrig="320">
+          <v:shape id="_x0000_i1034" type="#_x0000_t75" style="width:85.1pt;height:15.8pt" o:ole="">
+            <v:imagedata r:id="rId22" o:title=""/>
+          </v:shape>
+          <o:OLEObject Type="Embed" ProgID="Equation.DSMT4" ShapeID="_x0000_i1034" DrawAspect="Content" ObjectID="_1504511180" r:id="rId23"/>
+        </w:object>
+      </w:r>
+      <w:r>
+        <w:t>，</w:t>
+      </w:r>
+      <w:r>
+        <w:rPr>
+          <w:rFonts w:hint="eastAsia"/>
+        </w:rPr>
+        <w:t>为了便于描述，下面都使用</w:t>
+      </w:r>
+      <w:r>
+        <w:rPr>
+          <w:position w:val="-6"/>
+        </w:rPr>
+        <w:object w:dxaOrig="300" w:dyaOrig="279">
+          <v:shape id="_x0000_i1035" type="#_x0000_t75" style="width:15.25pt;height:14.2pt" o:ole="">
+            <v:imagedata r:id="rId24" o:title=""/>
+          </v:shape>
+          <o:OLEObject Type="Embed" ProgID="Equation.DSMT4" ShapeID="_x0000_i1035" DrawAspect="Content" ObjectID="_1504511181" r:id="rId25"/>
+        </w:object>
+      </w:r>
+      <w:r>
+        <w:rPr>
+          <w:rFonts w:hint="eastAsia"/>
+        </w:rPr>
+        <w:t>的值来描述</w:t>
+      </w:r>
+      <w:r>
+        <w:rPr>
+          <w:position w:val="-12"/>
+        </w:rPr>
+        <w:object w:dxaOrig="440" w:dyaOrig="380">
+          <v:shape id="_x0000_i1036" type="#_x0000_t75" style="width:21.8pt;height:19.1pt" o:ole="">
+            <v:imagedata r:id="rId26" o:title=""/>
+          </v:shape>
+          <o:OLEObject Type="Embed" ProgID="Equation.DSMT4" ShapeID="_x0000_i1036" DrawAspect="Content" ObjectID="_1504511182" r:id="rId27"/>
+        </w:object>
+      </w:r>
+      <w:r>
+        <w:rPr>
+          <w:rFonts w:hint="eastAsia"/>
+        </w:rPr>
+        <w:t>，有旋转因子矩阵</w:t>
+      </w:r>
+      <w:r>
+        <w:t>：</w:t>
       </w:r>
     </w:p>
     <w:p>
       <w:pPr>
-        <w:spacing w:line="360" w:lineRule="auto"/>
-        <w:ind w:firstLine="420"/>
-        <w:rPr>
-          <w:rFonts w:ascii="Times New Roman" w:hAnsi="Times New Roman" w:cs="Times New Roman" w:hint="eastAsia"/>
-          <w:sz w:val="24"/>
-          <w:szCs w:val="24"/>
-        </w:rPr>
-      </w:pPr>
-      <w:commentRangeStart w:id="1"/>
-      <w:r>
-        <w:rPr>
-          <w:rFonts w:ascii="Times New Roman" w:hAnsi="Times New Roman" w:cs="Times New Roman" w:hint="eastAsia"/>
-          <w:sz w:val="24"/>
-          <w:szCs w:val="24"/>
-        </w:rPr>
-        <w:t>TODO:</w:t>
-      </w:r>
-      <w:commentRangeEnd w:id="1"/>
-      <w:r>
-        <w:rPr>
-          <w:rStyle w:val="a5"/>
-        </w:rPr>
-        <w:commentReference w:id="1"/>
+        <w:ind w:firstLineChars="0" w:firstLine="0"/>
+        <w:jc w:val="center"/>
+        <w:rPr>
+          <w:rFonts w:hint="eastAsia"/>
+        </w:rPr>
+      </w:pPr>
+      <w:r>
+        <w:rPr>
+          <w:position w:val="-86"/>
+        </w:rPr>
+        <w:object w:dxaOrig="4900" w:dyaOrig="1820">
+          <v:shape id="_x0000_i1037" type="#_x0000_t75" style="width:244.9pt;height:91.1pt" o:ole="">
+            <v:imagedata r:id="rId28" o:title=""/>
+          </v:shape>
+          <o:OLEObject Type="Embed" ProgID="Equation.DSMT4" ShapeID="_x0000_i1037" DrawAspect="Content" ObjectID="_1504511183" r:id="rId29"/>
+        </w:object>
       </w:r>
     </w:p>
     <w:p>
       <w:pPr>
-        <w:spacing w:line="360" w:lineRule="auto"/>
-        <w:jc w:val="center"/>
-        <w:rPr>
-          <w:rFonts w:ascii="Times New Roman" w:hAnsi="Times New Roman" w:cs="Times New Roman" w:hint="eastAsia"/>
-          <w:sz w:val="24"/>
-          <w:szCs w:val="24"/>
-        </w:rPr>
-      </w:pPr>
-      <w:r>
-        <w:rPr>
-          <w:rFonts w:ascii="Times New Roman" w:hAnsi="Times New Roman" w:cs="Times New Roman"/>
-          <w:sz w:val="24"/>
-          <w:szCs w:val="24"/>
-        </w:rPr>
-        <w:object w:dxaOrig="21902" w:dyaOrig="22236">
-          <v:shape id="_x0000_i1029" type="#_x0000_t75" style="width:340.35pt;height:344.75pt" o:ole="">
-            <v:imagedata r:id="rId20" o:title=""/>
+        <w:ind w:firstLineChars="0" w:firstLine="0"/>
+        <w:rPr>
+          <w:rFonts w:hint="eastAsia"/>
+        </w:rPr>
+      </w:pPr>
+      <w:r>
+        <w:rPr>
+          <w:rFonts w:hint="eastAsia"/>
+        </w:rPr>
+        <w:tab/>
+      </w:r>
+      <w:r>
+        <w:rPr>
+          <w:rFonts w:hint="eastAsia"/>
+        </w:rPr>
+        <w:t>可以看到</w:t>
+      </w:r>
+      <w:proofErr w:type="gramStart"/>
+      <w:r>
+        <w:rPr>
+          <w:rFonts w:hint="eastAsia"/>
+        </w:rPr>
+        <w:t>矩阵第</w:t>
+      </w:r>
+      <w:proofErr w:type="gramEnd"/>
+      <w:r>
+        <w:rPr>
+          <w:rFonts w:hint="eastAsia"/>
+        </w:rPr>
+        <w:t>一行和第一列都为</w:t>
+      </w:r>
+      <w:r>
+        <w:rPr>
+          <w:rFonts w:hint="eastAsia"/>
+        </w:rPr>
+        <w:t>0</w:t>
+      </w:r>
+      <w:r>
+        <w:rPr>
+          <w:rFonts w:hint="eastAsia"/>
+        </w:rPr>
+        <w:t>，</w:t>
+      </w:r>
+      <w:r>
+        <w:rPr>
+          <w:rFonts w:hint="eastAsia"/>
+        </w:rPr>
+        <w:t>因此</w:t>
+      </w:r>
+      <w:r>
+        <w:rPr>
+          <w:position w:val="-6"/>
+        </w:rPr>
+        <w:object w:dxaOrig="700" w:dyaOrig="279">
+          <v:shape id="_x0000_i1038" type="#_x0000_t75" style="width:34.9pt;height:14.2pt" o:ole="">
+            <v:imagedata r:id="rId30" o:title=""/>
           </v:shape>
-          <o:OLEObject Type="Embed" ProgID="Visio.Drawing.11" ShapeID="_x0000_i1029" DrawAspect="Content" ObjectID="_1504274207" r:id="rId21"/>
+          <o:OLEObject Type="Embed" ProgID="Equation.DSMT4" ShapeID="_x0000_i1038" DrawAspect="Content" ObjectID="_1504511184" r:id="rId31"/>
         </w:object>
+      </w:r>
+      <w:r>
+        <w:rPr>
+          <w:rFonts w:hint="eastAsia"/>
+        </w:rPr>
+        <w:t>点</w:t>
+      </w:r>
+      <w:r>
+        <w:rPr>
+          <w:rFonts w:hint="eastAsia"/>
+        </w:rPr>
+        <w:t>FFT</w:t>
+      </w:r>
+      <w:r>
+        <w:rPr>
+          <w:rFonts w:hint="eastAsia"/>
+        </w:rPr>
+        <w:t>蝶形运算电路总共需要</w:t>
+      </w:r>
+      <w:r>
+        <w:rPr>
+          <w:position w:val="-12"/>
+        </w:rPr>
+        <w:object w:dxaOrig="3100" w:dyaOrig="360">
+          <v:shape id="_x0000_i1039" type="#_x0000_t75" style="width:154.9pt;height:18pt" o:ole="">
+            <v:imagedata r:id="rId32" o:title=""/>
+          </v:shape>
+          <o:OLEObject Type="Embed" ProgID="Equation.DSMT4" ShapeID="_x0000_i1039" DrawAspect="Content" ObjectID="_1504511185" r:id="rId33"/>
+        </w:object>
+      </w:r>
+      <w:proofErr w:type="gramStart"/>
+      <w:r>
+        <w:rPr>
+          <w:rFonts w:hint="eastAsia"/>
+        </w:rPr>
+        <w:t>个</w:t>
+      </w:r>
+      <w:proofErr w:type="gramEnd"/>
+      <w:r>
+        <w:rPr>
+          <w:rFonts w:hint="eastAsia"/>
+        </w:rPr>
+        <w:t>乘法器。</w:t>
+      </w:r>
+      <w:r>
+        <w:rPr>
+          <w:position w:val="-12"/>
+        </w:rPr>
+        <w:object w:dxaOrig="600" w:dyaOrig="360">
+          <v:shape id="_x0000_i1040" type="#_x0000_t75" style="width:30pt;height:18pt" o:ole="">
+            <v:imagedata r:id="rId34" o:title=""/>
+          </v:shape>
+          <o:OLEObject Type="Embed" ProgID="Equation.DSMT4" ShapeID="_x0000_i1040" DrawAspect="Content" ObjectID="_1504511186" r:id="rId35"/>
+        </w:object>
+      </w:r>
+      <w:r>
+        <w:t>，</w:t>
+      </w:r>
+      <w:r>
+        <w:rPr>
+          <w:position w:val="-12"/>
+        </w:rPr>
+        <w:object w:dxaOrig="580" w:dyaOrig="360">
+          <v:shape id="_x0000_i1041" type="#_x0000_t75" style="width:28.9pt;height:18pt" o:ole="">
+            <v:imagedata r:id="rId36" o:title=""/>
+          </v:shape>
+          <o:OLEObject Type="Embed" ProgID="Equation.DSMT4" ShapeID="_x0000_i1041" DrawAspect="Content" ObjectID="_1504511187" r:id="rId37"/>
+        </w:object>
+      </w:r>
+      <w:r>
+        <w:rPr>
+          <w:rFonts w:hint="eastAsia"/>
+        </w:rPr>
+        <w:t>分别为</w:t>
+      </w:r>
+      <w:r>
+        <w:rPr>
+          <w:rFonts w:hint="eastAsia"/>
+        </w:rPr>
+        <w:t>M</w:t>
+      </w:r>
+      <w:r>
+        <w:rPr>
+          <w:rFonts w:hint="eastAsia"/>
+        </w:rPr>
+        <w:t>点和</w:t>
+      </w:r>
+      <w:r>
+        <w:rPr>
+          <w:rFonts w:hint="eastAsia"/>
+        </w:rPr>
+        <w:t>N</w:t>
+      </w:r>
+      <w:r>
+        <w:rPr>
+          <w:rFonts w:hint="eastAsia"/>
+        </w:rPr>
+        <w:t>点</w:t>
+      </w:r>
+      <w:r>
+        <w:rPr>
+          <w:rFonts w:hint="eastAsia"/>
+        </w:rPr>
+        <w:t>FFT</w:t>
+      </w:r>
+      <w:r>
+        <w:rPr>
+          <w:rFonts w:hint="eastAsia"/>
+        </w:rPr>
+        <w:t>蝶形运算电路需要的乘法器。</w:t>
       </w:r>
     </w:p>
     <w:p>
       <w:pPr>
-        <w:spacing w:line="360" w:lineRule="auto"/>
-        <w:jc w:val="center"/>
-        <w:rPr>
-          <w:rFonts w:ascii="Times New Roman" w:hAnsi="Times New Roman" w:cs="Times New Roman"/>
-          <w:sz w:val="24"/>
-          <w:szCs w:val="24"/>
-        </w:rPr>
-      </w:pPr>
-      <w:r>
-        <w:rPr>
-          <w:rFonts w:hint="eastAsia"/>
-        </w:rPr>
-        <w:t>图</w:t>
-      </w:r>
-      <w:r>
-        <w:rPr>
-          <w:rFonts w:hint="eastAsia"/>
-        </w:rPr>
-        <w:t>5</w:t>
-      </w:r>
-      <w:r>
-        <w:rPr>
-          <w:rFonts w:hint="eastAsia"/>
-        </w:rPr>
-        <w:t xml:space="preserve">. </w:t>
+        <w:ind w:firstLineChars="0" w:firstLine="0"/>
+        <w:rPr>
+          <w:rFonts w:hint="eastAsia"/>
+        </w:rPr>
+      </w:pPr>
+      <w:r>
+        <w:rPr>
+          <w:rFonts w:hint="eastAsia"/>
+        </w:rPr>
+        <w:tab/>
+      </w:r>
+      <w:r>
+        <w:rPr>
+          <w:rFonts w:hint="eastAsia"/>
+        </w:rPr>
+        <w:t>本设计</w:t>
       </w:r>
       <w:r>
         <w:rPr>
@@ -2180,17 +2214,206 @@
         <w:rPr>
           <w:rFonts w:hint="eastAsia"/>
         </w:rPr>
-        <w:t>蝶形运算电路结构</w:t>
+        <w:t>运算点数为</w:t>
+      </w:r>
+      <w:r>
+        <w:rPr>
+          <w:rFonts w:hint="eastAsia"/>
+        </w:rPr>
+        <w:t>2048</w:t>
+      </w:r>
+      <w:r>
+        <w:rPr>
+          <w:rFonts w:hint="eastAsia"/>
+        </w:rPr>
+        <w:t>点，拆分为</w:t>
+      </w:r>
+      <w:r>
+        <w:rPr>
+          <w:position w:val="-4"/>
+        </w:rPr>
+        <w:object w:dxaOrig="1740" w:dyaOrig="260">
+          <v:shape id="_x0000_i1042" type="#_x0000_t75" style="width:87.25pt;height:13.1pt" o:ole="">
+            <v:imagedata r:id="rId38" o:title=""/>
+          </v:shape>
+          <o:OLEObject Type="Embed" ProgID="Equation.DSMT4" ShapeID="_x0000_i1042" DrawAspect="Content" ObjectID="_1504511188" r:id="rId39"/>
+        </w:object>
+      </w:r>
+      <w:r>
+        <w:rPr>
+          <w:rFonts w:hint="eastAsia"/>
+        </w:rPr>
+        <w:t>结构。</w:t>
       </w:r>
     </w:p>
     <w:p>
       <w:pPr>
-        <w:spacing w:line="360" w:lineRule="auto"/>
-        <w:rPr>
-          <w:rFonts w:ascii="Times New Roman" w:hAnsi="Times New Roman" w:cs="Times New Roman" w:hint="eastAsia"/>
-          <w:sz w:val="24"/>
-          <w:szCs w:val="24"/>
-        </w:rPr>
+        <w:keepNext/>
+        <w:ind w:firstLineChars="0" w:firstLine="0"/>
+        <w:jc w:val="center"/>
+        <w:rPr>
+          <w:rFonts w:hint="eastAsia"/>
+        </w:rPr>
+      </w:pPr>
+      <w:r>
+        <w:object w:dxaOrig="6376" w:dyaOrig="4327">
+          <v:shape id="_x0000_i1032" type="#_x0000_t75" style="width:318.55pt;height:216.55pt" o:ole="">
+            <v:imagedata r:id="rId40" o:title=""/>
+          </v:shape>
+          <o:OLEObject Type="Embed" ProgID="Visio.Drawing.11" ShapeID="_x0000_i1032" DrawAspect="Content" ObjectID="_1504511189" r:id="rId41"/>
+        </w:object>
+      </w:r>
+    </w:p>
+    <w:p>
+      <w:pPr>
+        <w:pStyle w:val="a3"/>
+        <w:keepNext/>
+        <w:numPr>
+          <w:ilvl w:val="0"/>
+          <w:numId w:val="4"/>
+        </w:numPr>
+        <w:ind w:firstLineChars="0"/>
+        <w:jc w:val="center"/>
+        <w:rPr>
+          <w:rFonts w:hint="eastAsia"/>
+        </w:rPr>
+      </w:pPr>
+      <w:r>
+        <w:rPr>
+          <w:rFonts w:hint="eastAsia"/>
+        </w:rPr>
+        <w:t>全并行运算电路</w:t>
+      </w:r>
+    </w:p>
+    <w:p>
+      <w:pPr>
+        <w:keepNext/>
+        <w:ind w:firstLineChars="0" w:firstLine="0"/>
+        <w:jc w:val="center"/>
+        <w:rPr>
+          <w:rFonts w:hint="eastAsia"/>
+        </w:rPr>
+      </w:pPr>
+      <w:r>
+        <w:object w:dxaOrig="6170" w:dyaOrig="2393">
+          <v:shape id="_x0000_i1031" type="#_x0000_t75" style="width:325.1pt;height:125.45pt" o:ole="">
+            <v:imagedata r:id="rId42" o:title=""/>
+          </v:shape>
+          <o:OLEObject Type="Embed" ProgID="Visio.Drawing.11" ShapeID="_x0000_i1031" DrawAspect="Content" ObjectID="_1504511190" r:id="rId43"/>
+        </w:object>
+      </w:r>
+    </w:p>
+    <w:p>
+      <w:pPr>
+        <w:keepNext/>
+        <w:ind w:firstLineChars="0" w:firstLine="0"/>
+        <w:jc w:val="center"/>
+      </w:pPr>
+      <w:r>
+        <w:rPr>
+          <w:rFonts w:hint="eastAsia"/>
+        </w:rPr>
+        <w:t xml:space="preserve">(b) </w:t>
+      </w:r>
+      <w:r>
+        <w:rPr>
+          <w:rFonts w:hint="eastAsia"/>
+        </w:rPr>
+        <w:t>串行运算电路</w:t>
+      </w:r>
+    </w:p>
+    <w:p>
+      <w:pPr>
+        <w:pStyle w:val="aa"/>
+        <w:ind w:firstLineChars="0" w:firstLine="0"/>
+        <w:rPr>
+          <w:rFonts w:hint="eastAsia"/>
+        </w:rPr>
+      </w:pPr>
+      <w:bookmarkStart w:id="4" w:name="_Ref430764619"/>
+      <w:r>
+        <w:rPr>
+          <w:rFonts w:hint="eastAsia"/>
+        </w:rPr>
+        <w:t>图</w:t>
+      </w:r>
+      <w:r>
+        <w:rPr>
+          <w:rFonts w:hint="eastAsia"/>
+        </w:rPr>
+        <w:t xml:space="preserve"> </w:t>
+      </w:r>
+      <w:r>
+        <w:fldChar w:fldCharType="begin"/>
+      </w:r>
+      <w:r>
+        <w:instrText xml:space="preserve"> </w:instrText>
+      </w:r>
+      <w:r>
+        <w:rPr>
+          <w:rFonts w:hint="eastAsia"/>
+        </w:rPr>
+        <w:instrText xml:space="preserve">SEQ </w:instrText>
+      </w:r>
+      <w:r>
+        <w:rPr>
+          <w:rFonts w:hint="eastAsia"/>
+        </w:rPr>
+        <w:instrText>图</w:instrText>
+      </w:r>
+      <w:r>
+        <w:rPr>
+          <w:rFonts w:hint="eastAsia"/>
+        </w:rPr>
+        <w:instrText xml:space="preserve"> \* ARABIC</w:instrText>
+      </w:r>
+      <w:r>
+        <w:instrText xml:space="preserve"> </w:instrText>
+      </w:r>
+      <w:r>
+        <w:fldChar w:fldCharType="separate"/>
+      </w:r>
+      <w:r>
+        <w:rPr>
+          <w:noProof/>
+        </w:rPr>
+        <w:t>5</w:t>
+      </w:r>
+      <w:r>
+        <w:fldChar w:fldCharType="end"/>
+      </w:r>
+      <w:bookmarkEnd w:id="4"/>
+      <w:r>
+        <w:rPr>
+          <w:rFonts w:hint="eastAsia"/>
+        </w:rPr>
+        <w:t xml:space="preserve">. </w:t>
+      </w:r>
+      <w:r>
+        <w:rPr>
+          <w:rFonts w:hint="eastAsia"/>
+        </w:rPr>
+        <w:t>16</w:t>
+      </w:r>
+      <w:r>
+        <w:rPr>
+          <w:rFonts w:hint="eastAsia"/>
+        </w:rPr>
+        <w:t>点</w:t>
+      </w:r>
+      <w:r>
+        <w:t>FFT</w:t>
+      </w:r>
+      <w:r>
+        <w:rPr>
+          <w:rFonts w:hint="eastAsia"/>
+        </w:rPr>
+        <w:t>蝶形运算电路</w:t>
+      </w:r>
+    </w:p>
+    <w:p>
+      <w:pPr>
+        <w:ind w:firstLineChars="0" w:firstLine="0"/>
       </w:pPr>
     </w:p>
     <w:p>
@@ -2200,755 +2423,596 @@
           <w:ilvl w:val="0"/>
           <w:numId w:val="2"/>
         </w:numPr>
-        <w:spacing w:line="360" w:lineRule="auto"/>
         <w:ind w:firstLineChars="0"/>
-        <w:rPr>
-          <w:rFonts w:ascii="Times New Roman" w:hAnsi="Times New Roman" w:cs="Times New Roman" w:hint="eastAsia"/>
-          <w:sz w:val="24"/>
-          <w:szCs w:val="24"/>
-        </w:rPr>
-      </w:pPr>
-      <w:r>
-        <w:rPr>
-          <w:rFonts w:ascii="Times New Roman" w:hAnsi="Times New Roman" w:cs="Times New Roman" w:hint="eastAsia"/>
-          <w:sz w:val="24"/>
-          <w:szCs w:val="24"/>
+      </w:pPr>
+      <w:r>
+        <w:rPr>
+          <w:rFonts w:hint="eastAsia"/>
         </w:rPr>
         <w:t>性能评估</w:t>
       </w:r>
     </w:p>
     <w:p>
       <w:pPr>
-        <w:spacing w:line="360" w:lineRule="auto"/>
-        <w:ind w:firstLine="420"/>
-        <w:rPr>
-          <w:rFonts w:ascii="Times New Roman" w:hAnsi="Times New Roman" w:cs="Times New Roman" w:hint="eastAsia"/>
-          <w:sz w:val="24"/>
-          <w:szCs w:val="24"/>
-        </w:rPr>
-      </w:pPr>
-      <w:r>
-        <w:rPr>
-          <w:rFonts w:ascii="Times New Roman" w:hAnsi="Times New Roman" w:cs="Times New Roman" w:hint="eastAsia"/>
-          <w:sz w:val="24"/>
-          <w:szCs w:val="24"/>
+        <w:ind w:firstLine="480"/>
+      </w:pPr>
+      <w:r>
+        <w:rPr>
+          <w:rFonts w:hint="eastAsia"/>
         </w:rPr>
         <w:t>经过改进后的乘法器每</w:t>
       </w:r>
       <w:r>
         <w:rPr>
-          <w:rFonts w:ascii="Times New Roman" w:hAnsi="Times New Roman" w:cs="Times New Roman" w:hint="eastAsia"/>
-          <w:sz w:val="24"/>
-          <w:szCs w:val="24"/>
+          <w:rFonts w:hint="eastAsia"/>
         </w:rPr>
         <w:t>31</w:t>
       </w:r>
       <w:r>
         <w:rPr>
-          <w:rFonts w:ascii="Times New Roman" w:hAnsi="Times New Roman" w:cs="Times New Roman" w:hint="eastAsia"/>
-          <w:sz w:val="24"/>
-          <w:szCs w:val="24"/>
+          <w:rFonts w:hint="eastAsia"/>
         </w:rPr>
         <w:t>拍输出</w:t>
       </w:r>
       <w:r>
         <w:rPr>
-          <w:rFonts w:ascii="Times New Roman" w:hAnsi="Times New Roman" w:cs="Times New Roman" w:hint="eastAsia"/>
-          <w:sz w:val="24"/>
-          <w:szCs w:val="24"/>
+          <w:rFonts w:hint="eastAsia"/>
         </w:rPr>
         <w:t>16</w:t>
       </w:r>
       <w:r>
         <w:rPr>
-          <w:rFonts w:ascii="Times New Roman" w:hAnsi="Times New Roman" w:cs="Times New Roman" w:hint="eastAsia"/>
-          <w:sz w:val="24"/>
-          <w:szCs w:val="24"/>
+          <w:rFonts w:hint="eastAsia"/>
         </w:rPr>
         <w:t>位数据，并且根据被乘数的不同</w:t>
       </w:r>
       <w:r>
         <w:rPr>
-          <w:rFonts w:ascii="Times New Roman" w:hAnsi="Times New Roman" w:cs="Times New Roman" w:hint="eastAsia"/>
-          <w:sz w:val="24"/>
-          <w:szCs w:val="24"/>
+          <w:rFonts w:hint="eastAsia"/>
         </w:rPr>
         <w:t>，</w:t>
       </w:r>
       <w:r>
         <w:rPr>
-          <w:rFonts w:ascii="Times New Roman" w:hAnsi="Times New Roman" w:cs="Times New Roman" w:hint="eastAsia"/>
-          <w:sz w:val="24"/>
-          <w:szCs w:val="24"/>
+          <w:rFonts w:hint="eastAsia"/>
         </w:rPr>
         <w:t>乘法器的性能</w:t>
       </w:r>
       <w:r>
         <w:rPr>
-          <w:rFonts w:ascii="Times New Roman" w:hAnsi="Times New Roman" w:cs="Times New Roman" w:hint="eastAsia"/>
-          <w:sz w:val="24"/>
-          <w:szCs w:val="24"/>
+          <w:rFonts w:hint="eastAsia"/>
         </w:rPr>
         <w:t>很可能</w:t>
       </w:r>
       <w:r>
         <w:rPr>
-          <w:rFonts w:ascii="Times New Roman" w:hAnsi="Times New Roman" w:cs="Times New Roman" w:hint="eastAsia"/>
-          <w:sz w:val="24"/>
-          <w:szCs w:val="24"/>
+          <w:rFonts w:hint="eastAsia"/>
         </w:rPr>
         <w:t>略</w:t>
       </w:r>
       <w:r>
         <w:rPr>
-          <w:rFonts w:ascii="Times New Roman" w:hAnsi="Times New Roman" w:cs="Times New Roman" w:hint="eastAsia"/>
-          <w:sz w:val="24"/>
-          <w:szCs w:val="24"/>
+          <w:rFonts w:hint="eastAsia"/>
         </w:rPr>
         <w:t>高于该</w:t>
       </w:r>
       <w:r>
         <w:rPr>
-          <w:rFonts w:ascii="Times New Roman" w:hAnsi="Times New Roman" w:cs="Times New Roman" w:hint="eastAsia"/>
-          <w:sz w:val="24"/>
-          <w:szCs w:val="24"/>
+          <w:rFonts w:hint="eastAsia"/>
         </w:rPr>
         <w:t>值</w:t>
       </w:r>
       <w:r>
         <w:rPr>
-          <w:rFonts w:ascii="Times New Roman" w:hAnsi="Times New Roman" w:cs="Times New Roman" w:hint="eastAsia"/>
-          <w:sz w:val="24"/>
-          <w:szCs w:val="24"/>
+          <w:rFonts w:hint="eastAsia"/>
         </w:rPr>
         <w:t>（</w:t>
       </w:r>
       <w:r>
         <w:rPr>
-          <w:rFonts w:ascii="Times New Roman" w:hAnsi="Times New Roman" w:cs="Times New Roman" w:hint="eastAsia"/>
-          <w:sz w:val="24"/>
-          <w:szCs w:val="24"/>
+          <w:rFonts w:hint="eastAsia"/>
         </w:rPr>
         <w:t>略去</w:t>
       </w:r>
       <w:r>
         <w:rPr>
-          <w:rFonts w:ascii="Times New Roman" w:hAnsi="Times New Roman" w:cs="Times New Roman" w:hint="eastAsia"/>
-          <w:sz w:val="24"/>
-          <w:szCs w:val="24"/>
-        </w:rPr>
-        <w:t>尾部的零</w:t>
-      </w:r>
-      <w:r>
-        <w:rPr>
-          <w:rFonts w:ascii="Times New Roman" w:hAnsi="Times New Roman" w:cs="Times New Roman" w:hint="eastAsia"/>
-          <w:sz w:val="24"/>
-          <w:szCs w:val="24"/>
-        </w:rPr>
-        <w:t>部分的计算</w:t>
-      </w:r>
-      <w:r>
-        <w:rPr>
-          <w:rFonts w:ascii="Times New Roman" w:hAnsi="Times New Roman" w:cs="Times New Roman" w:hint="eastAsia"/>
-          <w:sz w:val="24"/>
-          <w:szCs w:val="24"/>
+          <w:rFonts w:hint="eastAsia"/>
+        </w:rPr>
+        <w:t>尾部的</w:t>
+      </w:r>
+      <w:proofErr w:type="gramStart"/>
+      <w:r>
+        <w:rPr>
+          <w:rFonts w:hint="eastAsia"/>
+        </w:rPr>
+        <w:t>零</w:t>
+      </w:r>
+      <w:r>
+        <w:rPr>
+          <w:rFonts w:hint="eastAsia"/>
+        </w:rPr>
+        <w:t>部分</w:t>
+      </w:r>
+      <w:proofErr w:type="gramEnd"/>
+      <w:r>
+        <w:rPr>
+          <w:rFonts w:hint="eastAsia"/>
+        </w:rPr>
+        <w:t>的计算</w:t>
+      </w:r>
+      <w:r>
+        <w:rPr>
+          <w:rFonts w:hint="eastAsia"/>
         </w:rPr>
         <w:t>）</w:t>
       </w:r>
       <w:r>
         <w:rPr>
-          <w:rFonts w:ascii="Times New Roman" w:hAnsi="Times New Roman" w:cs="Times New Roman" w:hint="eastAsia"/>
-          <w:sz w:val="24"/>
-          <w:szCs w:val="24"/>
+          <w:rFonts w:hint="eastAsia"/>
         </w:rPr>
         <w:t>。</w:t>
       </w:r>
       <w:r>
         <w:rPr>
-          <w:rFonts w:ascii="Times New Roman" w:hAnsi="Times New Roman" w:cs="Times New Roman" w:hint="eastAsia"/>
-          <w:sz w:val="24"/>
-          <w:szCs w:val="24"/>
+          <w:rFonts w:hint="eastAsia"/>
         </w:rPr>
         <w:t>忽略加法器以及各级运算电路之间的延时，则</w:t>
       </w:r>
       <w:r>
         <w:rPr>
-          <w:rFonts w:ascii="Times New Roman" w:hAnsi="Times New Roman" w:cs="Times New Roman" w:hint="eastAsia"/>
-          <w:sz w:val="24"/>
-          <w:szCs w:val="24"/>
+          <w:rFonts w:hint="eastAsia"/>
         </w:rPr>
         <w:t>n</w:t>
       </w:r>
       <w:r>
         <w:rPr>
-          <w:rFonts w:ascii="Times New Roman" w:hAnsi="Times New Roman" w:cs="Times New Roman" w:hint="eastAsia"/>
-          <w:sz w:val="24"/>
-          <w:szCs w:val="24"/>
+          <w:rFonts w:hint="eastAsia"/>
         </w:rPr>
         <w:t>级</w:t>
       </w:r>
       <w:r>
         <w:rPr>
-          <w:rFonts w:ascii="Times New Roman" w:hAnsi="Times New Roman" w:cs="Times New Roman" w:hint="eastAsia"/>
-          <w:sz w:val="24"/>
-          <w:szCs w:val="24"/>
+          <w:rFonts w:hint="eastAsia"/>
         </w:rPr>
         <w:t>FFT</w:t>
       </w:r>
       <w:r>
         <w:rPr>
-          <w:rFonts w:ascii="Times New Roman" w:hAnsi="Times New Roman" w:cs="Times New Roman" w:hint="eastAsia"/>
-          <w:sz w:val="24"/>
-          <w:szCs w:val="24"/>
+          <w:rFonts w:hint="eastAsia"/>
         </w:rPr>
         <w:t>电路每</w:t>
       </w:r>
       <w:r>
         <w:rPr>
-          <w:rFonts w:ascii="Times New Roman" w:hAnsi="Times New Roman" w:cs="Times New Roman" w:hint="eastAsia"/>
-          <w:sz w:val="24"/>
-          <w:szCs w:val="24"/>
+          <w:rFonts w:hint="eastAsia"/>
         </w:rPr>
         <w:t>31n</w:t>
       </w:r>
       <w:r>
         <w:rPr>
-          <w:rFonts w:ascii="Times New Roman" w:hAnsi="Times New Roman" w:cs="Times New Roman" w:hint="eastAsia"/>
-          <w:sz w:val="24"/>
-          <w:szCs w:val="24"/>
+          <w:rFonts w:hint="eastAsia"/>
         </w:rPr>
         <w:t>拍输出所有的</w:t>
       </w:r>
       <w:r>
         <w:rPr>
-          <w:rFonts w:ascii="Times New Roman" w:hAnsi="Times New Roman" w:cs="Times New Roman" w:hint="eastAsia"/>
-          <w:sz w:val="24"/>
-          <w:szCs w:val="24"/>
+          <w:rFonts w:hint="eastAsia"/>
         </w:rPr>
         <w:t>16</w:t>
       </w:r>
       <w:r>
         <w:rPr>
-          <w:rFonts w:ascii="Times New Roman" w:hAnsi="Times New Roman" w:cs="Times New Roman" w:hint="eastAsia"/>
-          <w:sz w:val="24"/>
-          <w:szCs w:val="24"/>
+          <w:rFonts w:hint="eastAsia"/>
         </w:rPr>
         <w:t>位计算结果。</w:t>
       </w:r>
     </w:p>
     <w:p>
       <w:pPr>
-        <w:spacing w:line="360" w:lineRule="auto"/>
-        <w:ind w:firstLine="420"/>
-        <w:rPr>
-          <w:rFonts w:ascii="Times New Roman" w:hAnsi="Times New Roman" w:cs="Times New Roman" w:hint="eastAsia"/>
-          <w:sz w:val="24"/>
-          <w:szCs w:val="24"/>
-        </w:rPr>
-      </w:pPr>
-      <w:r>
-        <w:rPr>
-          <w:rFonts w:ascii="Times New Roman" w:hAnsi="Times New Roman" w:cs="Times New Roman" w:hint="eastAsia"/>
-          <w:sz w:val="24"/>
-          <w:szCs w:val="24"/>
+        <w:ind w:firstLine="480"/>
+      </w:pPr>
+      <w:r>
+        <w:rPr>
+          <w:rFonts w:hint="eastAsia"/>
         </w:rPr>
         <w:t>根据被乘数的不同，乘法器消耗的硬件资源也不相同。设被乘数的</w:t>
       </w:r>
       <w:r>
         <w:rPr>
-          <w:rFonts w:ascii="Times New Roman" w:hAnsi="Times New Roman" w:cs="Times New Roman" w:hint="eastAsia"/>
-          <w:sz w:val="24"/>
-          <w:szCs w:val="24"/>
+          <w:rFonts w:hint="eastAsia"/>
         </w:rPr>
         <w:t>CSD</w:t>
       </w:r>
       <w:r>
         <w:rPr>
-          <w:rFonts w:ascii="Times New Roman" w:hAnsi="Times New Roman" w:cs="Times New Roman" w:hint="eastAsia"/>
-          <w:sz w:val="24"/>
-          <w:szCs w:val="24"/>
+          <w:rFonts w:hint="eastAsia"/>
         </w:rPr>
         <w:t>表示中有</w:t>
       </w:r>
       <w:r>
         <w:rPr>
-          <w:rFonts w:ascii="Times New Roman" w:hAnsi="Times New Roman" w:cs="Times New Roman" w:hint="eastAsia"/>
-          <w:sz w:val="24"/>
-          <w:szCs w:val="24"/>
+          <w:rFonts w:hint="eastAsia"/>
         </w:rPr>
         <w:t>m</w:t>
       </w:r>
-      <w:r>
-        <w:rPr>
-          <w:rFonts w:ascii="Times New Roman" w:hAnsi="Times New Roman" w:cs="Times New Roman" w:hint="eastAsia"/>
-          <w:sz w:val="24"/>
-          <w:szCs w:val="24"/>
-        </w:rPr>
-        <w:t>个非零位且分别位于第</w:t>
-      </w:r>
-      <w:r>
-        <w:rPr>
-          <w:rFonts w:ascii="Times New Roman" w:hAnsi="Times New Roman" w:cs="Times New Roman" w:hint="eastAsia"/>
-          <w:sz w:val="24"/>
-          <w:szCs w:val="24"/>
+      <w:proofErr w:type="gramStart"/>
+      <w:r>
+        <w:rPr>
+          <w:rFonts w:hint="eastAsia"/>
+        </w:rPr>
+        <w:t>个</w:t>
+      </w:r>
+      <w:proofErr w:type="gramEnd"/>
+      <w:r>
+        <w:rPr>
+          <w:rFonts w:hint="eastAsia"/>
+        </w:rPr>
+        <w:t>非零位且分别位于第</w:t>
+      </w:r>
+      <w:r>
+        <w:rPr>
+          <w:rFonts w:hint="eastAsia"/>
         </w:rPr>
         <w:t>x</w:t>
       </w:r>
       <w:r>
         <w:rPr>
-          <w:rFonts w:ascii="Times New Roman" w:hAnsi="Times New Roman" w:cs="Times New Roman" w:hint="eastAsia"/>
-          <w:sz w:val="24"/>
-          <w:szCs w:val="24"/>
+          <w:rFonts w:hint="eastAsia"/>
           <w:vertAlign w:val="subscript"/>
         </w:rPr>
         <w:t>1</w:t>
       </w:r>
       <w:r>
         <w:rPr>
-          <w:rFonts w:ascii="Times New Roman" w:hAnsi="Times New Roman" w:cs="Times New Roman" w:hint="eastAsia"/>
-          <w:sz w:val="24"/>
-          <w:szCs w:val="24"/>
+          <w:rFonts w:hint="eastAsia"/>
         </w:rPr>
         <w:t>x</w:t>
       </w:r>
       <w:r>
         <w:rPr>
-          <w:rFonts w:ascii="Times New Roman" w:hAnsi="Times New Roman" w:cs="Times New Roman" w:hint="eastAsia"/>
-          <w:sz w:val="24"/>
-          <w:szCs w:val="24"/>
+          <w:rFonts w:hint="eastAsia"/>
           <w:vertAlign w:val="subscript"/>
         </w:rPr>
         <w:t>2</w:t>
       </w:r>
       <w:r>
         <w:rPr>
-          <w:rFonts w:ascii="Times New Roman" w:hAnsi="Times New Roman" w:cs="Times New Roman"/>
-          <w:sz w:val="24"/>
-          <w:szCs w:val="24"/>
           <w:vertAlign w:val="subscript"/>
         </w:rPr>
         <w:t>…</w:t>
       </w:r>
-      <w:r>
-        <w:rPr>
-          <w:rFonts w:ascii="Times New Roman" w:hAnsi="Times New Roman" w:cs="Times New Roman" w:hint="eastAsia"/>
-          <w:sz w:val="24"/>
-          <w:szCs w:val="24"/>
+      <w:proofErr w:type="spellStart"/>
+      <w:r>
+        <w:rPr>
+          <w:rFonts w:hint="eastAsia"/>
         </w:rPr>
         <w:t>x</w:t>
       </w:r>
       <w:r>
         <w:rPr>
-          <w:rFonts w:ascii="Times New Roman" w:hAnsi="Times New Roman" w:cs="Times New Roman" w:hint="eastAsia"/>
-          <w:sz w:val="24"/>
-          <w:szCs w:val="24"/>
+          <w:rFonts w:hint="eastAsia"/>
           <w:vertAlign w:val="subscript"/>
         </w:rPr>
         <w:t>q</w:t>
       </w:r>
-      <w:r>
-        <w:rPr>
-          <w:rFonts w:ascii="Times New Roman" w:hAnsi="Times New Roman" w:cs="Times New Roman" w:hint="eastAsia"/>
-          <w:sz w:val="24"/>
-          <w:szCs w:val="24"/>
+      <w:proofErr w:type="spellEnd"/>
+      <w:r>
+        <w:rPr>
+          <w:rFonts w:hint="eastAsia"/>
         </w:rPr>
         <w:t>位，则该乘法器需要</w:t>
       </w:r>
       <w:r>
         <w:rPr>
-          <w:rFonts w:ascii="Times New Roman" w:hAnsi="Times New Roman" w:cs="Times New Roman" w:hint="eastAsia"/>
-          <w:sz w:val="24"/>
-          <w:szCs w:val="24"/>
+          <w:rFonts w:hint="eastAsia"/>
         </w:rPr>
         <w:t>m-1</w:t>
       </w:r>
       <w:r>
         <w:rPr>
-          <w:rFonts w:ascii="Times New Roman" w:hAnsi="Times New Roman" w:cs="Times New Roman" w:hint="eastAsia"/>
-          <w:sz w:val="24"/>
-          <w:szCs w:val="24"/>
+          <w:rFonts w:hint="eastAsia"/>
         </w:rPr>
         <w:t>个全加器和</w:t>
       </w:r>
       <w:r>
         <w:rPr>
-          <w:rFonts w:ascii="Times New Roman" w:hAnsi="Times New Roman" w:cs="Times New Roman" w:hint="eastAsia"/>
-          <w:sz w:val="24"/>
-          <w:szCs w:val="24"/>
+          <w:rFonts w:hint="eastAsia"/>
         </w:rPr>
         <w:t>1</w:t>
       </w:r>
       <w:r>
         <w:rPr>
-          <w:rFonts w:ascii="Times New Roman" w:hAnsi="Times New Roman" w:cs="Times New Roman" w:hint="eastAsia"/>
-          <w:sz w:val="24"/>
-          <w:szCs w:val="24"/>
+          <w:rFonts w:hint="eastAsia"/>
         </w:rPr>
         <w:t>个半加器，</w:t>
       </w:r>
       <w:r>
         <w:rPr>
-          <w:rFonts w:ascii="Times New Roman" w:hAnsi="Times New Roman" w:cs="Times New Roman" w:hint="eastAsia"/>
-          <w:sz w:val="24"/>
-          <w:szCs w:val="24"/>
+          <w:rFonts w:hint="eastAsia"/>
         </w:rPr>
         <w:t>x</w:t>
       </w:r>
       <w:r>
         <w:rPr>
-          <w:rFonts w:ascii="Times New Roman" w:hAnsi="Times New Roman" w:cs="Times New Roman" w:hint="eastAsia"/>
-          <w:sz w:val="24"/>
-          <w:szCs w:val="24"/>
+          <w:rFonts w:hint="eastAsia"/>
           <w:vertAlign w:val="subscript"/>
         </w:rPr>
         <w:t>q</w:t>
       </w:r>
       <w:r>
         <w:rPr>
-          <w:rFonts w:ascii="Times New Roman" w:hAnsi="Times New Roman" w:cs="Times New Roman" w:hint="eastAsia"/>
-          <w:sz w:val="24"/>
-          <w:szCs w:val="24"/>
+          <w:rFonts w:hint="eastAsia"/>
         </w:rPr>
         <w:t>-x</w:t>
       </w:r>
       <w:r>
         <w:rPr>
-          <w:rFonts w:ascii="Times New Roman" w:hAnsi="Times New Roman" w:cs="Times New Roman" w:hint="eastAsia"/>
-          <w:sz w:val="24"/>
-          <w:szCs w:val="24"/>
+          <w:rFonts w:hint="eastAsia"/>
           <w:vertAlign w:val="subscript"/>
         </w:rPr>
         <w:t>1</w:t>
       </w:r>
       <w:r>
         <w:rPr>
-          <w:rFonts w:ascii="Times New Roman" w:hAnsi="Times New Roman" w:cs="Times New Roman" w:hint="eastAsia"/>
-          <w:sz w:val="24"/>
-          <w:szCs w:val="24"/>
+          <w:rFonts w:hint="eastAsia"/>
         </w:rPr>
         <w:t>+m</w:t>
       </w:r>
-      <w:r>
-        <w:rPr>
-          <w:rFonts w:ascii="Times New Roman" w:hAnsi="Times New Roman" w:cs="Times New Roman" w:hint="eastAsia"/>
-          <w:sz w:val="24"/>
-          <w:szCs w:val="24"/>
-        </w:rPr>
-        <w:t>个寄存器</w:t>
-      </w:r>
-      <w:r>
-        <w:rPr>
-          <w:rFonts w:ascii="Times New Roman" w:hAnsi="Times New Roman" w:cs="Times New Roman" w:hint="eastAsia"/>
-          <w:sz w:val="24"/>
-          <w:szCs w:val="24"/>
+      <w:proofErr w:type="gramStart"/>
+      <w:r>
+        <w:rPr>
+          <w:rFonts w:hint="eastAsia"/>
+        </w:rPr>
+        <w:t>个</w:t>
+      </w:r>
+      <w:proofErr w:type="gramEnd"/>
+      <w:r>
+        <w:rPr>
+          <w:rFonts w:hint="eastAsia"/>
+        </w:rPr>
+        <w:t>寄存器</w:t>
+      </w:r>
+      <w:r>
+        <w:rPr>
+          <w:rFonts w:hint="eastAsia"/>
         </w:rPr>
         <w:t>(</w:t>
       </w:r>
       <w:r>
         <w:rPr>
-          <w:rFonts w:ascii="Times New Roman" w:hAnsi="Times New Roman" w:cs="Times New Roman" w:hint="eastAsia"/>
-          <w:sz w:val="24"/>
-          <w:szCs w:val="24"/>
+          <w:rFonts w:hint="eastAsia"/>
         </w:rPr>
         <w:t>其中</w:t>
       </w:r>
       <w:r>
         <w:rPr>
-          <w:rFonts w:ascii="Times New Roman" w:hAnsi="Times New Roman" w:cs="Times New Roman" w:hint="eastAsia"/>
-          <w:sz w:val="24"/>
-          <w:szCs w:val="24"/>
+          <w:rFonts w:hint="eastAsia"/>
         </w:rPr>
         <w:t>x</w:t>
       </w:r>
       <w:r>
         <w:rPr>
-          <w:rFonts w:ascii="Times New Roman" w:hAnsi="Times New Roman" w:cs="Times New Roman" w:hint="eastAsia"/>
-          <w:sz w:val="24"/>
-          <w:szCs w:val="24"/>
+          <w:rFonts w:hint="eastAsia"/>
           <w:vertAlign w:val="subscript"/>
         </w:rPr>
         <w:t>q</w:t>
       </w:r>
       <w:r>
         <w:rPr>
-          <w:rFonts w:ascii="Times New Roman" w:hAnsi="Times New Roman" w:cs="Times New Roman" w:hint="eastAsia"/>
-          <w:sz w:val="24"/>
-          <w:szCs w:val="24"/>
+          <w:rFonts w:hint="eastAsia"/>
         </w:rPr>
         <w:t>-x</w:t>
       </w:r>
       <w:r>
         <w:rPr>
-          <w:rFonts w:ascii="Times New Roman" w:hAnsi="Times New Roman" w:cs="Times New Roman" w:hint="eastAsia"/>
-          <w:sz w:val="24"/>
-          <w:szCs w:val="24"/>
+          <w:rFonts w:hint="eastAsia"/>
           <w:vertAlign w:val="subscript"/>
         </w:rPr>
         <w:t>1</w:t>
       </w:r>
       <w:r>
         <w:rPr>
-          <w:rFonts w:ascii="Times New Roman" w:hAnsi="Times New Roman" w:cs="Times New Roman" w:hint="eastAsia"/>
-          <w:sz w:val="24"/>
-          <w:szCs w:val="24"/>
+          <w:rFonts w:hint="eastAsia"/>
         </w:rPr>
         <w:t>个寄存器用于缓存输入数据，</w:t>
       </w:r>
       <w:r>
         <w:rPr>
-          <w:rFonts w:ascii="Times New Roman" w:hAnsi="Times New Roman" w:cs="Times New Roman" w:hint="eastAsia"/>
-          <w:sz w:val="24"/>
-          <w:szCs w:val="24"/>
+          <w:rFonts w:hint="eastAsia"/>
         </w:rPr>
         <w:t>m</w:t>
       </w:r>
-      <w:r>
-        <w:rPr>
-          <w:rFonts w:ascii="Times New Roman" w:hAnsi="Times New Roman" w:cs="Times New Roman" w:hint="eastAsia"/>
-          <w:sz w:val="24"/>
-          <w:szCs w:val="24"/>
-        </w:rPr>
-        <w:t>个寄存器用于缓存进位位</w:t>
-      </w:r>
-      <w:r>
-        <w:rPr>
-          <w:rFonts w:ascii="Times New Roman" w:hAnsi="Times New Roman" w:cs="Times New Roman" w:hint="eastAsia"/>
-          <w:sz w:val="24"/>
-          <w:szCs w:val="24"/>
+      <w:proofErr w:type="gramStart"/>
+      <w:r>
+        <w:rPr>
+          <w:rFonts w:hint="eastAsia"/>
+        </w:rPr>
+        <w:t>个</w:t>
+      </w:r>
+      <w:proofErr w:type="gramEnd"/>
+      <w:r>
+        <w:rPr>
+          <w:rFonts w:hint="eastAsia"/>
+        </w:rPr>
+        <w:t>寄存器用于缓存进位</w:t>
+      </w:r>
+      <w:proofErr w:type="gramStart"/>
+      <w:r>
+        <w:rPr>
+          <w:rFonts w:hint="eastAsia"/>
+        </w:rPr>
+        <w:t>位</w:t>
+      </w:r>
+      <w:proofErr w:type="gramEnd"/>
+      <w:r>
+        <w:rPr>
+          <w:rFonts w:hint="eastAsia"/>
         </w:rPr>
         <w:t>)</w:t>
       </w:r>
       <w:r>
         <w:rPr>
-          <w:rFonts w:ascii="Times New Roman" w:hAnsi="Times New Roman" w:cs="Times New Roman" w:hint="eastAsia"/>
-          <w:sz w:val="24"/>
-          <w:szCs w:val="24"/>
+          <w:rFonts w:hint="eastAsia"/>
         </w:rPr>
         <w:t>。</w:t>
       </w:r>
       <w:r>
         <w:rPr>
-          <w:rFonts w:ascii="Times New Roman" w:hAnsi="Times New Roman" w:cs="Times New Roman" w:hint="eastAsia"/>
-          <w:sz w:val="24"/>
-          <w:szCs w:val="24"/>
+          <w:rFonts w:hint="eastAsia"/>
         </w:rPr>
         <w:t>记乘法器的平均硬件消耗为</w:t>
       </w:r>
       <w:r>
         <w:rPr>
-          <w:rFonts w:ascii="Times New Roman" w:hAnsi="Times New Roman" w:cs="Times New Roman" w:hint="eastAsia"/>
-          <w:sz w:val="24"/>
-          <w:szCs w:val="24"/>
+          <w:rFonts w:hint="eastAsia"/>
         </w:rPr>
         <w:t>10</w:t>
       </w:r>
       <w:r>
         <w:rPr>
-          <w:rFonts w:ascii="Times New Roman" w:hAnsi="Times New Roman" w:cs="Times New Roman" w:hint="eastAsia"/>
-          <w:sz w:val="24"/>
-          <w:szCs w:val="24"/>
+          <w:rFonts w:hint="eastAsia"/>
         </w:rPr>
         <w:t>个</w:t>
       </w:r>
       <w:r>
         <w:rPr>
-          <w:rFonts w:ascii="Times New Roman" w:hAnsi="Times New Roman" w:cs="Times New Roman" w:hint="eastAsia"/>
-          <w:sz w:val="24"/>
-          <w:szCs w:val="24"/>
+          <w:rFonts w:hint="eastAsia"/>
         </w:rPr>
         <w:t>1bit</w:t>
       </w:r>
       <w:r>
         <w:rPr>
-          <w:rFonts w:ascii="Times New Roman" w:hAnsi="Times New Roman" w:cs="Times New Roman" w:hint="eastAsia"/>
-          <w:sz w:val="24"/>
-          <w:szCs w:val="24"/>
+          <w:rFonts w:hint="eastAsia"/>
         </w:rPr>
         <w:t>全加器，</w:t>
       </w:r>
       <w:r>
         <w:rPr>
-          <w:rFonts w:ascii="Times New Roman" w:hAnsi="Times New Roman" w:cs="Times New Roman" w:hint="eastAsia"/>
-          <w:sz w:val="24"/>
-          <w:szCs w:val="24"/>
+          <w:rFonts w:hint="eastAsia"/>
         </w:rPr>
         <w:t>1</w:t>
       </w:r>
       <w:r>
         <w:rPr>
-          <w:rFonts w:ascii="Times New Roman" w:hAnsi="Times New Roman" w:cs="Times New Roman" w:hint="eastAsia"/>
-          <w:sz w:val="24"/>
-          <w:szCs w:val="24"/>
+          <w:rFonts w:hint="eastAsia"/>
         </w:rPr>
         <w:t>个</w:t>
       </w:r>
       <w:r>
         <w:rPr>
-          <w:rFonts w:ascii="Times New Roman" w:hAnsi="Times New Roman" w:cs="Times New Roman" w:hint="eastAsia"/>
-          <w:sz w:val="24"/>
-          <w:szCs w:val="24"/>
+          <w:rFonts w:hint="eastAsia"/>
         </w:rPr>
         <w:t>1bit</w:t>
       </w:r>
       <w:r>
         <w:rPr>
-          <w:rFonts w:ascii="Times New Roman" w:hAnsi="Times New Roman" w:cs="Times New Roman" w:hint="eastAsia"/>
-          <w:sz w:val="24"/>
-          <w:szCs w:val="24"/>
+          <w:rFonts w:hint="eastAsia"/>
         </w:rPr>
         <w:t>半加器，</w:t>
       </w:r>
       <w:r>
         <w:rPr>
-          <w:rFonts w:ascii="Times New Roman" w:hAnsi="Times New Roman" w:cs="Times New Roman" w:hint="eastAsia"/>
-          <w:sz w:val="24"/>
-          <w:szCs w:val="24"/>
+          <w:rFonts w:hint="eastAsia"/>
         </w:rPr>
         <w:t>30</w:t>
       </w:r>
       <w:r>
         <w:rPr>
-          <w:rFonts w:ascii="Times New Roman" w:hAnsi="Times New Roman" w:cs="Times New Roman" w:hint="eastAsia"/>
-          <w:sz w:val="24"/>
-          <w:szCs w:val="24"/>
+          <w:rFonts w:hint="eastAsia"/>
         </w:rPr>
         <w:t>个</w:t>
       </w:r>
       <w:r>
         <w:rPr>
-          <w:rFonts w:ascii="Times New Roman" w:hAnsi="Times New Roman" w:cs="Times New Roman" w:hint="eastAsia"/>
-          <w:sz w:val="24"/>
-          <w:szCs w:val="24"/>
+          <w:rFonts w:hint="eastAsia"/>
         </w:rPr>
         <w:t>1bit</w:t>
       </w:r>
       <w:r>
         <w:rPr>
-          <w:rFonts w:ascii="Times New Roman" w:hAnsi="Times New Roman" w:cs="Times New Roman" w:hint="eastAsia"/>
-          <w:sz w:val="24"/>
-          <w:szCs w:val="24"/>
+          <w:rFonts w:hint="eastAsia"/>
         </w:rPr>
         <w:t>寄存器</w:t>
       </w:r>
       <w:r>
         <w:rPr>
-          <w:rFonts w:ascii="Times New Roman" w:hAnsi="Times New Roman" w:cs="Times New Roman" w:hint="eastAsia"/>
-          <w:sz w:val="24"/>
-          <w:szCs w:val="24"/>
+          <w:rFonts w:hint="eastAsia"/>
         </w:rPr>
         <w:t>。</w:t>
       </w:r>
     </w:p>
     <w:p>
       <w:pPr>
-        <w:spacing w:line="360" w:lineRule="auto"/>
-        <w:ind w:firstLine="420"/>
-        <w:rPr>
-          <w:rFonts w:ascii="Times New Roman" w:hAnsi="Times New Roman" w:cs="Times New Roman"/>
-          <w:sz w:val="24"/>
-          <w:szCs w:val="24"/>
-        </w:rPr>
-      </w:pPr>
-      <w:r>
-        <w:rPr>
-          <w:rFonts w:ascii="Times New Roman" w:hAnsi="Times New Roman" w:cs="Times New Roman" w:hint="eastAsia"/>
-          <w:sz w:val="24"/>
-          <w:szCs w:val="24"/>
+        <w:ind w:firstLine="480"/>
+      </w:pPr>
+      <w:r>
+        <w:rPr>
+          <w:rFonts w:hint="eastAsia"/>
         </w:rPr>
         <w:t>略去各级电路的寄存器消耗，</w:t>
       </w:r>
       <w:r>
         <w:rPr>
-          <w:rFonts w:ascii="Times New Roman" w:hAnsi="Times New Roman" w:cs="Times New Roman" w:hint="eastAsia"/>
-          <w:sz w:val="24"/>
-          <w:szCs w:val="24"/>
-        </w:rPr>
-        <w:t>N</w:t>
-      </w:r>
-      <w:r>
-        <w:rPr>
-          <w:rFonts w:ascii="Times New Roman" w:hAnsi="Times New Roman" w:cs="Times New Roman" w:hint="eastAsia"/>
-          <w:sz w:val="24"/>
-          <w:szCs w:val="24"/>
-        </w:rPr>
-        <w:t>点的</w:t>
-      </w:r>
-      <w:r>
-        <w:rPr>
-          <w:rFonts w:ascii="Times New Roman" w:hAnsi="Times New Roman" w:cs="Times New Roman" w:hint="eastAsia"/>
-          <w:sz w:val="24"/>
-          <w:szCs w:val="24"/>
+          <w:position w:val="-4"/>
+        </w:rPr>
+        <w:object w:dxaOrig="1740" w:dyaOrig="260">
+          <v:shape id="_x0000_i1043" type="#_x0000_t75" style="width:87.25pt;height:13.1pt" o:ole="">
+            <v:imagedata r:id="rId44" o:title=""/>
+          </v:shape>
+          <o:OLEObject Type="Embed" ProgID="Equation.DSMT4" ShapeID="_x0000_i1043" DrawAspect="Content" ObjectID="_1504511191" r:id="rId45"/>
+        </w:object>
+      </w:r>
+      <w:r>
+        <w:rPr>
+          <w:rFonts w:hint="eastAsia"/>
+        </w:rPr>
+        <w:t>的</w:t>
+      </w:r>
+      <w:r>
+        <w:rPr>
+          <w:rFonts w:hint="eastAsia"/>
         </w:rPr>
         <w:t>FFT</w:t>
       </w:r>
       <w:r>
         <w:rPr>
-          <w:rFonts w:ascii="Times New Roman" w:hAnsi="Times New Roman" w:cs="Times New Roman" w:hint="eastAsia"/>
-          <w:sz w:val="24"/>
-          <w:szCs w:val="24"/>
+          <w:rFonts w:hint="eastAsia"/>
         </w:rPr>
         <w:t>运算</w:t>
       </w:r>
       <w:r>
         <w:rPr>
-          <w:rFonts w:ascii="Times New Roman" w:hAnsi="Times New Roman" w:cs="Times New Roman" w:hint="eastAsia"/>
-          <w:sz w:val="24"/>
-          <w:szCs w:val="24"/>
+          <w:rFonts w:hint="eastAsia"/>
         </w:rPr>
         <w:t>电路</w:t>
       </w:r>
       <w:r>
         <w:rPr>
-          <w:rFonts w:ascii="Times New Roman" w:hAnsi="Times New Roman" w:cs="Times New Roman" w:hint="eastAsia"/>
-          <w:sz w:val="24"/>
-          <w:szCs w:val="24"/>
+          <w:rFonts w:hint="eastAsia"/>
         </w:rPr>
         <w:t>大约需要</w:t>
       </w:r>
       <w:r>
         <w:rPr>
-          <w:position w:val="-24"/>
-        </w:rPr>
-        <w:object w:dxaOrig="1200" w:dyaOrig="620">
-          <v:shape id="_x0000_i1033" type="#_x0000_t75" style="width:60pt;height:31.1pt" o:ole="">
-            <v:imagedata r:id="rId22" o:title=""/>
-          </v:shape>
-          <o:OLEObject Type="Embed" ProgID="Equation.DSMT4" ShapeID="_x0000_i1033" DrawAspect="Content" ObjectID="_1504274208" r:id="rId23"/>
-        </w:object>
-      </w:r>
-      <w:r>
-        <w:rPr>
-          <w:rFonts w:hint="eastAsia"/>
-        </w:rPr>
-        <w:t>个乘法器，</w:t>
-      </w:r>
-      <w:r>
-        <w:rPr>
-          <w:position w:val="-12"/>
-        </w:rPr>
-        <w:object w:dxaOrig="1160" w:dyaOrig="360">
-          <v:shape id="_x0000_i1032" type="#_x0000_t75" style="width:57.8pt;height:18pt" o:ole="">
-            <v:imagedata r:id="rId24" o:title=""/>
-          </v:shape>
-          <o:OLEObject Type="Embed" ProgID="Equation.DSMT4" ShapeID="_x0000_i1032" DrawAspect="Content" ObjectID="_1504274209" r:id="rId25"/>
-        </w:object>
-      </w:r>
-      <w:r>
-        <w:rPr>
-          <w:rFonts w:hint="eastAsia"/>
-        </w:rPr>
-        <w:t>个加法器。总共需要</w:t>
-      </w:r>
-      <w:r>
-        <w:rPr>
-          <w:position w:val="-12"/>
-        </w:rPr>
-        <w:object w:dxaOrig="1460" w:dyaOrig="360">
-          <v:shape id="_x0000_i1034" type="#_x0000_t75" style="width:73.1pt;height:18pt" o:ole="">
-            <v:imagedata r:id="rId26" o:title=""/>
-          </v:shape>
-          <o:OLEObject Type="Embed" ProgID="Equation.DSMT4" ShapeID="_x0000_i1034" DrawAspect="Content" ObjectID="_1504274210" r:id="rId27"/>
-        </w:object>
+          <w:rFonts w:hint="eastAsia"/>
+        </w:rPr>
+        <w:lastRenderedPageBreak/>
+        <w:t>2817</w:t>
+      </w:r>
+      <w:r>
+        <w:rPr>
+          <w:rFonts w:hint="eastAsia"/>
+        </w:rPr>
+        <w:t>个乘法器</w:t>
+      </w:r>
+      <w:r>
+        <w:rPr>
+          <w:rFonts w:hint="eastAsia"/>
+        </w:rPr>
+        <w:t>。总共需要</w:t>
+      </w:r>
+      <w:r>
+        <w:t>30987</w:t>
       </w:r>
       <w:r>
         <w:rPr>
@@ -2969,16 +3033,10 @@
         <w:t>全加器，</w:t>
       </w:r>
       <w:r>
-        <w:rPr>
-          <w:position w:val="-12"/>
-        </w:rPr>
-        <w:object w:dxaOrig="1380" w:dyaOrig="360">
-          <v:shape id="_x0000_i1035" type="#_x0000_t75" style="width:69.25pt;height:18pt" o:ole="">
-            <v:imagedata r:id="rId28" o:title=""/>
-          </v:shape>
-          <o:OLEObject Type="Embed" ProgID="Equation.DSMT4" ShapeID="_x0000_i1035" DrawAspect="Content" ObjectID="_1504274211" r:id="rId29"/>
-        </w:object>
-      </w:r>
+        <w:t>84510</w:t>
+      </w:r>
+      <w:bookmarkStart w:id="5" w:name="_GoBack"/>
+      <w:bookmarkEnd w:id="5"/>
       <w:r>
         <w:rPr>
           <w:rFonts w:hint="eastAsia"/>
@@ -3006,130 +3064,6 @@
     </w:sectPr>
   </w:body>
 </w:document>
-</file>
-
-<file path=word/comments.xml><?xml version="1.0" encoding="utf-8"?>
-<w:comments xmlns:wpc="http://schemas.microsoft.com/office/word/2010/wordprocessingCanvas" xmlns:mc="http://schemas.openxmlformats.org/markup-compatibility/2006" xmlns:o="urn:schemas-microsoft-com:office:office" xmlns:r="http://schemas.openxmlformats.org/officeDocument/2006/relationships" xmlns:m="http://schemas.openxmlformats.org/officeDocument/2006/math" xmlns:v="urn:schemas-microsoft-com:vml" xmlns:wp14="http://schemas.microsoft.com/office/word/2010/wordprocessingDrawing" xmlns:wp="http://schemas.openxmlformats.org/drawingml/2006/wordprocessingDrawing" xmlns:w10="urn:schemas-microsoft-com:office:word" xmlns:w="http://schemas.openxmlformats.org/wordprocessingml/2006/main" xmlns:w14="http://schemas.microsoft.com/office/word/2010/wordml" xmlns:wpg="http://schemas.microsoft.com/office/word/2010/wordprocessingGroup" xmlns:wpi="http://schemas.microsoft.com/office/word/2010/wordprocessingInk" xmlns:wne="http://schemas.microsoft.com/office/word/2006/wordml" xmlns:wps="http://schemas.microsoft.com/office/word/2010/wordprocessingShape" mc:Ignorable="w14 wp14">
-  <w:comment w:id="1" w:author="dell" w:date="2015-09-20T16:16:00Z" w:initials="d">
-    <w:p>
-      <w:pPr>
-        <w:spacing w:line="360" w:lineRule="auto"/>
-        <w:ind w:firstLine="420"/>
-        <w:rPr>
-          <w:rFonts w:ascii="Times New Roman" w:hAnsi="Times New Roman" w:cs="Times New Roman" w:hint="eastAsia"/>
-          <w:sz w:val="24"/>
-          <w:szCs w:val="24"/>
-        </w:rPr>
-      </w:pPr>
-      <w:r>
-        <w:rPr>
-          <w:rStyle w:val="a5"/>
-        </w:rPr>
-        <w:annotationRef/>
-      </w:r>
-      <w:r>
-        <w:rPr>
-          <w:rFonts w:ascii="Times New Roman" w:hAnsi="Times New Roman" w:cs="Times New Roman" w:hint="eastAsia"/>
-          <w:sz w:val="24"/>
-          <w:szCs w:val="24"/>
-        </w:rPr>
-        <w:t xml:space="preserve"> </w:t>
-      </w:r>
-    </w:p>
-    <w:p>
-      <w:pPr>
-        <w:spacing w:line="360" w:lineRule="auto"/>
-        <w:ind w:firstLine="420"/>
-        <w:rPr>
-          <w:rFonts w:ascii="Times New Roman" w:hAnsi="Times New Roman" w:cs="Times New Roman" w:hint="eastAsia"/>
-          <w:sz w:val="24"/>
-          <w:szCs w:val="24"/>
-        </w:rPr>
-      </w:pPr>
-      <w:r>
-        <w:rPr>
-          <w:rFonts w:ascii="Times New Roman" w:hAnsi="Times New Roman" w:cs="Times New Roman" w:hint="eastAsia"/>
-          <w:sz w:val="24"/>
-          <w:szCs w:val="24"/>
-        </w:rPr>
-        <w:t>隔一级丢右移一位的原因（要除以</w:t>
-      </w:r>
-      <w:r>
-        <w:rPr>
-          <w:position w:val="-8"/>
-        </w:rPr>
-        <w:object w:dxaOrig="460" w:dyaOrig="360">
-          <v:shape id="_x0000_i1036" type="#_x0000_t75" style="width:22.9pt;height:18pt" o:ole="">
-            <v:imagedata r:id="rId1" o:title=""/>
-          </v:shape>
-          <o:OLEObject Type="Embed" ProgID="Equation.DSMT4" ShapeID="_x0000_i1036" DrawAspect="Content" ObjectID="_1504274212" r:id="rId2"/>
-        </w:object>
-      </w:r>
-      <w:r>
-        <w:t>？</w:t>
-      </w:r>
-      <w:r>
-        <w:rPr>
-          <w:rFonts w:ascii="Times New Roman" w:hAnsi="Times New Roman" w:cs="Times New Roman" w:hint="eastAsia"/>
-          <w:sz w:val="24"/>
-          <w:szCs w:val="24"/>
-        </w:rPr>
-        <w:t>）；</w:t>
-      </w:r>
-    </w:p>
-    <w:p>
-      <w:pPr>
-        <w:spacing w:line="360" w:lineRule="auto"/>
-        <w:ind w:firstLine="420"/>
-        <w:rPr>
-          <w:rFonts w:ascii="Times New Roman" w:hAnsi="Times New Roman" w:cs="Times New Roman"/>
-          <w:sz w:val="24"/>
-          <w:szCs w:val="24"/>
-        </w:rPr>
-      </w:pPr>
-      <w:r>
-        <w:rPr>
-          <w:rFonts w:ascii="Times New Roman" w:hAnsi="Times New Roman" w:cs="Times New Roman" w:hint="eastAsia"/>
-          <w:sz w:val="24"/>
-          <w:szCs w:val="24"/>
-        </w:rPr>
-        <w:t>其他关于本设计对</w:t>
-      </w:r>
-      <w:r>
-        <w:rPr>
-          <w:rFonts w:ascii="Times New Roman" w:hAnsi="Times New Roman" w:cs="Times New Roman" w:hint="eastAsia"/>
-          <w:sz w:val="24"/>
-          <w:szCs w:val="24"/>
-        </w:rPr>
-        <w:t>FFT</w:t>
-      </w:r>
-      <w:r>
-        <w:rPr>
-          <w:rFonts w:ascii="Times New Roman" w:hAnsi="Times New Roman" w:cs="Times New Roman" w:hint="eastAsia"/>
-          <w:sz w:val="24"/>
-          <w:szCs w:val="24"/>
-        </w:rPr>
-        <w:t>蝶形运算电路的改进</w:t>
-      </w:r>
-      <w:r>
-        <w:rPr>
-          <w:rFonts w:ascii="Times New Roman" w:hAnsi="Times New Roman" w:cs="Times New Roman" w:hint="eastAsia"/>
-          <w:sz w:val="24"/>
-          <w:szCs w:val="24"/>
-        </w:rPr>
-        <w:t>。</w:t>
-      </w:r>
-    </w:p>
-    <w:p>
-      <w:pPr>
-        <w:pStyle w:val="a6"/>
-        <w:rPr>
-          <w:b/>
-        </w:rPr>
-      </w:pPr>
-    </w:p>
-  </w:comment>
-</w:comments>
 </file>
 
 <file path=word/numbering.xml><?xml version="1.0" encoding="utf-8"?>
@@ -3313,6 +3247,95 @@
     </w:lvl>
   </w:abstractNum>
   <w:abstractNum w:abstractNumId="2">
+    <w:nsid w:val="56217F22"/>
+    <w:multiLevelType w:val="hybridMultilevel"/>
+    <w:tmpl w:val="134C9522"/>
+    <w:lvl w:ilvl="0" w:tplc="B30ECBFC">
+      <w:start w:val="1"/>
+      <w:numFmt w:val="lowerLetter"/>
+      <w:lvlText w:val="(%1)"/>
+      <w:lvlJc w:val="left"/>
+      <w:pPr>
+        <w:ind w:left="360" w:hanging="360"/>
+      </w:pPr>
+      <w:rPr>
+        <w:rFonts w:hint="default"/>
+      </w:rPr>
+    </w:lvl>
+    <w:lvl w:ilvl="1" w:tplc="04090019" w:tentative="1">
+      <w:start w:val="1"/>
+      <w:numFmt w:val="lowerLetter"/>
+      <w:lvlText w:val="%2)"/>
+      <w:lvlJc w:val="left"/>
+      <w:pPr>
+        <w:ind w:left="840" w:hanging="420"/>
+      </w:pPr>
+    </w:lvl>
+    <w:lvl w:ilvl="2" w:tplc="0409001B" w:tentative="1">
+      <w:start w:val="1"/>
+      <w:numFmt w:val="lowerRoman"/>
+      <w:lvlText w:val="%3."/>
+      <w:lvlJc w:val="right"/>
+      <w:pPr>
+        <w:ind w:left="1260" w:hanging="420"/>
+      </w:pPr>
+    </w:lvl>
+    <w:lvl w:ilvl="3" w:tplc="0409000F" w:tentative="1">
+      <w:start w:val="1"/>
+      <w:numFmt w:val="decimal"/>
+      <w:lvlText w:val="%4."/>
+      <w:lvlJc w:val="left"/>
+      <w:pPr>
+        <w:ind w:left="1680" w:hanging="420"/>
+      </w:pPr>
+    </w:lvl>
+    <w:lvl w:ilvl="4" w:tplc="04090019" w:tentative="1">
+      <w:start w:val="1"/>
+      <w:numFmt w:val="lowerLetter"/>
+      <w:lvlText w:val="%5)"/>
+      <w:lvlJc w:val="left"/>
+      <w:pPr>
+        <w:ind w:left="2100" w:hanging="420"/>
+      </w:pPr>
+    </w:lvl>
+    <w:lvl w:ilvl="5" w:tplc="0409001B" w:tentative="1">
+      <w:start w:val="1"/>
+      <w:numFmt w:val="lowerRoman"/>
+      <w:lvlText w:val="%6."/>
+      <w:lvlJc w:val="right"/>
+      <w:pPr>
+        <w:ind w:left="2520" w:hanging="420"/>
+      </w:pPr>
+    </w:lvl>
+    <w:lvl w:ilvl="6" w:tplc="0409000F" w:tentative="1">
+      <w:start w:val="1"/>
+      <w:numFmt w:val="decimal"/>
+      <w:lvlText w:val="%7."/>
+      <w:lvlJc w:val="left"/>
+      <w:pPr>
+        <w:ind w:left="2940" w:hanging="420"/>
+      </w:pPr>
+    </w:lvl>
+    <w:lvl w:ilvl="7" w:tplc="04090019" w:tentative="1">
+      <w:start w:val="1"/>
+      <w:numFmt w:val="lowerLetter"/>
+      <w:lvlText w:val="%8)"/>
+      <w:lvlJc w:val="left"/>
+      <w:pPr>
+        <w:ind w:left="3360" w:hanging="420"/>
+      </w:pPr>
+    </w:lvl>
+    <w:lvl w:ilvl="8" w:tplc="0409001B" w:tentative="1">
+      <w:start w:val="1"/>
+      <w:numFmt w:val="lowerRoman"/>
+      <w:lvlText w:val="%9."/>
+      <w:lvlJc w:val="right"/>
+      <w:pPr>
+        <w:ind w:left="3780" w:hanging="420"/>
+      </w:pPr>
+    </w:lvl>
+  </w:abstractNum>
+  <w:abstractNum w:abstractNumId="3">
     <w:nsid w:val="5CF32348"/>
     <w:multiLevelType w:val="hybridMultilevel"/>
     <w:tmpl w:val="78F6F848"/>
@@ -3405,10 +3428,13 @@
     <w:abstractNumId w:val="1"/>
   </w:num>
   <w:num w:numId="2">
-    <w:abstractNumId w:val="2"/>
+    <w:abstractNumId w:val="3"/>
   </w:num>
   <w:num w:numId="3">
     <w:abstractNumId w:val="0"/>
+  </w:num>
+  <w:num w:numId="4">
+    <w:abstractNumId w:val="2"/>
   </w:num>
 </w:numbering>
 </file>
@@ -3569,15 +3595,22 @@
   <w:style w:type="paragraph" w:default="1" w:styleId="a">
     <w:name w:val="Normal"/>
     <w:qFormat/>
+    <w:rsid w:val="006C16C0"/>
     <w:pPr>
       <w:widowControl w:val="0"/>
+      <w:spacing w:line="360" w:lineRule="auto"/>
+      <w:ind w:firstLineChars="200" w:firstLine="200"/>
       <w:jc w:val="both"/>
     </w:pPr>
+    <w:rPr>
+      <w:rFonts w:ascii="Times New Roman" w:hAnsi="Times New Roman" w:cs="Times New Roman"/>
+      <w:sz w:val="24"/>
+      <w:szCs w:val="24"/>
+    </w:rPr>
   </w:style>
   <w:style w:type="character" w:default="1" w:styleId="a0">
     <w:name w:val="Default Paragraph Font"/>
     <w:uiPriority w:val="1"/>
-    <w:semiHidden/>
     <w:unhideWhenUsed/>
   </w:style>
   <w:style w:type="table" w:default="1" w:styleId="a1">
@@ -3608,7 +3641,7 @@
     <w:qFormat/>
     <w:rsid w:val="00486654"/>
     <w:pPr>
-      <w:ind w:firstLineChars="200" w:firstLine="420"/>
+      <w:ind w:firstLine="420"/>
     </w:pPr>
   </w:style>
   <w:style w:type="paragraph" w:styleId="a4">
@@ -3653,7 +3686,6 @@
     <w:basedOn w:val="a"/>
     <w:link w:val="Char0"/>
     <w:uiPriority w:val="99"/>
-    <w:semiHidden/>
     <w:unhideWhenUsed/>
     <w:rsid w:val="00C97642"/>
     <w:pPr>
@@ -3665,7 +3697,6 @@
     <w:basedOn w:val="a0"/>
     <w:link w:val="a6"/>
     <w:uiPriority w:val="99"/>
-    <w:semiHidden/>
     <w:rsid w:val="00C97642"/>
   </w:style>
   <w:style w:type="paragraph" w:styleId="a7">
@@ -3749,6 +3780,18 @@
     <w:uiPriority w:val="99"/>
     <w:semiHidden/>
     <w:rsid w:val="00AA7202"/>
+  </w:style>
+  <w:style w:type="paragraph" w:styleId="aa">
+    <w:name w:val="caption"/>
+    <w:basedOn w:val="a"/>
+    <w:next w:val="a"/>
+    <w:uiPriority w:val="35"/>
+    <w:unhideWhenUsed/>
+    <w:qFormat/>
+    <w:rsid w:val="00964740"/>
+    <w:pPr>
+      <w:jc w:val="center"/>
+    </w:pPr>
   </w:style>
 </w:styles>
 </file>
@@ -3909,15 +3952,22 @@
   <w:style w:type="paragraph" w:default="1" w:styleId="a">
     <w:name w:val="Normal"/>
     <w:qFormat/>
+    <w:rsid w:val="006C16C0"/>
     <w:pPr>
       <w:widowControl w:val="0"/>
+      <w:spacing w:line="360" w:lineRule="auto"/>
+      <w:ind w:firstLineChars="200" w:firstLine="200"/>
       <w:jc w:val="both"/>
     </w:pPr>
+    <w:rPr>
+      <w:rFonts w:ascii="Times New Roman" w:hAnsi="Times New Roman" w:cs="Times New Roman"/>
+      <w:sz w:val="24"/>
+      <w:szCs w:val="24"/>
+    </w:rPr>
   </w:style>
   <w:style w:type="character" w:default="1" w:styleId="a0">
     <w:name w:val="Default Paragraph Font"/>
     <w:uiPriority w:val="1"/>
-    <w:semiHidden/>
     <w:unhideWhenUsed/>
   </w:style>
   <w:style w:type="table" w:default="1" w:styleId="a1">
@@ -3948,7 +3998,7 @@
     <w:qFormat/>
     <w:rsid w:val="00486654"/>
     <w:pPr>
-      <w:ind w:firstLineChars="200" w:firstLine="420"/>
+      <w:ind w:firstLine="420"/>
     </w:pPr>
   </w:style>
   <w:style w:type="paragraph" w:styleId="a4">
@@ -3993,7 +4043,6 @@
     <w:basedOn w:val="a"/>
     <w:link w:val="Char0"/>
     <w:uiPriority w:val="99"/>
-    <w:semiHidden/>
     <w:unhideWhenUsed/>
     <w:rsid w:val="00C97642"/>
     <w:pPr>
@@ -4005,7 +4054,6 @@
     <w:basedOn w:val="a0"/>
     <w:link w:val="a6"/>
     <w:uiPriority w:val="99"/>
-    <w:semiHidden/>
     <w:rsid w:val="00C97642"/>
   </w:style>
   <w:style w:type="paragraph" w:styleId="a7">
@@ -4089,6 +4137,18 @@
     <w:uiPriority w:val="99"/>
     <w:semiHidden/>
     <w:rsid w:val="00AA7202"/>
+  </w:style>
+  <w:style w:type="paragraph" w:styleId="aa">
+    <w:name w:val="caption"/>
+    <w:basedOn w:val="a"/>
+    <w:next w:val="a"/>
+    <w:uiPriority w:val="35"/>
+    <w:unhideWhenUsed/>
+    <w:qFormat/>
+    <w:rsid w:val="00964740"/>
+    <w:pPr>
+      <w:jc w:val="center"/>
+    </w:pPr>
   </w:style>
 </w:styles>
 </file>
@@ -4376,4 +4436,16 @@
   <a:objectDefaults/>
   <a:extraClrSchemeLst/>
 </a:theme>
+</file>
+
+<file path=customXml/item1.xml><?xml version="1.0" encoding="utf-8"?>
+<b:Sources xmlns:b="http://schemas.openxmlformats.org/officeDocument/2006/bibliography" xmlns="http://schemas.openxmlformats.org/officeDocument/2006/bibliography" SelectedStyle="\APA.XSL" StyleName="APA"/>
+</file>
+
+<file path=customXml/itemProps1.xml><?xml version="1.0" encoding="utf-8"?>
+<ds:datastoreItem xmlns:ds="http://schemas.openxmlformats.org/officeDocument/2006/customXml" ds:itemID="{AAC08B89-240C-4280-A869-8552DD553CAA}">
+  <ds:schemaRefs>
+    <ds:schemaRef ds:uri="http://schemas.openxmlformats.org/officeDocument/2006/bibliography"/>
+  </ds:schemaRefs>
+</ds:datastoreItem>
 </file>
</xml_diff>